<commit_message>
Added comments and editing to Data Cleaning section of write-up.
</commit_message>
<xml_diff>
--- a/Project Assignment 1 Write Up.docx
+++ b/Project Assignment 1 Write Up.docx
@@ -1,6 +1,6 @@
 
 <file path=word/document.xml><?xml version="1.0" encoding="utf-8"?>
-<w:document xmlns:wpc="http://schemas.microsoft.com/office/word/2010/wordprocessingCanvas" xmlns:mo="http://schemas.microsoft.com/office/mac/office/2008/main" xmlns:mc="http://schemas.openxmlformats.org/markup-compatibility/2006" xmlns:mv="urn:schemas-microsoft-com:mac:vml" xmlns:o="urn:schemas-microsoft-com:office:office" xmlns:r="http://schemas.openxmlformats.org/officeDocument/2006/relationships" xmlns:m="http://schemas.openxmlformats.org/officeDocument/2006/math" xmlns:v="urn:schemas-microsoft-com:vml" xmlns:wp14="http://schemas.microsoft.com/office/word/2010/wordprocessingDrawing" xmlns:wp="http://schemas.openxmlformats.org/drawingml/2006/wordprocessingDrawing" xmlns:w10="urn:schemas-microsoft-com:office:word" xmlns:w="http://schemas.openxmlformats.org/wordprocessingml/2006/main" xmlns:w14="http://schemas.microsoft.com/office/word/2010/wordml" xmlns:w15="http://schemas.microsoft.com/office/word/2012/wordml" xmlns:wpg="http://schemas.microsoft.com/office/word/2010/wordprocessingGroup" xmlns:wpi="http://schemas.microsoft.com/office/word/2010/wordprocessingInk" xmlns:wne="http://schemas.microsoft.com/office/word/2006/wordml" xmlns:wps="http://schemas.microsoft.com/office/word/2010/wordprocessingShape" mc:Ignorable="w14 w15 wp14">
+<w:document xmlns:wpc="http://schemas.microsoft.com/office/word/2010/wordprocessingCanvas" xmlns:mc="http://schemas.openxmlformats.org/markup-compatibility/2006" xmlns:o="urn:schemas-microsoft-com:office:office" xmlns:r="http://schemas.openxmlformats.org/officeDocument/2006/relationships" xmlns:m="http://schemas.openxmlformats.org/officeDocument/2006/math" xmlns:v="urn:schemas-microsoft-com:vml" xmlns:wp14="http://schemas.microsoft.com/office/word/2010/wordprocessingDrawing" xmlns:wp="http://schemas.openxmlformats.org/drawingml/2006/wordprocessingDrawing" xmlns:w10="urn:schemas-microsoft-com:office:word" xmlns:w="http://schemas.openxmlformats.org/wordprocessingml/2006/main" xmlns:w14="http://schemas.microsoft.com/office/word/2010/wordml" xmlns:wpg="http://schemas.microsoft.com/office/word/2010/wordprocessingGroup" xmlns:wpi="http://schemas.microsoft.com/office/word/2010/wordprocessingInk" xmlns:wne="http://schemas.microsoft.com/office/word/2006/wordml" xmlns:wps="http://schemas.microsoft.com/office/word/2010/wordprocessingShape" mc:Ignorable="w14 wp14">
   <w:body>
     <w:p>
       <w:pPr>
@@ -1158,7 +1158,7 @@
         </w:rPr>
         <w:t xml:space="preserve">FEC 2004-2012 Election data (retrieved from </w:t>
       </w:r>
-      <w:hyperlink r:id="rId5" w:history="1">
+      <w:hyperlink r:id="rId6" w:history="1">
         <w:r>
           <w:rPr>
             <w:rStyle w:val="Hyperlink"/>
@@ -1675,7 +1675,7 @@
         </w:rPr>
         <w:t xml:space="preserve">No issues; downloaded csv from </w:t>
       </w:r>
-      <w:hyperlink r:id="rId6" w:history="1">
+      <w:hyperlink r:id="rId7" w:history="1">
         <w:r>
           <w:rPr>
             <w:rStyle w:val="Hyperlink"/>
@@ -1768,7 +1768,7 @@
           <w:szCs w:val="20"/>
         </w:rPr>
       </w:pPr>
-      <w:hyperlink r:id="rId7" w:history="1">
+      <w:hyperlink r:id="rId8" w:history="1">
         <w:r>
           <w:rPr>
             <w:rStyle w:val="Hyperlink"/>
@@ -1885,7 +1885,7 @@
         </w:rPr>
         <w:t xml:space="preserve"> </w:t>
       </w:r>
-      <w:hyperlink r:id="rId8" w:history="1">
+      <w:hyperlink r:id="rId9" w:history="1">
         <w:r>
           <w:rPr>
             <w:rStyle w:val="Hyperlink"/>
@@ -1979,7 +1979,7 @@
           <w:szCs w:val="20"/>
         </w:rPr>
       </w:pPr>
-      <w:hyperlink r:id="rId9" w:history="1">
+      <w:hyperlink r:id="rId10" w:history="1">
         <w:r>
           <w:rPr>
             <w:rStyle w:val="Hyperlink"/>
@@ -2022,7 +2022,7 @@
         </w:rPr>
         <w:t> </w:t>
       </w:r>
-      <w:hyperlink r:id="rId10" w:tooltip="American Stock Exchange" w:history="1">
+      <w:hyperlink r:id="rId11" w:tooltip="American Stock Exchange" w:history="1">
         <w:r>
           <w:rPr>
             <w:rStyle w:val="Hyperlink"/>
@@ -2088,7 +2088,7 @@
         </w:rPr>
         <w:t> </w:t>
       </w:r>
-      <w:hyperlink r:id="rId11" w:tooltip="Ticker symbol" w:history="1">
+      <w:hyperlink r:id="rId12" w:tooltip="Ticker symbol" w:history="1">
         <w:r>
           <w:rPr>
             <w:rStyle w:val="Hyperlink"/>
@@ -2123,19 +2123,7 @@
           <w:szCs w:val="20"/>
           <w:shd w:val="clear" w:color="auto" w:fill="FFFFFF"/>
         </w:rPr>
-        <w:t xml:space="preserve">XOI, is a price-weighted index of the leading companies involved in the exploration, production, and development of petroleum. It measures the performance of </w:t>
-      </w:r>
-      <w:r>
-        <w:rPr>
-          <w:rFonts w:ascii="Calibri" w:eastAsia="Times New Roman" w:hAnsi="Calibri"/>
-          <w:i/>
-          <w:color w:val="252525"/>
-          <w:sz w:val="20"/>
-          <w:szCs w:val="20"/>
-          <w:shd w:val="clear" w:color="auto" w:fill="FFFFFF"/>
-        </w:rPr>
-        <w:lastRenderedPageBreak/>
-        <w:t xml:space="preserve">the oil industry through changes in the sum of the prices of component stocks. The index was developed with a base level of 125 as of August 27, 1984. </w:t>
+        <w:t xml:space="preserve">XOI, is a price-weighted index of the leading companies involved in the exploration, production, and development of petroleum. It measures the performance of the oil industry through changes in the sum of the prices of component stocks. The index was developed with a base level of 125 as of August 27, 1984. </w:t>
       </w:r>
       <w:r>
         <w:rPr>
@@ -2197,7 +2185,7 @@
         </w:rPr>
         <w:t xml:space="preserve">No issues; downloaded csv from </w:t>
       </w:r>
-      <w:hyperlink r:id="rId12" w:history="1">
+      <w:hyperlink r:id="rId13" w:history="1">
         <w:r>
           <w:rPr>
             <w:rStyle w:val="Hyperlink"/>
@@ -2431,120 +2419,2113 @@
           <w:sz w:val="20"/>
           <w:szCs w:val="20"/>
         </w:rPr>
-        <w:t>In order to properly score the data, two factors needed to be considered. One was potential outliers in the quantitative attributes within our data. In other cases, it was simply if the Data itself was complete and formatted correctly.</w:t>
-      </w:r>
-    </w:p>
-    <w:p>
-      <w:pPr>
-        <w:rPr>
-          <w:rFonts w:ascii="Calibri" w:hAnsi="Calibri"/>
-          <w:sz w:val="20"/>
-          <w:szCs w:val="20"/>
-        </w:rPr>
-      </w:pPr>
-    </w:p>
-    <w:p>
-      <w:pPr>
-        <w:rPr>
-          <w:rFonts w:ascii="Calibri" w:hAnsi="Calibri"/>
-          <w:sz w:val="20"/>
-          <w:szCs w:val="20"/>
-        </w:rPr>
-      </w:pPr>
-      <w:r>
-        <w:rPr>
-          <w:rFonts w:ascii="Calibri" w:hAnsi="Calibri"/>
-          <w:sz w:val="20"/>
-          <w:szCs w:val="20"/>
-        </w:rPr>
-        <w:t>In order to determine if there were any outliers in the attributes, a confidence interval of 99% was set up. This involved looking for any quantitative values that were greater or less than three times the standard deviation than the mean of the entire attribute. The percentage of values outside this confidence interval were then recorded as a percentage for each attribute. All the outlier percentages were then averages over the total number of attributes in each data set to give us the outlier component.</w:t>
-      </w:r>
-    </w:p>
-    <w:p>
-      <w:pPr>
-        <w:rPr>
-          <w:rFonts w:ascii="Calibri" w:hAnsi="Calibri"/>
-          <w:sz w:val="20"/>
-          <w:szCs w:val="20"/>
-        </w:rPr>
-      </w:pPr>
-    </w:p>
-    <w:p>
-      <w:pPr>
-        <w:rPr>
-          <w:rFonts w:ascii="Calibri" w:hAnsi="Calibri"/>
-          <w:sz w:val="20"/>
-          <w:szCs w:val="20"/>
-        </w:rPr>
-      </w:pPr>
-      <w:r>
-        <w:rPr>
-          <w:rFonts w:ascii="Calibri" w:hAnsi="Calibri"/>
-          <w:sz w:val="20"/>
-          <w:szCs w:val="20"/>
-        </w:rPr>
-        <w:t xml:space="preserve">The second component was slightly more involved and required two subcomponents. The first subcomponent required seeing if in a given attribute, the total number of missing values. Generally, in the quantitative sections, missing values were already handled with zero values; however, in some cases they were blank as well. Thus the total number of blank values in the attributes were added up and then added to the second subcomponent. This subcomponent was designed specifically for the string attributes. The string attributes are a big component on the method by which the data sets will eventually merged; thus basic formatting techniques were required. The basic formatting that was agreed upon was analyzing if the character strings followed proper case. The method involved splitting up the strings and counting the number of words in said string. That value was compared to the number of upper case letters in the string. For all strings in an attribute that did not match it were summed of to make up the second subcomponent of the second component. </w:t>
-      </w:r>
-    </w:p>
-    <w:p>
-      <w:pPr>
-        <w:rPr>
-          <w:rFonts w:ascii="Calibri" w:hAnsi="Calibri"/>
-          <w:sz w:val="20"/>
-          <w:szCs w:val="20"/>
-        </w:rPr>
-      </w:pPr>
-    </w:p>
-    <w:p>
-      <w:pPr>
-        <w:rPr>
-          <w:rFonts w:ascii="Calibri" w:hAnsi="Calibri"/>
-          <w:sz w:val="20"/>
-          <w:szCs w:val="20"/>
-        </w:rPr>
-      </w:pPr>
-      <w:r>
-        <w:rPr>
-          <w:rFonts w:ascii="Calibri" w:hAnsi="Calibri"/>
-          <w:sz w:val="20"/>
-          <w:szCs w:val="20"/>
-        </w:rPr>
-        <w:t>The two scores were weighted equally and subtracted from 1 to represent a score that was reflective of a percentage. After running through all the data sets, some basic assumptions were validated. In the case where data was pulled from the API, the percentage was significantly higher than non API obtained data. The worse scoring data set was scrapped from the New York Times. Due to the way it was scrapped, the attributes remained strings, in order to compensate for the string attributes, some required some slight editing of clearly numeric attributes. There were two major surprises to the assumptions made. One was the FEC data that was obtained in Excel Format, these scored significantly better than the New York Times Data Set, yet were still no where close to the scores of the API obtained Data sets. Another major assumption differing score was data scraped from OpenSecrets (</w:t>
-      </w:r>
-      <w:r>
-        <w:rPr>
-          <w:rFonts w:ascii="Calibri" w:hAnsi="Calibri"/>
-          <w:sz w:val="20"/>
-          <w:szCs w:val="20"/>
-        </w:rPr>
-        <w:t xml:space="preserve">the data </w:t>
-      </w:r>
-      <w:r>
-        <w:rPr>
-          <w:rFonts w:ascii="Calibri" w:hAnsi="Calibri"/>
-          <w:sz w:val="20"/>
-          <w:szCs w:val="20"/>
-        </w:rPr>
-        <w:t>no</w:t>
-      </w:r>
-      <w:r>
-        <w:rPr>
-          <w:rFonts w:ascii="Calibri" w:hAnsi="Calibri"/>
-          <w:sz w:val="20"/>
-          <w:szCs w:val="20"/>
-        </w:rPr>
-        <w:t>t</w:t>
-      </w:r>
-      <w:bookmarkStart w:id="35" w:name="_GoBack"/>
-      <w:bookmarkEnd w:id="35"/>
-      <w:r>
-        <w:rPr>
-          <w:rFonts w:ascii="Calibri" w:hAnsi="Calibri"/>
-          <w:sz w:val="20"/>
-          <w:szCs w:val="20"/>
-        </w:rPr>
-        <w:t xml:space="preserve"> obtained from the API). This scored significantly better compared to the New York Times and the FEC Data. This was probably due to the method by which the Data was scrapped.</w:t>
-      </w:r>
+        <w:t xml:space="preserve">In order to properly score the data, </w:t>
+      </w:r>
+      <w:ins w:id="35" w:author="Heather" w:date="2015-10-16T08:42:00Z">
+        <w:r>
+          <w:rPr>
+            <w:rFonts w:ascii="Calibri" w:hAnsi="Calibri"/>
+            <w:sz w:val="20"/>
+            <w:szCs w:val="20"/>
+          </w:rPr>
+          <w:t xml:space="preserve">we evaluate </w:t>
+        </w:r>
+      </w:ins>
+      <w:r>
+        <w:rPr>
+          <w:rFonts w:ascii="Calibri" w:hAnsi="Calibri"/>
+          <w:sz w:val="20"/>
+          <w:szCs w:val="20"/>
+        </w:rPr>
+        <w:t xml:space="preserve">two </w:t>
+      </w:r>
+      <w:ins w:id="36" w:author="Heather" w:date="2015-10-16T08:42:00Z">
+        <w:r>
+          <w:rPr>
+            <w:rFonts w:ascii="Calibri" w:hAnsi="Calibri"/>
+            <w:sz w:val="20"/>
+            <w:szCs w:val="20"/>
+          </w:rPr>
+          <w:t>categories of data issue</w:t>
+        </w:r>
+      </w:ins>
+      <w:ins w:id="37" w:author="Heather" w:date="2015-10-16T08:43:00Z">
+        <w:r>
+          <w:rPr>
+            <w:rFonts w:ascii="Calibri" w:hAnsi="Calibri"/>
+            <w:sz w:val="20"/>
+            <w:szCs w:val="20"/>
+          </w:rPr>
+          <w:t>s</w:t>
+        </w:r>
+      </w:ins>
+      <w:del w:id="38" w:author="Heather" w:date="2015-10-16T08:42:00Z">
+        <w:r>
+          <w:rPr>
+            <w:rFonts w:ascii="Calibri" w:hAnsi="Calibri"/>
+            <w:sz w:val="20"/>
+            <w:szCs w:val="20"/>
+          </w:rPr>
+          <w:delText>factors needed to be considered</w:delText>
+        </w:r>
+      </w:del>
+      <w:r>
+        <w:rPr>
+          <w:rFonts w:ascii="Calibri" w:hAnsi="Calibri"/>
+          <w:sz w:val="20"/>
+          <w:szCs w:val="20"/>
+        </w:rPr>
+        <w:t xml:space="preserve">. </w:t>
+      </w:r>
+      <w:ins w:id="39" w:author="Heather" w:date="2015-10-16T08:43:00Z">
+        <w:r>
+          <w:rPr>
+            <w:rFonts w:ascii="Calibri" w:hAnsi="Calibri"/>
+            <w:sz w:val="20"/>
+            <w:szCs w:val="20"/>
+          </w:rPr>
+          <w:t>The first</w:t>
+        </w:r>
+      </w:ins>
+      <w:del w:id="40" w:author="Heather" w:date="2015-10-16T08:43:00Z">
+        <w:r>
+          <w:rPr>
+            <w:rFonts w:ascii="Calibri" w:hAnsi="Calibri"/>
+            <w:sz w:val="20"/>
+            <w:szCs w:val="20"/>
+          </w:rPr>
+          <w:delText>One</w:delText>
+        </w:r>
+      </w:del>
+      <w:r>
+        <w:rPr>
+          <w:rFonts w:ascii="Calibri" w:hAnsi="Calibri"/>
+          <w:sz w:val="20"/>
+          <w:szCs w:val="20"/>
+        </w:rPr>
+        <w:t xml:space="preserve"> </w:t>
+      </w:r>
+      <w:ins w:id="41" w:author="Heather" w:date="2015-10-16T08:43:00Z">
+        <w:r>
+          <w:rPr>
+            <w:rFonts w:ascii="Calibri" w:hAnsi="Calibri"/>
+            <w:sz w:val="20"/>
+            <w:szCs w:val="20"/>
+          </w:rPr>
+          <w:t xml:space="preserve">is </w:t>
+        </w:r>
+      </w:ins>
+      <w:del w:id="42" w:author="Heather" w:date="2015-10-16T08:43:00Z">
+        <w:r>
+          <w:rPr>
+            <w:rFonts w:ascii="Calibri" w:hAnsi="Calibri"/>
+            <w:sz w:val="20"/>
+            <w:szCs w:val="20"/>
+          </w:rPr>
+          <w:delText xml:space="preserve">was </w:delText>
+        </w:r>
+      </w:del>
+      <w:r>
+        <w:rPr>
+          <w:rFonts w:ascii="Calibri" w:hAnsi="Calibri"/>
+          <w:sz w:val="20"/>
+          <w:szCs w:val="20"/>
+        </w:rPr>
+        <w:t xml:space="preserve">potential outliers in the quantitative attributes within our data. </w:t>
+      </w:r>
+      <w:ins w:id="43" w:author="Heather" w:date="2015-10-16T08:43:00Z">
+        <w:r>
+          <w:rPr>
+            <w:rFonts w:ascii="Calibri" w:hAnsi="Calibri"/>
+            <w:sz w:val="20"/>
+            <w:szCs w:val="20"/>
+          </w:rPr>
+          <w:t>The second is a verification of completeness and formatting</w:t>
+        </w:r>
+      </w:ins>
+      <w:ins w:id="44" w:author="Heather" w:date="2015-10-16T08:44:00Z">
+        <w:r>
+          <w:rPr>
+            <w:rFonts w:ascii="Calibri" w:hAnsi="Calibri"/>
+            <w:sz w:val="20"/>
+            <w:szCs w:val="20"/>
+          </w:rPr>
+          <w:t>.</w:t>
+        </w:r>
+      </w:ins>
+      <w:del w:id="45" w:author="Heather" w:date="2015-10-16T08:44:00Z">
+        <w:r>
+          <w:rPr>
+            <w:rFonts w:ascii="Calibri" w:hAnsi="Calibri"/>
+            <w:sz w:val="20"/>
+            <w:szCs w:val="20"/>
+          </w:rPr>
+          <w:delText>In other cases, it was simply if the Data itself was complete and formatted correctly.</w:delText>
+        </w:r>
+      </w:del>
+    </w:p>
+    <w:p>
+      <w:pPr>
+        <w:rPr>
+          <w:rFonts w:ascii="Calibri" w:hAnsi="Calibri"/>
+          <w:sz w:val="20"/>
+          <w:szCs w:val="20"/>
+        </w:rPr>
+      </w:pPr>
+    </w:p>
+    <w:p>
+      <w:pPr>
+        <w:rPr>
+          <w:rFonts w:ascii="Calibri" w:hAnsi="Calibri"/>
+          <w:sz w:val="20"/>
+          <w:szCs w:val="20"/>
+        </w:rPr>
+      </w:pPr>
+      <w:commentRangeStart w:id="46"/>
+      <w:ins w:id="47" w:author="Heather" w:date="2015-10-16T08:44:00Z">
+        <w:r>
+          <w:rPr>
+            <w:rFonts w:ascii="Calibri" w:hAnsi="Calibri"/>
+            <w:sz w:val="20"/>
+            <w:szCs w:val="20"/>
+          </w:rPr>
+          <w:t>A</w:t>
+        </w:r>
+        <w:r>
+          <w:rPr>
+            <w:rFonts w:ascii="Calibri" w:hAnsi="Calibri"/>
+            <w:sz w:val="20"/>
+            <w:szCs w:val="20"/>
+          </w:rPr>
+          <w:t xml:space="preserve"> confidence interval of 99% </w:t>
+        </w:r>
+      </w:ins>
+      <w:ins w:id="48" w:author="Heather" w:date="2015-10-16T08:51:00Z">
+        <w:r>
+          <w:rPr>
+            <w:rFonts w:ascii="Calibri" w:hAnsi="Calibri"/>
+            <w:sz w:val="20"/>
+            <w:szCs w:val="20"/>
+          </w:rPr>
+          <w:t>is</w:t>
+        </w:r>
+      </w:ins>
+      <w:ins w:id="49" w:author="Heather" w:date="2015-10-16T08:44:00Z">
+        <w:r>
+          <w:rPr>
+            <w:rFonts w:ascii="Calibri" w:hAnsi="Calibri"/>
+            <w:sz w:val="20"/>
+            <w:szCs w:val="20"/>
+          </w:rPr>
+          <w:t xml:space="preserve"> used to determine outliers. </w:t>
+        </w:r>
+      </w:ins>
+      <w:commentRangeEnd w:id="46"/>
+      <w:ins w:id="50" w:author="Heather" w:date="2015-10-16T08:46:00Z">
+        <w:r>
+          <w:rPr>
+            <w:rStyle w:val="CommentReference"/>
+          </w:rPr>
+          <w:commentReference w:id="46"/>
+        </w:r>
+      </w:ins>
+      <w:del w:id="51" w:author="Heather" w:date="2015-10-16T08:45:00Z">
+        <w:r>
+          <w:rPr>
+            <w:rFonts w:ascii="Calibri" w:hAnsi="Calibri"/>
+            <w:sz w:val="20"/>
+            <w:szCs w:val="20"/>
+          </w:rPr>
+          <w:delText xml:space="preserve">In order to determine if there were any outliers in the attributes, a confidence interval of 99% was set up. </w:delText>
+        </w:r>
+      </w:del>
+      <w:r>
+        <w:rPr>
+          <w:rFonts w:ascii="Calibri" w:hAnsi="Calibri"/>
+          <w:sz w:val="20"/>
+          <w:szCs w:val="20"/>
+        </w:rPr>
+        <w:t>Th</w:t>
+      </w:r>
+      <w:ins w:id="52" w:author="Heather" w:date="2015-10-16T08:45:00Z">
+        <w:r>
+          <w:rPr>
+            <w:rFonts w:ascii="Calibri" w:hAnsi="Calibri"/>
+            <w:sz w:val="20"/>
+            <w:szCs w:val="20"/>
+          </w:rPr>
+          <w:t>at</w:t>
+        </w:r>
+      </w:ins>
+      <w:del w:id="53" w:author="Heather" w:date="2015-10-16T08:45:00Z">
+        <w:r>
+          <w:rPr>
+            <w:rFonts w:ascii="Calibri" w:hAnsi="Calibri"/>
+            <w:sz w:val="20"/>
+            <w:szCs w:val="20"/>
+          </w:rPr>
+          <w:delText>is</w:delText>
+        </w:r>
+      </w:del>
+      <w:r>
+        <w:rPr>
+          <w:rFonts w:ascii="Calibri" w:hAnsi="Calibri"/>
+          <w:sz w:val="20"/>
+          <w:szCs w:val="20"/>
+        </w:rPr>
+        <w:t xml:space="preserve"> involve</w:t>
+      </w:r>
+      <w:ins w:id="54" w:author="Heather" w:date="2015-10-16T08:51:00Z">
+        <w:r>
+          <w:rPr>
+            <w:rFonts w:ascii="Calibri" w:hAnsi="Calibri"/>
+            <w:sz w:val="20"/>
+            <w:szCs w:val="20"/>
+          </w:rPr>
+          <w:t>s</w:t>
+        </w:r>
+      </w:ins>
+      <w:del w:id="55" w:author="Heather" w:date="2015-10-16T08:51:00Z">
+        <w:r>
+          <w:rPr>
+            <w:rFonts w:ascii="Calibri" w:hAnsi="Calibri"/>
+            <w:sz w:val="20"/>
+            <w:szCs w:val="20"/>
+          </w:rPr>
+          <w:delText>d</w:delText>
+        </w:r>
+      </w:del>
+      <w:r>
+        <w:rPr>
+          <w:rFonts w:ascii="Calibri" w:hAnsi="Calibri"/>
+          <w:sz w:val="20"/>
+          <w:szCs w:val="20"/>
+        </w:rPr>
+        <w:t xml:space="preserve"> looking for any quantitative values that </w:t>
+      </w:r>
+      <w:ins w:id="56" w:author="Heather" w:date="2015-10-16T08:51:00Z">
+        <w:r>
+          <w:rPr>
+            <w:rFonts w:ascii="Calibri" w:hAnsi="Calibri"/>
+            <w:sz w:val="20"/>
+            <w:szCs w:val="20"/>
+          </w:rPr>
+          <w:t>are</w:t>
+        </w:r>
+      </w:ins>
+      <w:del w:id="57" w:author="Heather" w:date="2015-10-16T08:51:00Z">
+        <w:r>
+          <w:rPr>
+            <w:rFonts w:ascii="Calibri" w:hAnsi="Calibri"/>
+            <w:sz w:val="20"/>
+            <w:szCs w:val="20"/>
+          </w:rPr>
+          <w:delText>were</w:delText>
+        </w:r>
+      </w:del>
+      <w:r>
+        <w:rPr>
+          <w:rFonts w:ascii="Calibri" w:hAnsi="Calibri"/>
+          <w:sz w:val="20"/>
+          <w:szCs w:val="20"/>
+        </w:rPr>
+        <w:t xml:space="preserve"> greater </w:t>
+      </w:r>
+      <w:ins w:id="58" w:author="Heather" w:date="2015-10-16T08:47:00Z">
+        <w:r>
+          <w:rPr>
+            <w:rFonts w:ascii="Calibri" w:hAnsi="Calibri"/>
+            <w:sz w:val="20"/>
+            <w:szCs w:val="20"/>
+          </w:rPr>
+          <w:t xml:space="preserve">than </w:t>
+        </w:r>
+      </w:ins>
+      <w:r>
+        <w:rPr>
+          <w:rFonts w:ascii="Calibri" w:hAnsi="Calibri"/>
+          <w:sz w:val="20"/>
+          <w:szCs w:val="20"/>
+        </w:rPr>
+        <w:t xml:space="preserve">or less than three </w:t>
+      </w:r>
+      <w:del w:id="59" w:author="Heather" w:date="2015-10-16T08:51:00Z">
+        <w:r>
+          <w:rPr>
+            <w:rFonts w:ascii="Calibri" w:hAnsi="Calibri"/>
+            <w:sz w:val="20"/>
+            <w:szCs w:val="20"/>
+          </w:rPr>
+          <w:delText xml:space="preserve">times the </w:delText>
+        </w:r>
+      </w:del>
+      <w:r>
+        <w:rPr>
+          <w:rFonts w:ascii="Calibri" w:hAnsi="Calibri"/>
+          <w:sz w:val="20"/>
+          <w:szCs w:val="20"/>
+        </w:rPr>
+        <w:t>standard deviation</w:t>
+      </w:r>
+      <w:ins w:id="60" w:author="Heather" w:date="2015-10-16T08:51:00Z">
+        <w:r>
+          <w:rPr>
+            <w:rFonts w:ascii="Calibri" w:hAnsi="Calibri"/>
+            <w:sz w:val="20"/>
+            <w:szCs w:val="20"/>
+          </w:rPr>
+          <w:t>s</w:t>
+        </w:r>
+      </w:ins>
+      <w:r>
+        <w:rPr>
+          <w:rFonts w:ascii="Calibri" w:hAnsi="Calibri"/>
+          <w:sz w:val="20"/>
+          <w:szCs w:val="20"/>
+        </w:rPr>
+        <w:t xml:space="preserve"> </w:t>
+      </w:r>
+      <w:ins w:id="61" w:author="Heather" w:date="2015-10-16T08:47:00Z">
+        <w:r>
+          <w:rPr>
+            <w:rFonts w:ascii="Calibri" w:hAnsi="Calibri"/>
+            <w:sz w:val="20"/>
+            <w:szCs w:val="20"/>
+          </w:rPr>
+          <w:t>away from</w:t>
+        </w:r>
+      </w:ins>
+      <w:del w:id="62" w:author="Heather" w:date="2015-10-16T08:47:00Z">
+        <w:r>
+          <w:rPr>
+            <w:rFonts w:ascii="Calibri" w:hAnsi="Calibri"/>
+            <w:sz w:val="20"/>
+            <w:szCs w:val="20"/>
+          </w:rPr>
+          <w:delText>than</w:delText>
+        </w:r>
+      </w:del>
+      <w:r>
+        <w:rPr>
+          <w:rFonts w:ascii="Calibri" w:hAnsi="Calibri"/>
+          <w:sz w:val="20"/>
+          <w:szCs w:val="20"/>
+        </w:rPr>
+        <w:t xml:space="preserve"> the mean of the </w:t>
+      </w:r>
+      <w:del w:id="63" w:author="Heather" w:date="2015-10-16T08:47:00Z">
+        <w:r>
+          <w:rPr>
+            <w:rFonts w:ascii="Calibri" w:hAnsi="Calibri"/>
+            <w:sz w:val="20"/>
+            <w:szCs w:val="20"/>
+          </w:rPr>
+          <w:delText xml:space="preserve">entire </w:delText>
+        </w:r>
+      </w:del>
+      <w:r>
+        <w:rPr>
+          <w:rFonts w:ascii="Calibri" w:hAnsi="Calibri"/>
+          <w:sz w:val="20"/>
+          <w:szCs w:val="20"/>
+        </w:rPr>
+        <w:t xml:space="preserve">attribute. The percentage of values outside this confidence interval </w:t>
+      </w:r>
+      <w:ins w:id="64" w:author="Heather" w:date="2015-10-16T08:52:00Z">
+        <w:r>
+          <w:rPr>
+            <w:rFonts w:ascii="Calibri" w:hAnsi="Calibri"/>
+            <w:sz w:val="20"/>
+            <w:szCs w:val="20"/>
+          </w:rPr>
+          <w:t>is</w:t>
+        </w:r>
+      </w:ins>
+      <w:del w:id="65" w:author="Heather" w:date="2015-10-16T08:52:00Z">
+        <w:r>
+          <w:rPr>
+            <w:rFonts w:ascii="Calibri" w:hAnsi="Calibri"/>
+            <w:sz w:val="20"/>
+            <w:szCs w:val="20"/>
+          </w:rPr>
+          <w:delText>were</w:delText>
+        </w:r>
+      </w:del>
+      <w:r>
+        <w:rPr>
+          <w:rFonts w:ascii="Calibri" w:hAnsi="Calibri"/>
+          <w:sz w:val="20"/>
+          <w:szCs w:val="20"/>
+        </w:rPr>
+        <w:t xml:space="preserve"> </w:t>
+      </w:r>
+      <w:del w:id="66" w:author="Heather" w:date="2015-10-16T08:48:00Z">
+        <w:r>
+          <w:rPr>
+            <w:rFonts w:ascii="Calibri" w:hAnsi="Calibri"/>
+            <w:sz w:val="20"/>
+            <w:szCs w:val="20"/>
+          </w:rPr>
+          <w:delText xml:space="preserve">then </w:delText>
+        </w:r>
+      </w:del>
+      <w:r>
+        <w:rPr>
+          <w:rFonts w:ascii="Calibri" w:hAnsi="Calibri"/>
+          <w:sz w:val="20"/>
+          <w:szCs w:val="20"/>
+        </w:rPr>
+        <w:t xml:space="preserve">recorded </w:t>
+      </w:r>
+      <w:del w:id="67" w:author="Heather" w:date="2015-10-16T08:48:00Z">
+        <w:r>
+          <w:rPr>
+            <w:rFonts w:ascii="Calibri" w:hAnsi="Calibri"/>
+            <w:sz w:val="20"/>
+            <w:szCs w:val="20"/>
+          </w:rPr>
+          <w:delText xml:space="preserve">as a percentage </w:delText>
+        </w:r>
+      </w:del>
+      <w:r>
+        <w:rPr>
+          <w:rFonts w:ascii="Calibri" w:hAnsi="Calibri"/>
+          <w:sz w:val="20"/>
+          <w:szCs w:val="20"/>
+        </w:rPr>
+        <w:t xml:space="preserve">for each attribute. </w:t>
+      </w:r>
+      <w:ins w:id="68" w:author="Heather" w:date="2015-10-16T08:50:00Z">
+        <w:r>
+          <w:rPr>
+            <w:rFonts w:ascii="Calibri" w:hAnsi="Calibri"/>
+            <w:sz w:val="20"/>
+            <w:szCs w:val="20"/>
+          </w:rPr>
+          <w:t xml:space="preserve">Finally, </w:t>
+        </w:r>
+      </w:ins>
+      <w:del w:id="69" w:author="Heather" w:date="2015-10-16T08:50:00Z">
+        <w:r>
+          <w:rPr>
+            <w:rFonts w:ascii="Calibri" w:hAnsi="Calibri"/>
+            <w:sz w:val="20"/>
+            <w:szCs w:val="20"/>
+          </w:rPr>
+          <w:delText xml:space="preserve">All </w:delText>
+        </w:r>
+      </w:del>
+      <w:r>
+        <w:rPr>
+          <w:rFonts w:ascii="Calibri" w:hAnsi="Calibri"/>
+          <w:sz w:val="20"/>
+          <w:szCs w:val="20"/>
+        </w:rPr>
+        <w:t xml:space="preserve">the outlier percentages </w:t>
+      </w:r>
+      <w:ins w:id="70" w:author="Heather" w:date="2015-10-16T08:52:00Z">
+        <w:r>
+          <w:rPr>
+            <w:rFonts w:ascii="Calibri" w:hAnsi="Calibri"/>
+            <w:sz w:val="20"/>
+            <w:szCs w:val="20"/>
+          </w:rPr>
+          <w:t>are</w:t>
+        </w:r>
+      </w:ins>
+      <w:del w:id="71" w:author="Heather" w:date="2015-10-16T08:52:00Z">
+        <w:r>
+          <w:rPr>
+            <w:rFonts w:ascii="Calibri" w:hAnsi="Calibri"/>
+            <w:sz w:val="20"/>
+            <w:szCs w:val="20"/>
+          </w:rPr>
+          <w:delText>were</w:delText>
+        </w:r>
+      </w:del>
+      <w:r>
+        <w:rPr>
+          <w:rFonts w:ascii="Calibri" w:hAnsi="Calibri"/>
+          <w:sz w:val="20"/>
+          <w:szCs w:val="20"/>
+        </w:rPr>
+        <w:t xml:space="preserve"> </w:t>
+      </w:r>
+      <w:del w:id="72" w:author="Heather" w:date="2015-10-16T08:50:00Z">
+        <w:r>
+          <w:rPr>
+            <w:rFonts w:ascii="Calibri" w:hAnsi="Calibri"/>
+            <w:sz w:val="20"/>
+            <w:szCs w:val="20"/>
+          </w:rPr>
+          <w:delText>then</w:delText>
+        </w:r>
+      </w:del>
+      <w:r>
+        <w:rPr>
+          <w:rFonts w:ascii="Calibri" w:hAnsi="Calibri"/>
+          <w:sz w:val="20"/>
+          <w:szCs w:val="20"/>
+        </w:rPr>
+        <w:t xml:space="preserve"> average</w:t>
+      </w:r>
+      <w:ins w:id="73" w:author="Heather" w:date="2015-10-16T08:49:00Z">
+        <w:r>
+          <w:rPr>
+            <w:rFonts w:ascii="Calibri" w:hAnsi="Calibri"/>
+            <w:sz w:val="20"/>
+            <w:szCs w:val="20"/>
+          </w:rPr>
+          <w:t>d</w:t>
+        </w:r>
+      </w:ins>
+      <w:del w:id="74" w:author="Heather" w:date="2015-10-16T08:49:00Z">
+        <w:r>
+          <w:rPr>
+            <w:rFonts w:ascii="Calibri" w:hAnsi="Calibri"/>
+            <w:sz w:val="20"/>
+            <w:szCs w:val="20"/>
+          </w:rPr>
+          <w:delText>s</w:delText>
+        </w:r>
+      </w:del>
+      <w:r>
+        <w:rPr>
+          <w:rFonts w:ascii="Calibri" w:hAnsi="Calibri"/>
+          <w:sz w:val="20"/>
+          <w:szCs w:val="20"/>
+        </w:rPr>
+        <w:t xml:space="preserve"> </w:t>
+      </w:r>
+      <w:ins w:id="75" w:author="Heather" w:date="2015-10-16T08:50:00Z">
+        <w:r>
+          <w:rPr>
+            <w:rFonts w:ascii="Calibri" w:hAnsi="Calibri"/>
+            <w:sz w:val="20"/>
+            <w:szCs w:val="20"/>
+          </w:rPr>
+          <w:t xml:space="preserve">together </w:t>
+        </w:r>
+      </w:ins>
+      <w:del w:id="76" w:author="Heather" w:date="2015-10-16T08:50:00Z">
+        <w:r>
+          <w:rPr>
+            <w:rFonts w:ascii="Calibri" w:hAnsi="Calibri"/>
+            <w:sz w:val="20"/>
+            <w:szCs w:val="20"/>
+          </w:rPr>
+          <w:delText>over the total number of attributes in each</w:delText>
+        </w:r>
+      </w:del>
+      <w:ins w:id="77" w:author="Heather" w:date="2015-10-16T08:50:00Z">
+        <w:r>
+          <w:rPr>
+            <w:rFonts w:ascii="Calibri" w:hAnsi="Calibri"/>
+            <w:sz w:val="20"/>
+            <w:szCs w:val="20"/>
+          </w:rPr>
+          <w:t>across the</w:t>
+        </w:r>
+      </w:ins>
+      <w:r>
+        <w:rPr>
+          <w:rFonts w:ascii="Calibri" w:hAnsi="Calibri"/>
+          <w:sz w:val="20"/>
+          <w:szCs w:val="20"/>
+        </w:rPr>
+        <w:t xml:space="preserve"> data set to </w:t>
+      </w:r>
+      <w:del w:id="78" w:author="Heather" w:date="2015-10-16T08:50:00Z">
+        <w:r>
+          <w:rPr>
+            <w:rFonts w:ascii="Calibri" w:hAnsi="Calibri"/>
+            <w:sz w:val="20"/>
+            <w:szCs w:val="20"/>
+          </w:rPr>
+          <w:delText>give us the outlier component</w:delText>
+        </w:r>
+      </w:del>
+      <w:ins w:id="79" w:author="Heather" w:date="2015-10-16T08:50:00Z">
+        <w:r>
+          <w:rPr>
+            <w:rFonts w:ascii="Calibri" w:hAnsi="Calibri"/>
+            <w:sz w:val="20"/>
+            <w:szCs w:val="20"/>
+          </w:rPr>
+          <w:t>generate a final outlier score</w:t>
+        </w:r>
+      </w:ins>
+      <w:r>
+        <w:rPr>
+          <w:rFonts w:ascii="Calibri" w:hAnsi="Calibri"/>
+          <w:sz w:val="20"/>
+          <w:szCs w:val="20"/>
+        </w:rPr>
+        <w:t>.</w:t>
+      </w:r>
+    </w:p>
+    <w:p>
+      <w:pPr>
+        <w:rPr>
+          <w:rFonts w:ascii="Calibri" w:hAnsi="Calibri"/>
+          <w:sz w:val="20"/>
+          <w:szCs w:val="20"/>
+        </w:rPr>
+      </w:pPr>
+    </w:p>
+    <w:p>
+      <w:pPr>
+        <w:rPr>
+          <w:rFonts w:ascii="Calibri" w:hAnsi="Calibri"/>
+          <w:sz w:val="20"/>
+          <w:szCs w:val="20"/>
+        </w:rPr>
+      </w:pPr>
+      <w:r>
+        <w:rPr>
+          <w:rFonts w:ascii="Calibri" w:hAnsi="Calibri"/>
+          <w:sz w:val="20"/>
+          <w:szCs w:val="20"/>
+        </w:rPr>
+        <w:t xml:space="preserve">The second component </w:t>
+      </w:r>
+      <w:ins w:id="80" w:author="Heather" w:date="2015-10-16T08:52:00Z">
+        <w:r>
+          <w:rPr>
+            <w:rFonts w:ascii="Calibri" w:hAnsi="Calibri"/>
+            <w:sz w:val="20"/>
+            <w:szCs w:val="20"/>
+          </w:rPr>
+          <w:t>i</w:t>
+        </w:r>
+      </w:ins>
+      <w:del w:id="81" w:author="Heather" w:date="2015-10-16T08:52:00Z">
+        <w:r>
+          <w:rPr>
+            <w:rFonts w:ascii="Calibri" w:hAnsi="Calibri"/>
+            <w:sz w:val="20"/>
+            <w:szCs w:val="20"/>
+          </w:rPr>
+          <w:delText>wa</w:delText>
+        </w:r>
+      </w:del>
+      <w:r>
+        <w:rPr>
+          <w:rFonts w:ascii="Calibri" w:hAnsi="Calibri"/>
+          <w:sz w:val="20"/>
+          <w:szCs w:val="20"/>
+        </w:rPr>
+        <w:t>s slightly more involved and require</w:t>
+      </w:r>
+      <w:ins w:id="82" w:author="Heather" w:date="2015-10-16T08:52:00Z">
+        <w:r>
+          <w:rPr>
+            <w:rFonts w:ascii="Calibri" w:hAnsi="Calibri"/>
+            <w:sz w:val="20"/>
+            <w:szCs w:val="20"/>
+          </w:rPr>
+          <w:t>s</w:t>
+        </w:r>
+      </w:ins>
+      <w:del w:id="83" w:author="Heather" w:date="2015-10-16T08:52:00Z">
+        <w:r>
+          <w:rPr>
+            <w:rFonts w:ascii="Calibri" w:hAnsi="Calibri"/>
+            <w:sz w:val="20"/>
+            <w:szCs w:val="20"/>
+          </w:rPr>
+          <w:delText>d</w:delText>
+        </w:r>
+      </w:del>
+      <w:r>
+        <w:rPr>
+          <w:rFonts w:ascii="Calibri" w:hAnsi="Calibri"/>
+          <w:sz w:val="20"/>
+          <w:szCs w:val="20"/>
+        </w:rPr>
+        <w:t xml:space="preserve"> two subcomponents. The first subcomponent require</w:t>
+      </w:r>
+      <w:ins w:id="84" w:author="Heather" w:date="2015-10-16T08:52:00Z">
+        <w:r>
+          <w:rPr>
+            <w:rFonts w:ascii="Calibri" w:hAnsi="Calibri"/>
+            <w:sz w:val="20"/>
+            <w:szCs w:val="20"/>
+          </w:rPr>
+          <w:t>s</w:t>
+        </w:r>
+      </w:ins>
+      <w:del w:id="85" w:author="Heather" w:date="2015-10-16T08:52:00Z">
+        <w:r>
+          <w:rPr>
+            <w:rFonts w:ascii="Calibri" w:hAnsi="Calibri"/>
+            <w:sz w:val="20"/>
+            <w:szCs w:val="20"/>
+          </w:rPr>
+          <w:delText>d</w:delText>
+        </w:r>
+      </w:del>
+      <w:r>
+        <w:rPr>
+          <w:rFonts w:ascii="Calibri" w:hAnsi="Calibri"/>
+          <w:sz w:val="20"/>
+          <w:szCs w:val="20"/>
+        </w:rPr>
+        <w:t xml:space="preserve"> </w:t>
+      </w:r>
+      <w:ins w:id="86" w:author="Heather" w:date="2015-10-16T08:53:00Z">
+        <w:r>
+          <w:rPr>
+            <w:rFonts w:ascii="Calibri" w:hAnsi="Calibri"/>
+            <w:sz w:val="20"/>
+            <w:szCs w:val="20"/>
+          </w:rPr>
+          <w:t xml:space="preserve">checking the percentage of missing values for </w:t>
+        </w:r>
+      </w:ins>
+      <w:del w:id="87" w:author="Heather" w:date="2015-10-16T08:53:00Z">
+        <w:r>
+          <w:rPr>
+            <w:rFonts w:ascii="Calibri" w:hAnsi="Calibri"/>
+            <w:sz w:val="20"/>
+            <w:szCs w:val="20"/>
+          </w:rPr>
+          <w:delText xml:space="preserve">seeing if in </w:delText>
+        </w:r>
+      </w:del>
+      <w:r>
+        <w:rPr>
+          <w:rFonts w:ascii="Calibri" w:hAnsi="Calibri"/>
+          <w:sz w:val="20"/>
+          <w:szCs w:val="20"/>
+        </w:rPr>
+        <w:t>a given attribute</w:t>
+      </w:r>
+      <w:del w:id="88" w:author="Heather" w:date="2015-10-16T08:53:00Z">
+        <w:r>
+          <w:rPr>
+            <w:rFonts w:ascii="Calibri" w:hAnsi="Calibri"/>
+            <w:sz w:val="20"/>
+            <w:szCs w:val="20"/>
+          </w:rPr>
+          <w:delText>, the total number of missing values</w:delText>
+        </w:r>
+      </w:del>
+      <w:r>
+        <w:rPr>
+          <w:rFonts w:ascii="Calibri" w:hAnsi="Calibri"/>
+          <w:sz w:val="20"/>
+          <w:szCs w:val="20"/>
+        </w:rPr>
+        <w:t>.</w:t>
+      </w:r>
+      <w:del w:id="89" w:author="Heather" w:date="2015-10-16T08:56:00Z">
+        <w:r>
+          <w:rPr>
+            <w:rFonts w:ascii="Calibri" w:hAnsi="Calibri"/>
+            <w:sz w:val="20"/>
+            <w:szCs w:val="20"/>
+          </w:rPr>
+          <w:delText xml:space="preserve"> Generally, in the quantitative sections, missing values were already handled with zero values; however, in some cases they were blank as well</w:delText>
+        </w:r>
+      </w:del>
+      <w:del w:id="90" w:author="Heather" w:date="2015-10-16T08:57:00Z">
+        <w:r>
+          <w:rPr>
+            <w:rFonts w:ascii="Calibri" w:hAnsi="Calibri"/>
+            <w:sz w:val="20"/>
+            <w:szCs w:val="20"/>
+          </w:rPr>
+          <w:delText>.</w:delText>
+        </w:r>
+      </w:del>
+      <w:r>
+        <w:rPr>
+          <w:rFonts w:ascii="Calibri" w:hAnsi="Calibri"/>
+          <w:sz w:val="20"/>
+          <w:szCs w:val="20"/>
+        </w:rPr>
+        <w:t xml:space="preserve"> </w:t>
+      </w:r>
+      <w:commentRangeStart w:id="91"/>
+      <w:r>
+        <w:rPr>
+          <w:rFonts w:ascii="Calibri" w:hAnsi="Calibri"/>
+          <w:sz w:val="20"/>
+          <w:szCs w:val="20"/>
+        </w:rPr>
+        <w:t xml:space="preserve">Thus the total number of blank values in the attributes were added up and then added to the second subcomponent. </w:t>
+      </w:r>
+      <w:commentRangeEnd w:id="91"/>
+      <w:r>
+        <w:rPr>
+          <w:rStyle w:val="CommentReference"/>
+        </w:rPr>
+        <w:commentReference w:id="91"/>
+      </w:r>
+      <w:r>
+        <w:rPr>
+          <w:rFonts w:ascii="Calibri" w:hAnsi="Calibri"/>
+          <w:sz w:val="20"/>
+          <w:szCs w:val="20"/>
+        </w:rPr>
+        <w:t xml:space="preserve">This subcomponent was designed specifically for the string attributes. The string attributes are </w:t>
+      </w:r>
+      <w:del w:id="92" w:author="Heather" w:date="2015-10-16T08:59:00Z">
+        <w:r>
+          <w:rPr>
+            <w:rFonts w:ascii="Calibri" w:hAnsi="Calibri"/>
+            <w:sz w:val="20"/>
+            <w:szCs w:val="20"/>
+          </w:rPr>
+          <w:delText>a big component on the method by which the data sets will eventually</w:delText>
+        </w:r>
+      </w:del>
+      <w:ins w:id="93" w:author="Heather" w:date="2015-10-16T08:59:00Z">
+        <w:r>
+          <w:rPr>
+            <w:rFonts w:ascii="Calibri" w:hAnsi="Calibri"/>
+            <w:sz w:val="20"/>
+            <w:szCs w:val="20"/>
+          </w:rPr>
+          <w:t>important for</w:t>
+        </w:r>
+      </w:ins>
+      <w:r>
+        <w:rPr>
+          <w:rFonts w:ascii="Calibri" w:hAnsi="Calibri"/>
+          <w:sz w:val="20"/>
+          <w:szCs w:val="20"/>
+        </w:rPr>
+        <w:t xml:space="preserve"> merg</w:t>
+      </w:r>
+      <w:ins w:id="94" w:author="Heather" w:date="2015-10-16T08:59:00Z">
+        <w:r>
+          <w:rPr>
+            <w:rFonts w:ascii="Calibri" w:hAnsi="Calibri"/>
+            <w:sz w:val="20"/>
+            <w:szCs w:val="20"/>
+          </w:rPr>
+          <w:t>ing</w:t>
+        </w:r>
+      </w:ins>
+      <w:del w:id="95" w:author="Heather" w:date="2015-10-16T08:59:00Z">
+        <w:r>
+          <w:rPr>
+            <w:rFonts w:ascii="Calibri" w:hAnsi="Calibri"/>
+            <w:sz w:val="20"/>
+            <w:szCs w:val="20"/>
+          </w:rPr>
+          <w:delText>ed</w:delText>
+        </w:r>
+      </w:del>
+      <w:r>
+        <w:rPr>
+          <w:rFonts w:ascii="Calibri" w:hAnsi="Calibri"/>
+          <w:sz w:val="20"/>
+          <w:szCs w:val="20"/>
+        </w:rPr>
+        <w:t xml:space="preserve">; thus basic formatting </w:t>
+      </w:r>
+      <w:del w:id="96" w:author="Heather" w:date="2015-10-16T08:59:00Z">
+        <w:r>
+          <w:rPr>
+            <w:rFonts w:ascii="Calibri" w:hAnsi="Calibri"/>
+            <w:sz w:val="20"/>
+            <w:szCs w:val="20"/>
+          </w:rPr>
+          <w:delText>techniques were required</w:delText>
+        </w:r>
+      </w:del>
+      <w:ins w:id="97" w:author="Heather" w:date="2015-10-16T08:59:00Z">
+        <w:r>
+          <w:rPr>
+            <w:rFonts w:ascii="Calibri" w:hAnsi="Calibri"/>
+            <w:sz w:val="20"/>
+            <w:szCs w:val="20"/>
+          </w:rPr>
+          <w:t>needs to be standard</w:t>
+        </w:r>
+      </w:ins>
+      <w:r>
+        <w:rPr>
+          <w:rFonts w:ascii="Calibri" w:hAnsi="Calibri"/>
+          <w:sz w:val="20"/>
+          <w:szCs w:val="20"/>
+        </w:rPr>
+        <w:t xml:space="preserve">. </w:t>
+      </w:r>
+      <w:del w:id="98" w:author="Heather" w:date="2015-10-16T09:00:00Z">
+        <w:r>
+          <w:rPr>
+            <w:rFonts w:ascii="Calibri" w:hAnsi="Calibri"/>
+            <w:sz w:val="20"/>
+            <w:szCs w:val="20"/>
+          </w:rPr>
+          <w:delText>The basic formatting that was agreed upon was analyzing if the character strings followed</w:delText>
+        </w:r>
+      </w:del>
+      <w:ins w:id="99" w:author="Heather" w:date="2015-10-16T09:00:00Z">
+        <w:r>
+          <w:rPr>
+            <w:rFonts w:ascii="Calibri" w:hAnsi="Calibri"/>
+            <w:sz w:val="20"/>
+            <w:szCs w:val="20"/>
+          </w:rPr>
+          <w:t>For the Names in particular, we evaluated whether or not they had a</w:t>
+        </w:r>
+      </w:ins>
+      <w:r>
+        <w:rPr>
+          <w:rFonts w:ascii="Calibri" w:hAnsi="Calibri"/>
+          <w:sz w:val="20"/>
+          <w:szCs w:val="20"/>
+        </w:rPr>
+        <w:t xml:space="preserve"> proper case. </w:t>
+      </w:r>
+      <w:ins w:id="100" w:author="Heather" w:date="2015-10-16T09:00:00Z">
+        <w:r>
+          <w:rPr>
+            <w:rFonts w:ascii="Calibri" w:hAnsi="Calibri"/>
+            <w:sz w:val="20"/>
+            <w:szCs w:val="20"/>
+          </w:rPr>
+          <w:t>To do this,</w:t>
+        </w:r>
+      </w:ins>
+      <w:del w:id="101" w:author="Heather" w:date="2015-10-16T09:00:00Z">
+        <w:r>
+          <w:rPr>
+            <w:rFonts w:ascii="Calibri" w:hAnsi="Calibri"/>
+            <w:sz w:val="20"/>
+            <w:szCs w:val="20"/>
+          </w:rPr>
+          <w:delText>The</w:delText>
+        </w:r>
+      </w:del>
+      <w:r>
+        <w:rPr>
+          <w:rFonts w:ascii="Calibri" w:hAnsi="Calibri"/>
+          <w:sz w:val="20"/>
+          <w:szCs w:val="20"/>
+        </w:rPr>
+        <w:t xml:space="preserve"> </w:t>
+      </w:r>
+      <w:ins w:id="102" w:author="Heather" w:date="2015-10-16T09:01:00Z">
+        <w:r>
+          <w:rPr>
+            <w:rFonts w:ascii="Calibri" w:hAnsi="Calibri"/>
+            <w:sz w:val="20"/>
+            <w:szCs w:val="20"/>
+          </w:rPr>
+          <w:t xml:space="preserve">we split </w:t>
+        </w:r>
+      </w:ins>
+      <w:del w:id="103" w:author="Heather" w:date="2015-10-16T09:01:00Z">
+        <w:r>
+          <w:rPr>
+            <w:rFonts w:ascii="Calibri" w:hAnsi="Calibri"/>
+            <w:sz w:val="20"/>
+            <w:szCs w:val="20"/>
+          </w:rPr>
+          <w:delText>method involved splitting</w:delText>
+        </w:r>
+      </w:del>
+      <w:del w:id="104" w:author="Heather" w:date="2015-10-16T09:00:00Z">
+        <w:r>
+          <w:rPr>
+            <w:rFonts w:ascii="Calibri" w:hAnsi="Calibri"/>
+            <w:sz w:val="20"/>
+            <w:szCs w:val="20"/>
+          </w:rPr>
+          <w:delText xml:space="preserve"> </w:delText>
+        </w:r>
+      </w:del>
+      <w:r>
+        <w:rPr>
+          <w:rFonts w:ascii="Calibri" w:hAnsi="Calibri"/>
+          <w:sz w:val="20"/>
+          <w:szCs w:val="20"/>
+        </w:rPr>
+        <w:t xml:space="preserve">up the strings </w:t>
+      </w:r>
+      <w:ins w:id="105" w:author="Heather" w:date="2015-10-16T09:01:00Z">
+        <w:r>
+          <w:rPr>
+            <w:rFonts w:ascii="Calibri" w:hAnsi="Calibri"/>
+            <w:sz w:val="20"/>
+            <w:szCs w:val="20"/>
+          </w:rPr>
+          <w:t xml:space="preserve">by word </w:t>
+        </w:r>
+      </w:ins>
+      <w:r>
+        <w:rPr>
+          <w:rFonts w:ascii="Calibri" w:hAnsi="Calibri"/>
+          <w:sz w:val="20"/>
+          <w:szCs w:val="20"/>
+        </w:rPr>
+        <w:t>and count</w:t>
+      </w:r>
+      <w:ins w:id="106" w:author="Heather" w:date="2015-10-16T09:01:00Z">
+        <w:r>
+          <w:rPr>
+            <w:rFonts w:ascii="Calibri" w:hAnsi="Calibri"/>
+            <w:sz w:val="20"/>
+            <w:szCs w:val="20"/>
+          </w:rPr>
+          <w:t>ed</w:t>
+        </w:r>
+      </w:ins>
+      <w:del w:id="107" w:author="Heather" w:date="2015-10-16T09:01:00Z">
+        <w:r>
+          <w:rPr>
+            <w:rFonts w:ascii="Calibri" w:hAnsi="Calibri"/>
+            <w:sz w:val="20"/>
+            <w:szCs w:val="20"/>
+          </w:rPr>
+          <w:delText>ing</w:delText>
+        </w:r>
+      </w:del>
+      <w:r>
+        <w:rPr>
+          <w:rFonts w:ascii="Calibri" w:hAnsi="Calibri"/>
+          <w:sz w:val="20"/>
+          <w:szCs w:val="20"/>
+        </w:rPr>
+        <w:t xml:space="preserve"> the number of words</w:t>
+      </w:r>
+      <w:del w:id="108" w:author="Heather" w:date="2015-10-16T09:01:00Z">
+        <w:r>
+          <w:rPr>
+            <w:rFonts w:ascii="Calibri" w:hAnsi="Calibri"/>
+            <w:sz w:val="20"/>
+            <w:szCs w:val="20"/>
+          </w:rPr>
+          <w:delText xml:space="preserve"> in said string</w:delText>
+        </w:r>
+      </w:del>
+      <w:ins w:id="109" w:author="Heather" w:date="2015-10-16T09:01:00Z">
+        <w:r>
+          <w:rPr>
+            <w:rFonts w:ascii="Calibri" w:hAnsi="Calibri"/>
+            <w:sz w:val="20"/>
+            <w:szCs w:val="20"/>
+          </w:rPr>
+          <w:t>, then</w:t>
+        </w:r>
+      </w:ins>
+      <w:del w:id="110" w:author="Heather" w:date="2015-10-16T09:01:00Z">
+        <w:r>
+          <w:rPr>
+            <w:rFonts w:ascii="Calibri" w:hAnsi="Calibri"/>
+            <w:sz w:val="20"/>
+            <w:szCs w:val="20"/>
+          </w:rPr>
+          <w:delText xml:space="preserve">. </w:delText>
+        </w:r>
+      </w:del>
+      <w:del w:id="111" w:author="Heather" w:date="2015-10-16T09:02:00Z">
+        <w:r>
+          <w:rPr>
+            <w:rFonts w:ascii="Calibri" w:hAnsi="Calibri"/>
+            <w:sz w:val="20"/>
+            <w:szCs w:val="20"/>
+          </w:rPr>
+          <w:delText>That value</w:delText>
+        </w:r>
+      </w:del>
+      <w:del w:id="112" w:author="Heather" w:date="2015-10-16T09:01:00Z">
+        <w:r>
+          <w:rPr>
+            <w:rFonts w:ascii="Calibri" w:hAnsi="Calibri"/>
+            <w:sz w:val="20"/>
+            <w:szCs w:val="20"/>
+          </w:rPr>
+          <w:delText xml:space="preserve"> was </w:delText>
+        </w:r>
+      </w:del>
+      <w:r>
+        <w:rPr>
+          <w:rFonts w:ascii="Calibri" w:hAnsi="Calibri"/>
+          <w:sz w:val="20"/>
+          <w:szCs w:val="20"/>
+        </w:rPr>
+        <w:t xml:space="preserve">compared </w:t>
+      </w:r>
+      <w:ins w:id="113" w:author="Heather" w:date="2015-10-16T09:02:00Z">
+        <w:r>
+          <w:rPr>
+            <w:rFonts w:ascii="Calibri" w:hAnsi="Calibri"/>
+            <w:sz w:val="20"/>
+            <w:szCs w:val="20"/>
+          </w:rPr>
+          <w:t xml:space="preserve">the number of words </w:t>
+        </w:r>
+      </w:ins>
+      <w:r>
+        <w:rPr>
+          <w:rFonts w:ascii="Calibri" w:hAnsi="Calibri"/>
+          <w:sz w:val="20"/>
+          <w:szCs w:val="20"/>
+        </w:rPr>
+        <w:t xml:space="preserve">to the number of upper case letters in the string. For all strings in an attribute that did not </w:t>
+      </w:r>
+      <w:ins w:id="114" w:author="Heather" w:date="2015-10-16T09:02:00Z">
+        <w:r>
+          <w:rPr>
+            <w:rFonts w:ascii="Calibri" w:hAnsi="Calibri"/>
+            <w:sz w:val="20"/>
+            <w:szCs w:val="20"/>
+          </w:rPr>
+          <w:t>follow this rule,</w:t>
+        </w:r>
+      </w:ins>
+      <w:commentRangeStart w:id="115"/>
+      <w:r>
+        <w:rPr>
+          <w:rFonts w:ascii="Calibri" w:hAnsi="Calibri"/>
+          <w:sz w:val="20"/>
+          <w:szCs w:val="20"/>
+        </w:rPr>
+        <w:t xml:space="preserve">match it were summed of to make up the second subcomponent of the second component. </w:t>
+      </w:r>
+      <w:commentRangeEnd w:id="115"/>
+      <w:r>
+        <w:rPr>
+          <w:rStyle w:val="CommentReference"/>
+        </w:rPr>
+        <w:commentReference w:id="115"/>
+      </w:r>
+    </w:p>
+    <w:p>
+      <w:pPr>
+        <w:rPr>
+          <w:rFonts w:ascii="Calibri" w:hAnsi="Calibri"/>
+          <w:sz w:val="20"/>
+          <w:szCs w:val="20"/>
+        </w:rPr>
+      </w:pPr>
+    </w:p>
+    <w:p>
+      <w:pPr>
+        <w:rPr>
+          <w:rFonts w:ascii="Calibri" w:hAnsi="Calibri"/>
+          <w:sz w:val="20"/>
+          <w:szCs w:val="20"/>
+        </w:rPr>
+      </w:pPr>
+      <w:ins w:id="116" w:author="Heather" w:date="2015-10-16T09:03:00Z">
+        <w:r>
+          <w:rPr>
+            <w:rFonts w:ascii="Calibri" w:hAnsi="Calibri"/>
+            <w:sz w:val="20"/>
+            <w:szCs w:val="20"/>
+          </w:rPr>
+          <w:t xml:space="preserve">After creating the two sub-scores above, they are </w:t>
+        </w:r>
+      </w:ins>
+      <w:del w:id="117" w:author="Heather" w:date="2015-10-16T09:03:00Z">
+        <w:r>
+          <w:rPr>
+            <w:rFonts w:ascii="Calibri" w:hAnsi="Calibri"/>
+            <w:sz w:val="20"/>
+            <w:szCs w:val="20"/>
+          </w:rPr>
+          <w:delText>The two scores were</w:delText>
+        </w:r>
+      </w:del>
+      <w:r>
+        <w:rPr>
+          <w:rFonts w:ascii="Calibri" w:hAnsi="Calibri"/>
+          <w:sz w:val="20"/>
+          <w:szCs w:val="20"/>
+        </w:rPr>
+        <w:t xml:space="preserve"> weighted equally and subtracted from 1 </w:t>
+      </w:r>
+      <w:del w:id="118" w:author="Heather" w:date="2015-10-16T09:04:00Z">
+        <w:r>
+          <w:rPr>
+            <w:rFonts w:ascii="Calibri" w:hAnsi="Calibri"/>
+            <w:sz w:val="20"/>
+            <w:szCs w:val="20"/>
+          </w:rPr>
+          <w:delText>to represent a score that was reflective of a percentage</w:delText>
+        </w:r>
+      </w:del>
+      <w:ins w:id="119" w:author="Heather" w:date="2015-10-16T09:12:00Z">
+        <w:r>
+          <w:rPr>
+            <w:rFonts w:ascii="Calibri" w:hAnsi="Calibri"/>
+            <w:sz w:val="20"/>
+            <w:szCs w:val="20"/>
+          </w:rPr>
+          <w:t xml:space="preserve">, </w:t>
+        </w:r>
+      </w:ins>
+      <w:ins w:id="120" w:author="Heather" w:date="2015-10-16T09:04:00Z">
+        <w:r>
+          <w:rPr>
+            <w:rFonts w:ascii="Calibri" w:hAnsi="Calibri"/>
+            <w:sz w:val="20"/>
+            <w:szCs w:val="20"/>
+          </w:rPr>
+          <w:t>yielding one final percentage</w:t>
+        </w:r>
+      </w:ins>
+      <w:r>
+        <w:rPr>
+          <w:rFonts w:ascii="Calibri" w:hAnsi="Calibri"/>
+          <w:sz w:val="20"/>
+          <w:szCs w:val="20"/>
+        </w:rPr>
+        <w:t xml:space="preserve">. After running through </w:t>
+      </w:r>
+      <w:ins w:id="121" w:author="Heather" w:date="2015-10-16T09:04:00Z">
+        <w:r>
+          <w:rPr>
+            <w:rFonts w:ascii="Calibri" w:hAnsi="Calibri"/>
+            <w:sz w:val="20"/>
+            <w:szCs w:val="20"/>
+          </w:rPr>
+          <w:t>each of</w:t>
+        </w:r>
+      </w:ins>
+      <w:del w:id="122" w:author="Heather" w:date="2015-10-16T09:04:00Z">
+        <w:r>
+          <w:rPr>
+            <w:rFonts w:ascii="Calibri" w:hAnsi="Calibri"/>
+            <w:sz w:val="20"/>
+            <w:szCs w:val="20"/>
+          </w:rPr>
+          <w:delText>all</w:delText>
+        </w:r>
+      </w:del>
+      <w:r>
+        <w:rPr>
+          <w:rFonts w:ascii="Calibri" w:hAnsi="Calibri"/>
+          <w:sz w:val="20"/>
+          <w:szCs w:val="20"/>
+        </w:rPr>
+        <w:t xml:space="preserve"> the data sets, </w:t>
+      </w:r>
+      <w:del w:id="123" w:author="Heather" w:date="2015-10-16T09:04:00Z">
+        <w:r>
+          <w:rPr>
+            <w:rFonts w:ascii="Calibri" w:hAnsi="Calibri"/>
+            <w:sz w:val="20"/>
+            <w:szCs w:val="20"/>
+          </w:rPr>
+          <w:delText>some basic assumptions were validated.</w:delText>
+        </w:r>
+      </w:del>
+      <w:ins w:id="124" w:author="Heather" w:date="2015-10-16T09:04:00Z">
+        <w:r>
+          <w:rPr>
+            <w:rFonts w:ascii="Calibri" w:hAnsi="Calibri"/>
+            <w:sz w:val="20"/>
+            <w:szCs w:val="20"/>
+          </w:rPr>
+          <w:t xml:space="preserve">we </w:t>
+        </w:r>
+      </w:ins>
+      <w:ins w:id="125" w:author="Heather" w:date="2015-10-16T09:12:00Z">
+        <w:r>
+          <w:rPr>
+            <w:rFonts w:ascii="Calibri" w:hAnsi="Calibri"/>
+            <w:sz w:val="20"/>
+            <w:szCs w:val="20"/>
+          </w:rPr>
+          <w:t>are</w:t>
+        </w:r>
+      </w:ins>
+      <w:ins w:id="126" w:author="Heather" w:date="2015-10-16T09:04:00Z">
+        <w:r>
+          <w:rPr>
+            <w:rFonts w:ascii="Calibri" w:hAnsi="Calibri"/>
+            <w:sz w:val="20"/>
+            <w:szCs w:val="20"/>
+          </w:rPr>
+          <w:t xml:space="preserve"> able to make </w:t>
+        </w:r>
+      </w:ins>
+      <w:ins w:id="127" w:author="Heather" w:date="2015-10-16T09:05:00Z">
+        <w:r>
+          <w:rPr>
+            <w:rFonts w:ascii="Calibri" w:hAnsi="Calibri"/>
+            <w:sz w:val="20"/>
+            <w:szCs w:val="20"/>
+          </w:rPr>
+          <w:t>general</w:t>
+        </w:r>
+      </w:ins>
+      <w:ins w:id="128" w:author="Heather" w:date="2015-10-16T09:04:00Z">
+        <w:r>
+          <w:rPr>
+            <w:rFonts w:ascii="Calibri" w:hAnsi="Calibri"/>
+            <w:sz w:val="20"/>
+            <w:szCs w:val="20"/>
+          </w:rPr>
+          <w:t xml:space="preserve"> conclusions about the data.</w:t>
+        </w:r>
+      </w:ins>
+      <w:r>
+        <w:rPr>
+          <w:rFonts w:ascii="Calibri" w:hAnsi="Calibri"/>
+          <w:sz w:val="20"/>
+          <w:szCs w:val="20"/>
+        </w:rPr>
+        <w:t xml:space="preserve"> </w:t>
+      </w:r>
+      <w:del w:id="129" w:author="Heather" w:date="2015-10-16T09:05:00Z">
+        <w:r>
+          <w:rPr>
+            <w:rFonts w:ascii="Calibri" w:hAnsi="Calibri"/>
+            <w:sz w:val="20"/>
+            <w:szCs w:val="20"/>
+          </w:rPr>
+          <w:delText>In the case where data was pulled from the API, the</w:delText>
+        </w:r>
+      </w:del>
+      <w:ins w:id="130" w:author="Heather" w:date="2015-10-16T09:05:00Z">
+        <w:r>
+          <w:rPr>
+            <w:rFonts w:ascii="Calibri" w:hAnsi="Calibri"/>
+            <w:sz w:val="20"/>
+            <w:szCs w:val="20"/>
+          </w:rPr>
+          <w:t>For data originating from an API, the</w:t>
+        </w:r>
+      </w:ins>
+      <w:r>
+        <w:rPr>
+          <w:rFonts w:ascii="Calibri" w:hAnsi="Calibri"/>
+          <w:sz w:val="20"/>
+          <w:szCs w:val="20"/>
+        </w:rPr>
+        <w:t xml:space="preserve"> percentage </w:t>
+      </w:r>
+      <w:ins w:id="131" w:author="Heather" w:date="2015-10-16T09:12:00Z">
+        <w:r>
+          <w:rPr>
+            <w:rFonts w:ascii="Calibri" w:hAnsi="Calibri"/>
+            <w:sz w:val="20"/>
+            <w:szCs w:val="20"/>
+          </w:rPr>
+          <w:t>i</w:t>
+        </w:r>
+      </w:ins>
+      <w:del w:id="132" w:author="Heather" w:date="2015-10-16T09:12:00Z">
+        <w:r>
+          <w:rPr>
+            <w:rFonts w:ascii="Calibri" w:hAnsi="Calibri"/>
+            <w:sz w:val="20"/>
+            <w:szCs w:val="20"/>
+          </w:rPr>
+          <w:delText>wa</w:delText>
+        </w:r>
+      </w:del>
+      <w:r>
+        <w:rPr>
+          <w:rFonts w:ascii="Calibri" w:hAnsi="Calibri"/>
+          <w:sz w:val="20"/>
+          <w:szCs w:val="20"/>
+        </w:rPr>
+        <w:t xml:space="preserve">s significantly higher than </w:t>
+      </w:r>
+      <w:del w:id="133" w:author="Heather" w:date="2015-10-16T09:05:00Z">
+        <w:r>
+          <w:rPr>
+            <w:rFonts w:ascii="Calibri" w:hAnsi="Calibri"/>
+            <w:sz w:val="20"/>
+            <w:szCs w:val="20"/>
+          </w:rPr>
+          <w:delText>non API obtained data</w:delText>
+        </w:r>
+      </w:del>
+      <w:ins w:id="134" w:author="Heather" w:date="2015-10-16T09:05:00Z">
+        <w:r>
+          <w:rPr>
+            <w:rFonts w:ascii="Calibri" w:hAnsi="Calibri"/>
+            <w:sz w:val="20"/>
+            <w:szCs w:val="20"/>
+          </w:rPr>
+          <w:t xml:space="preserve">that of data </w:t>
+        </w:r>
+        <w:commentRangeStart w:id="135"/>
+        <w:r>
+          <w:rPr>
+            <w:rFonts w:ascii="Calibri" w:hAnsi="Calibri"/>
+            <w:sz w:val="20"/>
+            <w:szCs w:val="20"/>
+          </w:rPr>
+          <w:t>originating from scraping or csv downloads</w:t>
+        </w:r>
+      </w:ins>
+      <w:r>
+        <w:rPr>
+          <w:rFonts w:ascii="Calibri" w:hAnsi="Calibri"/>
+          <w:sz w:val="20"/>
+          <w:szCs w:val="20"/>
+        </w:rPr>
+        <w:t xml:space="preserve">. </w:t>
+      </w:r>
+      <w:commentRangeEnd w:id="135"/>
+      <w:r>
+        <w:rPr>
+          <w:rStyle w:val="CommentReference"/>
+        </w:rPr>
+        <w:commentReference w:id="135"/>
+      </w:r>
+      <w:r>
+        <w:rPr>
+          <w:rFonts w:ascii="Calibri" w:hAnsi="Calibri"/>
+          <w:sz w:val="20"/>
+          <w:szCs w:val="20"/>
+        </w:rPr>
+        <w:t>The worse scoring data set was scrap</w:t>
+      </w:r>
+      <w:del w:id="136" w:author="Heather" w:date="2015-10-16T09:06:00Z">
+        <w:r>
+          <w:rPr>
+            <w:rFonts w:ascii="Calibri" w:hAnsi="Calibri"/>
+            <w:sz w:val="20"/>
+            <w:szCs w:val="20"/>
+          </w:rPr>
+          <w:delText>p</w:delText>
+        </w:r>
+      </w:del>
+      <w:r>
+        <w:rPr>
+          <w:rFonts w:ascii="Calibri" w:hAnsi="Calibri"/>
+          <w:sz w:val="20"/>
+          <w:szCs w:val="20"/>
+        </w:rPr>
+        <w:t xml:space="preserve">ed from the New York Times. </w:t>
+      </w:r>
+      <w:ins w:id="137" w:author="Heather" w:date="2015-10-16T09:07:00Z">
+        <w:r>
+          <w:rPr>
+            <w:rFonts w:ascii="Calibri" w:hAnsi="Calibri"/>
+            <w:sz w:val="20"/>
+            <w:szCs w:val="20"/>
+          </w:rPr>
+          <w:t xml:space="preserve">This indicates a flaw in the scoring algorithm since in this file missingness might be totally fine on an attribute by attribute basis.  Also, </w:t>
+        </w:r>
+      </w:ins>
+      <w:ins w:id="138" w:author="Heather" w:date="2015-10-16T09:08:00Z">
+        <w:r>
+          <w:rPr>
+            <w:rFonts w:ascii="Calibri" w:hAnsi="Calibri"/>
+            <w:sz w:val="20"/>
+            <w:szCs w:val="20"/>
+          </w:rPr>
+          <w:t>d</w:t>
+        </w:r>
+      </w:ins>
+      <w:del w:id="139" w:author="Heather" w:date="2015-10-16T09:08:00Z">
+        <w:r>
+          <w:rPr>
+            <w:rFonts w:ascii="Calibri" w:hAnsi="Calibri"/>
+            <w:sz w:val="20"/>
+            <w:szCs w:val="20"/>
+          </w:rPr>
+          <w:delText>D</w:delText>
+        </w:r>
+      </w:del>
+      <w:r>
+        <w:rPr>
+          <w:rFonts w:ascii="Calibri" w:hAnsi="Calibri"/>
+          <w:sz w:val="20"/>
+          <w:szCs w:val="20"/>
+        </w:rPr>
+        <w:t>ue to the way it was scra</w:t>
+      </w:r>
+      <w:del w:id="140" w:author="Heather" w:date="2015-10-16T09:08:00Z">
+        <w:r>
+          <w:rPr>
+            <w:rFonts w:ascii="Calibri" w:hAnsi="Calibri"/>
+            <w:sz w:val="20"/>
+            <w:szCs w:val="20"/>
+          </w:rPr>
+          <w:delText>p</w:delText>
+        </w:r>
+      </w:del>
+      <w:r>
+        <w:rPr>
+          <w:rFonts w:ascii="Calibri" w:hAnsi="Calibri"/>
+          <w:sz w:val="20"/>
+          <w:szCs w:val="20"/>
+        </w:rPr>
+        <w:t xml:space="preserve">ped, </w:t>
+      </w:r>
+      <w:ins w:id="141" w:author="Heather" w:date="2015-10-16T09:09:00Z">
+        <w:r>
+          <w:rPr>
+            <w:rFonts w:ascii="Calibri" w:hAnsi="Calibri"/>
+            <w:sz w:val="20"/>
+            <w:szCs w:val="20"/>
+          </w:rPr>
+          <w:t>some numeric</w:t>
+        </w:r>
+      </w:ins>
+      <w:del w:id="142" w:author="Heather" w:date="2015-10-16T09:09:00Z">
+        <w:r>
+          <w:rPr>
+            <w:rFonts w:ascii="Calibri" w:hAnsi="Calibri"/>
+            <w:sz w:val="20"/>
+            <w:szCs w:val="20"/>
+          </w:rPr>
+          <w:delText>the</w:delText>
+        </w:r>
+      </w:del>
+      <w:r>
+        <w:rPr>
+          <w:rFonts w:ascii="Calibri" w:hAnsi="Calibri"/>
+          <w:sz w:val="20"/>
+          <w:szCs w:val="20"/>
+        </w:rPr>
+        <w:t xml:space="preserve"> attributes remained </w:t>
+      </w:r>
+      <w:ins w:id="143" w:author="Heather" w:date="2015-10-16T09:09:00Z">
+        <w:r>
+          <w:rPr>
+            <w:rFonts w:ascii="Calibri" w:hAnsi="Calibri"/>
+            <w:sz w:val="20"/>
+            <w:szCs w:val="20"/>
+          </w:rPr>
+          <w:t xml:space="preserve">as </w:t>
+        </w:r>
+      </w:ins>
+      <w:r>
+        <w:rPr>
+          <w:rFonts w:ascii="Calibri" w:hAnsi="Calibri"/>
+          <w:sz w:val="20"/>
+          <w:szCs w:val="20"/>
+        </w:rPr>
+        <w:t>strings</w:t>
+      </w:r>
+      <w:ins w:id="144" w:author="Heather" w:date="2015-10-16T09:09:00Z">
+        <w:r>
+          <w:rPr>
+            <w:rFonts w:ascii="Calibri" w:hAnsi="Calibri"/>
+            <w:sz w:val="20"/>
+            <w:szCs w:val="20"/>
+          </w:rPr>
+          <w:t>.</w:t>
+        </w:r>
+      </w:ins>
+      <w:del w:id="145" w:author="Heather" w:date="2015-10-16T09:09:00Z">
+        <w:r>
+          <w:rPr>
+            <w:rFonts w:ascii="Calibri" w:hAnsi="Calibri"/>
+            <w:sz w:val="20"/>
+            <w:szCs w:val="20"/>
+          </w:rPr>
+          <w:delText>,</w:delText>
+        </w:r>
+      </w:del>
+      <w:r>
+        <w:rPr>
+          <w:rFonts w:ascii="Calibri" w:hAnsi="Calibri"/>
+          <w:sz w:val="20"/>
+          <w:szCs w:val="20"/>
+        </w:rPr>
+        <w:t xml:space="preserve"> </w:t>
+      </w:r>
+      <w:ins w:id="146" w:author="Heather" w:date="2015-10-16T09:09:00Z">
+        <w:r>
+          <w:rPr>
+            <w:rFonts w:ascii="Calibri" w:hAnsi="Calibri"/>
+            <w:sz w:val="20"/>
+            <w:szCs w:val="20"/>
+          </w:rPr>
+          <w:t>I</w:t>
+        </w:r>
+      </w:ins>
+      <w:del w:id="147" w:author="Heather" w:date="2015-10-16T09:09:00Z">
+        <w:r>
+          <w:rPr>
+            <w:rFonts w:ascii="Calibri" w:hAnsi="Calibri"/>
+            <w:sz w:val="20"/>
+            <w:szCs w:val="20"/>
+          </w:rPr>
+          <w:delText>i</w:delText>
+        </w:r>
+      </w:del>
+      <w:r>
+        <w:rPr>
+          <w:rFonts w:ascii="Calibri" w:hAnsi="Calibri"/>
+          <w:sz w:val="20"/>
+          <w:szCs w:val="20"/>
+        </w:rPr>
+        <w:t xml:space="preserve">n order to compensate for the string </w:t>
+      </w:r>
+      <w:ins w:id="148" w:author="Heather" w:date="2015-10-16T09:10:00Z">
+        <w:r>
+          <w:rPr>
+            <w:rFonts w:ascii="Calibri" w:hAnsi="Calibri"/>
+            <w:sz w:val="20"/>
+            <w:szCs w:val="20"/>
+          </w:rPr>
+          <w:t xml:space="preserve">form of those </w:t>
+        </w:r>
+      </w:ins>
+      <w:r>
+        <w:rPr>
+          <w:rFonts w:ascii="Calibri" w:hAnsi="Calibri"/>
+          <w:sz w:val="20"/>
+          <w:szCs w:val="20"/>
+        </w:rPr>
+        <w:t xml:space="preserve">attributes, </w:t>
+      </w:r>
+      <w:ins w:id="149" w:author="Heather" w:date="2015-10-16T09:09:00Z">
+        <w:r>
+          <w:rPr>
+            <w:rFonts w:ascii="Calibri" w:hAnsi="Calibri"/>
+            <w:sz w:val="20"/>
+            <w:szCs w:val="20"/>
+          </w:rPr>
+          <w:t>the data cleaning script</w:t>
+        </w:r>
+      </w:ins>
+      <w:del w:id="150" w:author="Heather" w:date="2015-10-16T09:09:00Z">
+        <w:r>
+          <w:rPr>
+            <w:rFonts w:ascii="Calibri" w:hAnsi="Calibri"/>
+            <w:sz w:val="20"/>
+            <w:szCs w:val="20"/>
+          </w:rPr>
+          <w:delText>some</w:delText>
+        </w:r>
+      </w:del>
+      <w:r>
+        <w:rPr>
+          <w:rFonts w:ascii="Calibri" w:hAnsi="Calibri"/>
+          <w:sz w:val="20"/>
+          <w:szCs w:val="20"/>
+        </w:rPr>
+        <w:t xml:space="preserve"> </w:t>
+      </w:r>
+      <w:ins w:id="151" w:author="Heather" w:date="2015-10-16T09:09:00Z">
+        <w:r>
+          <w:rPr>
+            <w:rFonts w:ascii="Calibri" w:hAnsi="Calibri"/>
+            <w:sz w:val="20"/>
+            <w:szCs w:val="20"/>
+          </w:rPr>
+          <w:t xml:space="preserve">performed </w:t>
+        </w:r>
+      </w:ins>
+      <w:ins w:id="152" w:author="Heather" w:date="2015-10-16T09:10:00Z">
+        <w:r>
+          <w:rPr>
+            <w:rFonts w:ascii="Calibri" w:hAnsi="Calibri"/>
+            <w:sz w:val="20"/>
+            <w:szCs w:val="20"/>
+          </w:rPr>
+          <w:t>light</w:t>
+        </w:r>
+      </w:ins>
+      <w:del w:id="153" w:author="Heather" w:date="2015-10-16T09:10:00Z">
+        <w:r>
+          <w:rPr>
+            <w:rFonts w:ascii="Calibri" w:hAnsi="Calibri"/>
+            <w:sz w:val="20"/>
+            <w:szCs w:val="20"/>
+          </w:rPr>
+          <w:delText>required some slight</w:delText>
+        </w:r>
+      </w:del>
+      <w:r>
+        <w:rPr>
+          <w:rFonts w:ascii="Calibri" w:hAnsi="Calibri"/>
+          <w:sz w:val="20"/>
+          <w:szCs w:val="20"/>
+        </w:rPr>
+        <w:t xml:space="preserve"> editing </w:t>
+      </w:r>
+      <w:del w:id="154" w:author="Heather" w:date="2015-10-16T09:10:00Z">
+        <w:r>
+          <w:rPr>
+            <w:rFonts w:ascii="Calibri" w:hAnsi="Calibri"/>
+            <w:sz w:val="20"/>
+            <w:szCs w:val="20"/>
+          </w:rPr>
+          <w:delText>of clearly</w:delText>
+        </w:r>
+      </w:del>
+      <w:ins w:id="155" w:author="Heather" w:date="2015-10-16T09:10:00Z">
+        <w:r>
+          <w:rPr>
+            <w:rFonts w:ascii="Calibri" w:hAnsi="Calibri"/>
+            <w:sz w:val="20"/>
+            <w:szCs w:val="20"/>
+          </w:rPr>
+          <w:t>to convert them to a</w:t>
+        </w:r>
+      </w:ins>
+      <w:r>
+        <w:rPr>
+          <w:rFonts w:ascii="Calibri" w:hAnsi="Calibri"/>
+          <w:sz w:val="20"/>
+          <w:szCs w:val="20"/>
+        </w:rPr>
+        <w:t xml:space="preserve"> numeric</w:t>
+      </w:r>
+      <w:ins w:id="156" w:author="Heather" w:date="2015-10-16T09:10:00Z">
+        <w:r>
+          <w:rPr>
+            <w:rFonts w:ascii="Calibri" w:hAnsi="Calibri"/>
+            <w:sz w:val="20"/>
+            <w:szCs w:val="20"/>
+          </w:rPr>
+          <w:t xml:space="preserve"> format</w:t>
+        </w:r>
+      </w:ins>
+      <w:del w:id="157" w:author="Heather" w:date="2015-10-16T09:10:00Z">
+        <w:r>
+          <w:rPr>
+            <w:rFonts w:ascii="Calibri" w:hAnsi="Calibri"/>
+            <w:sz w:val="20"/>
+            <w:szCs w:val="20"/>
+          </w:rPr>
+          <w:delText xml:space="preserve"> attributes</w:delText>
+        </w:r>
+      </w:del>
+      <w:r>
+        <w:rPr>
+          <w:rFonts w:ascii="Calibri" w:hAnsi="Calibri"/>
+          <w:sz w:val="20"/>
+          <w:szCs w:val="20"/>
+        </w:rPr>
+        <w:t xml:space="preserve">. There were two </w:t>
+      </w:r>
+      <w:del w:id="158" w:author="Heather" w:date="2015-10-16T09:11:00Z">
+        <w:r>
+          <w:rPr>
+            <w:rFonts w:ascii="Calibri" w:hAnsi="Calibri"/>
+            <w:sz w:val="20"/>
+            <w:szCs w:val="20"/>
+          </w:rPr>
+          <w:delText>major surprises to the assumptions made</w:delText>
+        </w:r>
+      </w:del>
+      <w:ins w:id="159" w:author="Heather" w:date="2015-10-16T09:11:00Z">
+        <w:r>
+          <w:rPr>
+            <w:rFonts w:ascii="Calibri" w:hAnsi="Calibri"/>
+            <w:sz w:val="20"/>
+            <w:szCs w:val="20"/>
+          </w:rPr>
+          <w:t xml:space="preserve">unexpected results of the cleaning </w:t>
+        </w:r>
+        <w:r>
+          <w:rPr>
+            <w:rFonts w:ascii="Calibri" w:hAnsi="Calibri"/>
+            <w:sz w:val="20"/>
+            <w:szCs w:val="20"/>
+          </w:rPr>
+          <w:lastRenderedPageBreak/>
+          <w:t>algorithm</w:t>
+        </w:r>
+      </w:ins>
+      <w:r>
+        <w:rPr>
+          <w:rFonts w:ascii="Calibri" w:hAnsi="Calibri"/>
+          <w:sz w:val="20"/>
+          <w:szCs w:val="20"/>
+        </w:rPr>
+        <w:t xml:space="preserve">. </w:t>
+      </w:r>
+      <w:del w:id="160" w:author="Heather" w:date="2015-10-16T09:14:00Z">
+        <w:r>
+          <w:rPr>
+            <w:rFonts w:ascii="Calibri" w:hAnsi="Calibri"/>
+            <w:sz w:val="20"/>
+            <w:szCs w:val="20"/>
+          </w:rPr>
+          <w:delText xml:space="preserve">One </w:delText>
+        </w:r>
+      </w:del>
+      <w:del w:id="161" w:author="Heather" w:date="2015-10-16T09:13:00Z">
+        <w:r>
+          <w:rPr>
+            <w:rFonts w:ascii="Calibri" w:hAnsi="Calibri"/>
+            <w:sz w:val="20"/>
+            <w:szCs w:val="20"/>
+          </w:rPr>
+          <w:delText>wa</w:delText>
+        </w:r>
+      </w:del>
+      <w:del w:id="162" w:author="Heather" w:date="2015-10-16T09:14:00Z">
+        <w:r>
+          <w:rPr>
+            <w:rFonts w:ascii="Calibri" w:hAnsi="Calibri"/>
+            <w:sz w:val="20"/>
+            <w:szCs w:val="20"/>
+          </w:rPr>
+          <w:delText xml:space="preserve">s </w:delText>
+        </w:r>
+      </w:del>
+      <w:ins w:id="163" w:author="Heather" w:date="2015-10-16T09:14:00Z">
+        <w:r>
+          <w:rPr>
+            <w:rFonts w:ascii="Calibri" w:hAnsi="Calibri"/>
+            <w:sz w:val="20"/>
+            <w:szCs w:val="20"/>
+          </w:rPr>
+          <w:t xml:space="preserve">Since </w:t>
+        </w:r>
+      </w:ins>
+      <w:r>
+        <w:rPr>
+          <w:rFonts w:ascii="Calibri" w:hAnsi="Calibri"/>
+          <w:sz w:val="20"/>
+          <w:szCs w:val="20"/>
+        </w:rPr>
+        <w:t xml:space="preserve">the FEC data </w:t>
+      </w:r>
+      <w:del w:id="164" w:author="Heather" w:date="2015-10-16T09:14:00Z">
+        <w:r>
+          <w:rPr>
+            <w:rFonts w:ascii="Calibri" w:hAnsi="Calibri"/>
+            <w:sz w:val="20"/>
+            <w:szCs w:val="20"/>
+          </w:rPr>
+          <w:delText xml:space="preserve">that </w:delText>
+        </w:r>
+      </w:del>
+      <w:r>
+        <w:rPr>
+          <w:rFonts w:ascii="Calibri" w:hAnsi="Calibri"/>
+          <w:sz w:val="20"/>
+          <w:szCs w:val="20"/>
+        </w:rPr>
+        <w:t>was obtained in Excel Format</w:t>
+      </w:r>
+      <w:ins w:id="165" w:author="Heather" w:date="2015-10-16T09:14:00Z">
+        <w:r>
+          <w:rPr>
+            <w:rFonts w:ascii="Calibri" w:hAnsi="Calibri"/>
+            <w:sz w:val="20"/>
+            <w:szCs w:val="20"/>
+          </w:rPr>
+          <w:t xml:space="preserve"> and theoretically </w:t>
+        </w:r>
+      </w:ins>
+      <w:ins w:id="166" w:author="Heather" w:date="2015-10-16T09:15:00Z">
+        <w:r>
+          <w:rPr>
+            <w:rFonts w:ascii="Calibri" w:hAnsi="Calibri"/>
+            <w:sz w:val="20"/>
+            <w:szCs w:val="20"/>
+          </w:rPr>
+          <w:t>preprocessed</w:t>
+        </w:r>
+      </w:ins>
+      <w:del w:id="167" w:author="Heather" w:date="2015-10-16T09:13:00Z">
+        <w:r>
+          <w:rPr>
+            <w:rFonts w:ascii="Calibri" w:hAnsi="Calibri"/>
+            <w:sz w:val="20"/>
+            <w:szCs w:val="20"/>
+          </w:rPr>
+          <w:delText xml:space="preserve">, these </w:delText>
+        </w:r>
+      </w:del>
+      <w:ins w:id="168" w:author="Heather" w:date="2015-10-16T09:15:00Z">
+        <w:r>
+          <w:rPr>
+            <w:rFonts w:ascii="Calibri" w:hAnsi="Calibri"/>
+            <w:sz w:val="20"/>
+            <w:szCs w:val="20"/>
+          </w:rPr>
+          <w:t xml:space="preserve">it was expected to </w:t>
+        </w:r>
+      </w:ins>
+      <w:r>
+        <w:rPr>
+          <w:rFonts w:ascii="Calibri" w:hAnsi="Calibri"/>
+          <w:sz w:val="20"/>
+          <w:szCs w:val="20"/>
+        </w:rPr>
+        <w:t>score</w:t>
+      </w:r>
+      <w:del w:id="169" w:author="Heather" w:date="2015-10-16T09:16:00Z">
+        <w:r>
+          <w:rPr>
+            <w:rFonts w:ascii="Calibri" w:hAnsi="Calibri"/>
+            <w:sz w:val="20"/>
+            <w:szCs w:val="20"/>
+          </w:rPr>
+          <w:delText>d</w:delText>
+        </w:r>
+      </w:del>
+      <w:r>
+        <w:rPr>
+          <w:rFonts w:ascii="Calibri" w:hAnsi="Calibri"/>
+          <w:sz w:val="20"/>
+          <w:szCs w:val="20"/>
+        </w:rPr>
+        <w:t xml:space="preserve"> significantly better than the </w:t>
+      </w:r>
+      <w:ins w:id="170" w:author="Heather" w:date="2015-10-16T09:13:00Z">
+        <w:r>
+          <w:rPr>
+            <w:rFonts w:ascii="Calibri" w:hAnsi="Calibri"/>
+            <w:sz w:val="20"/>
+            <w:szCs w:val="20"/>
+          </w:rPr>
+          <w:t xml:space="preserve">scraped </w:t>
+        </w:r>
+      </w:ins>
+      <w:r>
+        <w:rPr>
+          <w:rFonts w:ascii="Calibri" w:hAnsi="Calibri"/>
+          <w:sz w:val="20"/>
+          <w:szCs w:val="20"/>
+        </w:rPr>
+        <w:t xml:space="preserve">New York Times Data Set, </w:t>
+      </w:r>
+      <w:ins w:id="171" w:author="Heather" w:date="2015-10-16T09:16:00Z">
+        <w:r>
+          <w:rPr>
+            <w:rFonts w:ascii="Calibri" w:hAnsi="Calibri"/>
+            <w:sz w:val="20"/>
+            <w:szCs w:val="20"/>
+          </w:rPr>
+          <w:t xml:space="preserve">however it was a surprise that it did so much worse than </w:t>
+        </w:r>
+      </w:ins>
+      <w:del w:id="172" w:author="Heather" w:date="2015-10-16T09:16:00Z">
+        <w:r>
+          <w:rPr>
+            <w:rFonts w:ascii="Calibri" w:hAnsi="Calibri"/>
+            <w:sz w:val="20"/>
+            <w:szCs w:val="20"/>
+          </w:rPr>
+          <w:delText>yet were still no where close to the scores of</w:delText>
+        </w:r>
+      </w:del>
+      <w:r>
+        <w:rPr>
+          <w:rFonts w:ascii="Calibri" w:hAnsi="Calibri"/>
+          <w:sz w:val="20"/>
+          <w:szCs w:val="20"/>
+        </w:rPr>
+        <w:t xml:space="preserve"> the API obtained Data sets. </w:t>
+      </w:r>
+      <w:ins w:id="173" w:author="Heather" w:date="2015-10-16T09:16:00Z">
+        <w:r>
+          <w:rPr>
+            <w:rFonts w:ascii="Calibri" w:hAnsi="Calibri"/>
+            <w:sz w:val="20"/>
+            <w:szCs w:val="20"/>
+          </w:rPr>
+          <w:t>This is probably due to the FEC focusing more on</w:t>
+        </w:r>
+      </w:ins>
+      <w:ins w:id="174" w:author="Heather" w:date="2015-10-16T09:17:00Z">
+        <w:r>
+          <w:rPr>
+            <w:rFonts w:ascii="Calibri" w:hAnsi="Calibri"/>
+            <w:sz w:val="20"/>
+            <w:szCs w:val="20"/>
+          </w:rPr>
+          <w:t xml:space="preserve"> what appears to be</w:t>
+        </w:r>
+      </w:ins>
+      <w:ins w:id="175" w:author="Heather" w:date="2015-10-16T09:16:00Z">
+        <w:r>
+          <w:rPr>
+            <w:rFonts w:ascii="Calibri" w:hAnsi="Calibri"/>
+            <w:sz w:val="20"/>
+            <w:szCs w:val="20"/>
+          </w:rPr>
+          <w:t xml:space="preserve"> a human-readable processing than a machine-readable processing.  </w:t>
+        </w:r>
+      </w:ins>
+      <w:ins w:id="176" w:author="Heather" w:date="2015-10-16T09:17:00Z">
+        <w:r>
+          <w:rPr>
+            <w:rFonts w:ascii="Calibri" w:hAnsi="Calibri"/>
+            <w:sz w:val="20"/>
+            <w:szCs w:val="20"/>
+          </w:rPr>
+          <w:t xml:space="preserve">The second surprise was that, although the NY Times and some of the Open Secrets data were both scraped, the open secrets data had a much higher score.  </w:t>
+        </w:r>
+      </w:ins>
+      <w:del w:id="177" w:author="Heather" w:date="2015-10-16T09:18:00Z">
+        <w:r>
+          <w:rPr>
+            <w:rFonts w:ascii="Calibri" w:hAnsi="Calibri"/>
+            <w:sz w:val="20"/>
+            <w:szCs w:val="20"/>
+          </w:rPr>
+          <w:delText>Another major assumption differing score was data scraped from OpenSecrets (</w:delText>
+        </w:r>
+        <w:r>
+          <w:rPr>
+            <w:rFonts w:ascii="Calibri" w:hAnsi="Calibri"/>
+            <w:sz w:val="20"/>
+            <w:szCs w:val="20"/>
+          </w:rPr>
+          <w:delText xml:space="preserve">the data </w:delText>
+        </w:r>
+        <w:r>
+          <w:rPr>
+            <w:rFonts w:ascii="Calibri" w:hAnsi="Calibri"/>
+            <w:sz w:val="20"/>
+            <w:szCs w:val="20"/>
+          </w:rPr>
+          <w:delText>no</w:delText>
+        </w:r>
+        <w:r>
+          <w:rPr>
+            <w:rFonts w:ascii="Calibri" w:hAnsi="Calibri"/>
+            <w:sz w:val="20"/>
+            <w:szCs w:val="20"/>
+          </w:rPr>
+          <w:delText>t</w:delText>
+        </w:r>
+        <w:r>
+          <w:rPr>
+            <w:rFonts w:ascii="Calibri" w:hAnsi="Calibri"/>
+            <w:sz w:val="20"/>
+            <w:szCs w:val="20"/>
+          </w:rPr>
+          <w:delText xml:space="preserve"> obtained from the API). This scored significantly better compared to the New York Times and the FEC Data. This was probably due to the method by which the Data was scrapped.</w:delText>
+        </w:r>
+      </w:del>
+      <w:ins w:id="178" w:author="Heather" w:date="2015-10-16T09:18:00Z">
+        <w:r>
+          <w:rPr>
+            <w:rFonts w:ascii="Calibri" w:hAnsi="Calibri"/>
+            <w:sz w:val="20"/>
+            <w:szCs w:val="20"/>
+          </w:rPr>
+          <w:t xml:space="preserve">This is probably due to the difference in formatting, where the </w:t>
+        </w:r>
+        <w:r>
+          <w:rPr>
+            <w:rFonts w:ascii="Calibri" w:hAnsi="Calibri"/>
+            <w:sz w:val="20"/>
+            <w:szCs w:val="20"/>
+          </w:rPr>
+          <w:t xml:space="preserve">NY Times file would be considered a </w:t>
+        </w:r>
+      </w:ins>
+      <w:ins w:id="179" w:author="Heather" w:date="2015-10-16T09:19:00Z">
+        <w:r>
+          <w:rPr>
+            <w:rFonts w:ascii="Calibri" w:hAnsi="Calibri"/>
+            <w:sz w:val="20"/>
+            <w:szCs w:val="20"/>
+          </w:rPr>
+          <w:t>“wide” file and the Open Secrets data a “long” file.</w:t>
+        </w:r>
+      </w:ins>
     </w:p>
     <w:p>
       <w:pPr>
@@ -2566,23 +4547,493 @@
           <w:szCs w:val="20"/>
         </w:rPr>
       </w:pPr>
-      <w:r>
-        <w:rPr>
-          <w:rFonts w:ascii="Calibri" w:hAnsi="Calibri"/>
-          <w:sz w:val="20"/>
-          <w:szCs w:val="20"/>
-        </w:rPr>
-        <w:t xml:space="preserve">Possible Drawbacks to the method is understanding why certain attributes had missing data. It could be in place of a zero, meaning there was no actual information gained. Another issue involved proper case. The issue found was that there are some words that are common, such as ‘for’, which generally don’t need to follow proper case. These instances negatively impacted the second component; however, it generally occurred on attributes that are </w:t>
-      </w:r>
-      <w:r>
-        <w:rPr>
-          <w:rFonts w:ascii="Calibri" w:hAnsi="Calibri"/>
-          <w:sz w:val="20"/>
-          <w:szCs w:val="20"/>
-        </w:rPr>
-        <w:lastRenderedPageBreak/>
-        <w:t>probably not going to be used for anymore than footnotes. The one major drawn back of proper casing occurs with names of candidates. The name Bill O’Reilly would be flagging as unclean data because the name is two words, yet there are three upper case letters. This should have some drawback, but the subset of names that follow this case are in the low minority and can easily be fixed when the merging occurs.</w:t>
-      </w:r>
+      <w:ins w:id="180" w:author="Heather" w:date="2015-10-16T09:19:00Z">
+        <w:r>
+          <w:rPr>
+            <w:rFonts w:ascii="Calibri" w:hAnsi="Calibri"/>
+            <w:sz w:val="20"/>
+            <w:szCs w:val="20"/>
+          </w:rPr>
+          <w:t>As discussed briefly above, a p</w:t>
+        </w:r>
+      </w:ins>
+      <w:del w:id="181" w:author="Heather" w:date="2015-10-16T09:19:00Z">
+        <w:r>
+          <w:rPr>
+            <w:rFonts w:ascii="Calibri" w:hAnsi="Calibri"/>
+            <w:sz w:val="20"/>
+            <w:szCs w:val="20"/>
+          </w:rPr>
+          <w:delText>P</w:delText>
+        </w:r>
+      </w:del>
+      <w:r>
+        <w:rPr>
+          <w:rFonts w:ascii="Calibri" w:hAnsi="Calibri"/>
+          <w:sz w:val="20"/>
+          <w:szCs w:val="20"/>
+        </w:rPr>
+        <w:t xml:space="preserve">ossible </w:t>
+      </w:r>
+      <w:ins w:id="182" w:author="Heather" w:date="2015-10-16T09:19:00Z">
+        <w:r>
+          <w:rPr>
+            <w:rFonts w:ascii="Calibri" w:hAnsi="Calibri"/>
+            <w:sz w:val="20"/>
+            <w:szCs w:val="20"/>
+          </w:rPr>
+          <w:t>d</w:t>
+        </w:r>
+      </w:ins>
+      <w:del w:id="183" w:author="Heather" w:date="2015-10-16T09:19:00Z">
+        <w:r>
+          <w:rPr>
+            <w:rFonts w:ascii="Calibri" w:hAnsi="Calibri"/>
+            <w:sz w:val="20"/>
+            <w:szCs w:val="20"/>
+          </w:rPr>
+          <w:delText>D</w:delText>
+        </w:r>
+      </w:del>
+      <w:r>
+        <w:rPr>
+          <w:rFonts w:ascii="Calibri" w:hAnsi="Calibri"/>
+          <w:sz w:val="20"/>
+          <w:szCs w:val="20"/>
+        </w:rPr>
+        <w:t>rawback</w:t>
+      </w:r>
+      <w:del w:id="184" w:author="Heather" w:date="2015-10-16T09:19:00Z">
+        <w:r>
+          <w:rPr>
+            <w:rFonts w:ascii="Calibri" w:hAnsi="Calibri"/>
+            <w:sz w:val="20"/>
+            <w:szCs w:val="20"/>
+          </w:rPr>
+          <w:delText>s</w:delText>
+        </w:r>
+      </w:del>
+      <w:r>
+        <w:rPr>
+          <w:rFonts w:ascii="Calibri" w:hAnsi="Calibri"/>
+          <w:sz w:val="20"/>
+          <w:szCs w:val="20"/>
+        </w:rPr>
+        <w:t xml:space="preserve"> to the </w:t>
+      </w:r>
+      <w:ins w:id="185" w:author="Heather" w:date="2015-10-16T09:20:00Z">
+        <w:r>
+          <w:rPr>
+            <w:rFonts w:ascii="Calibri" w:hAnsi="Calibri"/>
+            <w:sz w:val="20"/>
+            <w:szCs w:val="20"/>
+          </w:rPr>
+          <w:t xml:space="preserve">cleaning </w:t>
+        </w:r>
+      </w:ins>
+      <w:r>
+        <w:rPr>
+          <w:rFonts w:ascii="Calibri" w:hAnsi="Calibri"/>
+          <w:sz w:val="20"/>
+          <w:szCs w:val="20"/>
+        </w:rPr>
+        <w:t xml:space="preserve">method </w:t>
+      </w:r>
+      <w:ins w:id="186" w:author="Heather" w:date="2015-10-16T09:20:00Z">
+        <w:r>
+          <w:rPr>
+            <w:rFonts w:ascii="Calibri" w:hAnsi="Calibri"/>
+            <w:sz w:val="20"/>
+            <w:szCs w:val="20"/>
+          </w:rPr>
+          <w:t xml:space="preserve">we </w:t>
+        </w:r>
+      </w:ins>
+      <w:del w:id="187" w:author="Heather" w:date="2015-10-16T09:20:00Z">
+        <w:r>
+          <w:rPr>
+            <w:rFonts w:ascii="Calibri" w:hAnsi="Calibri"/>
+            <w:sz w:val="20"/>
+            <w:szCs w:val="20"/>
+          </w:rPr>
+          <w:delText>i</w:delText>
+        </w:r>
+      </w:del>
+      <w:ins w:id="188" w:author="Heather" w:date="2015-10-16T09:20:00Z">
+        <w:r>
+          <w:rPr>
+            <w:rFonts w:ascii="Calibri" w:hAnsi="Calibri"/>
+            <w:sz w:val="20"/>
+            <w:szCs w:val="20"/>
+          </w:rPr>
+          <w:t>employed i</w:t>
+        </w:r>
+      </w:ins>
+      <w:r>
+        <w:rPr>
+          <w:rFonts w:ascii="Calibri" w:hAnsi="Calibri"/>
+          <w:sz w:val="20"/>
+          <w:szCs w:val="20"/>
+        </w:rPr>
+        <w:t xml:space="preserve">s </w:t>
+      </w:r>
+      <w:del w:id="189" w:author="Heather" w:date="2015-10-16T09:20:00Z">
+        <w:r>
+          <w:rPr>
+            <w:rFonts w:ascii="Calibri" w:hAnsi="Calibri"/>
+            <w:sz w:val="20"/>
+            <w:szCs w:val="20"/>
+          </w:rPr>
+          <w:delText>understanding why certain attributes had missing data</w:delText>
+        </w:r>
+      </w:del>
+      <w:ins w:id="190" w:author="Heather" w:date="2015-10-16T09:20:00Z">
+        <w:r>
+          <w:rPr>
+            <w:rFonts w:ascii="Calibri" w:hAnsi="Calibri"/>
+            <w:sz w:val="20"/>
+            <w:szCs w:val="20"/>
+          </w:rPr>
+          <w:t>that the program is blind to whether or not missing values are errors for a particular attribute</w:t>
+        </w:r>
+      </w:ins>
+      <w:r>
+        <w:rPr>
+          <w:rFonts w:ascii="Calibri" w:hAnsi="Calibri"/>
+          <w:sz w:val="20"/>
+          <w:szCs w:val="20"/>
+        </w:rPr>
+        <w:t xml:space="preserve">. </w:t>
+      </w:r>
+      <w:commentRangeStart w:id="191"/>
+      <w:r>
+        <w:rPr>
+          <w:rFonts w:ascii="Calibri" w:hAnsi="Calibri"/>
+          <w:sz w:val="20"/>
+          <w:szCs w:val="20"/>
+        </w:rPr>
+        <w:t xml:space="preserve">It could be in place of a zero, meaning there was no actual information gained. </w:t>
+      </w:r>
+      <w:commentRangeEnd w:id="191"/>
+      <w:r>
+        <w:rPr>
+          <w:rStyle w:val="CommentReference"/>
+          <w:rFonts w:asciiTheme="minorHAnsi" w:eastAsiaTheme="minorHAnsi" w:hAnsiTheme="minorHAnsi" w:cstheme="minorBidi"/>
+        </w:rPr>
+        <w:commentReference w:id="191"/>
+      </w:r>
+      <w:del w:id="192" w:author="Heather" w:date="2015-10-16T09:21:00Z">
+        <w:r>
+          <w:rPr>
+            <w:rFonts w:ascii="Calibri" w:hAnsi="Calibri"/>
+            <w:sz w:val="20"/>
+            <w:szCs w:val="20"/>
+          </w:rPr>
+          <w:delText xml:space="preserve">Another issue involved proper case. </w:delText>
+        </w:r>
+      </w:del>
+      <w:ins w:id="193" w:author="Heather" w:date="2015-10-16T09:21:00Z">
+        <w:r>
+          <w:rPr>
+            <w:rFonts w:ascii="Calibri" w:hAnsi="Calibri"/>
+            <w:sz w:val="20"/>
+            <w:szCs w:val="20"/>
+          </w:rPr>
+          <w:t xml:space="preserve">The proper case-base component could also be fooled by the data.  </w:t>
+        </w:r>
+      </w:ins>
+      <w:del w:id="194" w:author="Heather" w:date="2015-10-16T09:21:00Z">
+        <w:r>
+          <w:rPr>
+            <w:rFonts w:ascii="Calibri" w:hAnsi="Calibri"/>
+            <w:sz w:val="20"/>
+            <w:szCs w:val="20"/>
+          </w:rPr>
+          <w:delText>The issue found was that there are some</w:delText>
+        </w:r>
+      </w:del>
+      <w:ins w:id="195" w:author="Heather" w:date="2015-10-16T09:21:00Z">
+        <w:r>
+          <w:rPr>
+            <w:rFonts w:ascii="Calibri" w:hAnsi="Calibri"/>
+            <w:sz w:val="20"/>
+            <w:szCs w:val="20"/>
+          </w:rPr>
+          <w:t>Some</w:t>
+        </w:r>
+      </w:ins>
+      <w:r>
+        <w:rPr>
+          <w:rFonts w:ascii="Calibri" w:hAnsi="Calibri"/>
+          <w:sz w:val="20"/>
+          <w:szCs w:val="20"/>
+        </w:rPr>
+        <w:t xml:space="preserve"> </w:t>
+      </w:r>
+      <w:del w:id="196" w:author="Heather" w:date="2015-10-16T09:21:00Z">
+        <w:r>
+          <w:rPr>
+            <w:rFonts w:ascii="Calibri" w:hAnsi="Calibri"/>
+            <w:sz w:val="20"/>
+            <w:szCs w:val="20"/>
+          </w:rPr>
+          <w:delText xml:space="preserve">words that are </w:delText>
+        </w:r>
+      </w:del>
+      <w:r>
+        <w:rPr>
+          <w:rFonts w:ascii="Calibri" w:hAnsi="Calibri"/>
+          <w:sz w:val="20"/>
+          <w:szCs w:val="20"/>
+        </w:rPr>
+        <w:t>common</w:t>
+      </w:r>
+      <w:ins w:id="197" w:author="Heather" w:date="2015-10-16T09:21:00Z">
+        <w:r>
+          <w:rPr>
+            <w:rFonts w:ascii="Calibri" w:hAnsi="Calibri"/>
+            <w:sz w:val="20"/>
+            <w:szCs w:val="20"/>
+          </w:rPr>
+          <w:t xml:space="preserve"> words</w:t>
+        </w:r>
+      </w:ins>
+      <w:r>
+        <w:rPr>
+          <w:rFonts w:ascii="Calibri" w:hAnsi="Calibri"/>
+          <w:sz w:val="20"/>
+          <w:szCs w:val="20"/>
+        </w:rPr>
+        <w:t xml:space="preserve">, such as ‘for’, </w:t>
+      </w:r>
+      <w:del w:id="198" w:author="Heather" w:date="2015-10-16T09:22:00Z">
+        <w:r>
+          <w:rPr>
+            <w:rFonts w:ascii="Calibri" w:hAnsi="Calibri"/>
+            <w:sz w:val="20"/>
+            <w:szCs w:val="20"/>
+          </w:rPr>
+          <w:delText xml:space="preserve">which </w:delText>
+        </w:r>
+      </w:del>
+      <w:r>
+        <w:rPr>
+          <w:rFonts w:ascii="Calibri" w:hAnsi="Calibri"/>
+          <w:sz w:val="20"/>
+          <w:szCs w:val="20"/>
+        </w:rPr>
+        <w:t xml:space="preserve">generally </w:t>
+      </w:r>
+      <w:del w:id="199" w:author="Heather" w:date="2015-10-16T09:22:00Z">
+        <w:r>
+          <w:rPr>
+            <w:rFonts w:ascii="Calibri" w:hAnsi="Calibri"/>
+            <w:sz w:val="20"/>
+            <w:szCs w:val="20"/>
+          </w:rPr>
+          <w:delText>don’t need</w:delText>
+        </w:r>
+      </w:del>
+      <w:ins w:id="200" w:author="Heather" w:date="2015-10-16T09:22:00Z">
+        <w:r>
+          <w:rPr>
+            <w:rFonts w:ascii="Calibri" w:hAnsi="Calibri"/>
+            <w:sz w:val="20"/>
+            <w:szCs w:val="20"/>
+          </w:rPr>
+          <w:t xml:space="preserve">aren’t required </w:t>
+        </w:r>
+      </w:ins>
+      <w:r>
+        <w:rPr>
+          <w:rFonts w:ascii="Calibri" w:hAnsi="Calibri"/>
+          <w:sz w:val="20"/>
+          <w:szCs w:val="20"/>
+        </w:rPr>
+        <w:t xml:space="preserve"> to follow proper case</w:t>
+      </w:r>
+      <w:ins w:id="201" w:author="Heather" w:date="2015-10-16T09:22:00Z">
+        <w:r>
+          <w:rPr>
+            <w:rFonts w:ascii="Calibri" w:hAnsi="Calibri"/>
+            <w:sz w:val="20"/>
+            <w:szCs w:val="20"/>
+          </w:rPr>
+          <w:t>, but will still be flagged by the program as errors</w:t>
+        </w:r>
+      </w:ins>
+      <w:r>
+        <w:rPr>
+          <w:rFonts w:ascii="Calibri" w:hAnsi="Calibri"/>
+          <w:sz w:val="20"/>
+          <w:szCs w:val="20"/>
+        </w:rPr>
+        <w:t xml:space="preserve">. </w:t>
+      </w:r>
+      <w:del w:id="202" w:author="Heather" w:date="2015-10-16T09:22:00Z">
+        <w:r>
+          <w:rPr>
+            <w:rFonts w:ascii="Calibri" w:hAnsi="Calibri"/>
+            <w:sz w:val="20"/>
+            <w:szCs w:val="20"/>
+          </w:rPr>
+          <w:delText xml:space="preserve">These instances negatively impacted the second component; however, it generally occurred on attributes that are probably not going to be used for anymore than footnotes. </w:delText>
+        </w:r>
+      </w:del>
+      <w:ins w:id="203" w:author="Heather" w:date="2015-10-16T09:22:00Z">
+        <w:r>
+          <w:rPr>
+            <w:rFonts w:ascii="Calibri" w:hAnsi="Calibri"/>
+            <w:sz w:val="20"/>
+            <w:szCs w:val="20"/>
+          </w:rPr>
+          <w:t xml:space="preserve">  Luckily, this was not a problem with the names we will use to merge</w:t>
+        </w:r>
+      </w:ins>
+      <w:ins w:id="204" w:author="Heather" w:date="2015-10-16T09:23:00Z">
+        <w:r>
+          <w:rPr>
+            <w:rFonts w:ascii="Calibri" w:hAnsi="Calibri"/>
+            <w:sz w:val="20"/>
+            <w:szCs w:val="20"/>
+          </w:rPr>
+          <w:t xml:space="preserve">, which was </w:t>
+        </w:r>
+      </w:ins>
+      <w:ins w:id="205" w:author="Heather" w:date="2015-10-16T09:22:00Z">
+        <w:r>
+          <w:rPr>
+            <w:rFonts w:ascii="Calibri" w:hAnsi="Calibri"/>
+            <w:sz w:val="20"/>
+            <w:szCs w:val="20"/>
+          </w:rPr>
+          <w:t xml:space="preserve">our primary concern.  </w:t>
+        </w:r>
+      </w:ins>
+      <w:del w:id="206" w:author="Heather" w:date="2015-10-16T09:23:00Z">
+        <w:r>
+          <w:rPr>
+            <w:rFonts w:ascii="Calibri" w:hAnsi="Calibri"/>
+            <w:sz w:val="20"/>
+            <w:szCs w:val="20"/>
+          </w:rPr>
+          <w:delText>The one major drawn back of proper casing occurs with names of candidates.</w:delText>
+        </w:r>
+      </w:del>
+      <w:ins w:id="207" w:author="Heather" w:date="2015-10-16T09:23:00Z">
+        <w:r>
+          <w:rPr>
+            <w:rFonts w:ascii="Calibri" w:hAnsi="Calibri"/>
+            <w:sz w:val="20"/>
+            <w:szCs w:val="20"/>
+          </w:rPr>
+          <w:t>However, that is not to say that the names don’t trip up proper case.</w:t>
+        </w:r>
+      </w:ins>
+      <w:r>
+        <w:rPr>
+          <w:rFonts w:ascii="Calibri" w:hAnsi="Calibri"/>
+          <w:sz w:val="20"/>
+          <w:szCs w:val="20"/>
+        </w:rPr>
+        <w:t xml:space="preserve"> </w:t>
+      </w:r>
+      <w:ins w:id="208" w:author="Heather" w:date="2015-10-16T09:23:00Z">
+        <w:r>
+          <w:rPr>
+            <w:rFonts w:ascii="Calibri" w:hAnsi="Calibri"/>
+            <w:sz w:val="20"/>
+            <w:szCs w:val="20"/>
+          </w:rPr>
+          <w:t xml:space="preserve"> </w:t>
+        </w:r>
+      </w:ins>
+      <w:r>
+        <w:rPr>
+          <w:rFonts w:ascii="Calibri" w:hAnsi="Calibri"/>
+          <w:sz w:val="20"/>
+          <w:szCs w:val="20"/>
+        </w:rPr>
+        <w:t xml:space="preserve">The name Bill O’Reilly </w:t>
+      </w:r>
+      <w:ins w:id="209" w:author="Heather" w:date="2015-10-16T09:23:00Z">
+        <w:r>
+          <w:rPr>
+            <w:rFonts w:ascii="Calibri" w:hAnsi="Calibri"/>
+            <w:sz w:val="20"/>
+            <w:szCs w:val="20"/>
+          </w:rPr>
+          <w:t>is</w:t>
+        </w:r>
+      </w:ins>
+      <w:del w:id="210" w:author="Heather" w:date="2015-10-16T09:23:00Z">
+        <w:r>
+          <w:rPr>
+            <w:rFonts w:ascii="Calibri" w:hAnsi="Calibri"/>
+            <w:sz w:val="20"/>
+            <w:szCs w:val="20"/>
+          </w:rPr>
+          <w:delText>would be</w:delText>
+        </w:r>
+      </w:del>
+      <w:r>
+        <w:rPr>
+          <w:rFonts w:ascii="Calibri" w:hAnsi="Calibri"/>
+          <w:sz w:val="20"/>
+          <w:szCs w:val="20"/>
+        </w:rPr>
+        <w:t xml:space="preserve"> flagg</w:t>
+      </w:r>
+      <w:ins w:id="211" w:author="Heather" w:date="2015-10-16T09:23:00Z">
+        <w:r>
+          <w:rPr>
+            <w:rFonts w:ascii="Calibri" w:hAnsi="Calibri"/>
+            <w:sz w:val="20"/>
+            <w:szCs w:val="20"/>
+          </w:rPr>
+          <w:t>ed</w:t>
+        </w:r>
+      </w:ins>
+      <w:del w:id="212" w:author="Heather" w:date="2015-10-16T09:23:00Z">
+        <w:r>
+          <w:rPr>
+            <w:rFonts w:ascii="Calibri" w:hAnsi="Calibri"/>
+            <w:sz w:val="20"/>
+            <w:szCs w:val="20"/>
+          </w:rPr>
+          <w:delText>ing</w:delText>
+        </w:r>
+      </w:del>
+      <w:r>
+        <w:rPr>
+          <w:rFonts w:ascii="Calibri" w:hAnsi="Calibri"/>
+          <w:sz w:val="20"/>
+          <w:szCs w:val="20"/>
+        </w:rPr>
+        <w:t xml:space="preserve"> as unclean data because the name is two words, yet there are three upper case letters. </w:t>
+      </w:r>
+      <w:del w:id="213" w:author="Heather" w:date="2015-10-16T09:24:00Z">
+        <w:r>
+          <w:rPr>
+            <w:rFonts w:ascii="Calibri" w:hAnsi="Calibri"/>
+            <w:sz w:val="20"/>
+            <w:szCs w:val="20"/>
+          </w:rPr>
+          <w:delText>This should have some drawback, but the subset of names that follow this case are in the low minority and can easily be fixed when the merging occurs.</w:delText>
+        </w:r>
+      </w:del>
+      <w:ins w:id="214" w:author="Heather" w:date="2015-10-16T09:24:00Z">
+        <w:r>
+          <w:rPr>
+            <w:rFonts w:ascii="Calibri" w:hAnsi="Calibri"/>
+            <w:sz w:val="20"/>
+            <w:szCs w:val="20"/>
+          </w:rPr>
+          <w:t>Thankfully, the percentage of names impacted by this issue is low, therefore we should be able to verify merges for these cases with relative ease.</w:t>
+        </w:r>
+      </w:ins>
+      <w:bookmarkStart w:id="215" w:name="_GoBack"/>
+      <w:bookmarkEnd w:id="215"/>
     </w:p>
     <w:sectPr>
       <w:pgSz w:w="12240" w:h="15840"/>
@@ -2595,8 +5046,8 @@
 </file>
 
 <file path=word/comments.xml><?xml version="1.0" encoding="utf-8"?>
-<w:comments xmlns:wpc="http://schemas.microsoft.com/office/word/2010/wordprocessingCanvas" xmlns:mo="http://schemas.microsoft.com/office/mac/office/2008/main" xmlns:mc="http://schemas.openxmlformats.org/markup-compatibility/2006" xmlns:mv="urn:schemas-microsoft-com:mac:vml" xmlns:o="urn:schemas-microsoft-com:office:office" xmlns:r="http://schemas.openxmlformats.org/officeDocument/2006/relationships" xmlns:m="http://schemas.openxmlformats.org/officeDocument/2006/math" xmlns:v="urn:schemas-microsoft-com:vml" xmlns:wp14="http://schemas.microsoft.com/office/word/2010/wordprocessingDrawing" xmlns:wp="http://schemas.openxmlformats.org/drawingml/2006/wordprocessingDrawing" xmlns:w10="urn:schemas-microsoft-com:office:word" xmlns:w="http://schemas.openxmlformats.org/wordprocessingml/2006/main" xmlns:w14="http://schemas.microsoft.com/office/word/2010/wordml" xmlns:w15="http://schemas.microsoft.com/office/word/2012/wordml" xmlns:wpg="http://schemas.microsoft.com/office/word/2010/wordprocessingGroup" xmlns:wpi="http://schemas.microsoft.com/office/word/2010/wordprocessingInk" xmlns:wne="http://schemas.microsoft.com/office/word/2006/wordml" xmlns:wps="http://schemas.microsoft.com/office/word/2010/wordprocessingShape" mc:Ignorable="w14 w15 wp14">
-  <w:comment w:id="30" w:author="Heather" w:date="2015-10-16T04:27:00Z" w:initials="H">
+<w:comments xmlns:wpc="http://schemas.microsoft.com/office/word/2010/wordprocessingCanvas" xmlns:mc="http://schemas.openxmlformats.org/markup-compatibility/2006" xmlns:o="urn:schemas-microsoft-com:office:office" xmlns:r="http://schemas.openxmlformats.org/officeDocument/2006/relationships" xmlns:m="http://schemas.openxmlformats.org/officeDocument/2006/math" xmlns:v="urn:schemas-microsoft-com:vml" xmlns:wp14="http://schemas.microsoft.com/office/word/2010/wordprocessingDrawing" xmlns:wp="http://schemas.openxmlformats.org/drawingml/2006/wordprocessingDrawing" xmlns:w10="urn:schemas-microsoft-com:office:word" xmlns:w="http://schemas.openxmlformats.org/wordprocessingml/2006/main" xmlns:w14="http://schemas.microsoft.com/office/word/2010/wordml" xmlns:wpg="http://schemas.microsoft.com/office/word/2010/wordprocessingGroup" xmlns:wpi="http://schemas.microsoft.com/office/word/2010/wordprocessingInk" xmlns:wne="http://schemas.microsoft.com/office/word/2006/wordml" xmlns:wps="http://schemas.microsoft.com/office/word/2010/wordprocessingShape" mc:Ignorable="w14 wp14">
+  <w:comment w:id="30" w:author="Heather" w:date="2015-10-16T09:24:00Z" w:initials="H">
     <w:p>
       <w:pPr>
         <w:pStyle w:val="CommentText"/>
@@ -2612,7 +5063,7 @@
       </w:r>
     </w:p>
   </w:comment>
-  <w:comment w:id="32" w:author="Heather" w:date="2015-10-16T04:27:00Z" w:initials="H">
+  <w:comment w:id="32" w:author="Heather" w:date="2015-10-16T09:24:00Z" w:initials="H">
     <w:p>
       <w:pPr>
         <w:pStyle w:val="CommentText"/>
@@ -2625,6 +5076,86 @@
       </w:r>
       <w:r>
         <w:t>After the last sector-specific index we really should have the data cleaning discussion and then the feature discussion.</w:t>
+      </w:r>
+    </w:p>
+  </w:comment>
+  <w:comment w:id="46" w:author="Heather" w:date="2015-10-16T09:24:00Z" w:initials="H">
+    <w:p>
+      <w:pPr>
+        <w:pStyle w:val="CommentText"/>
+      </w:pPr>
+      <w:r>
+        <w:rPr>
+          <w:rStyle w:val="CommentReference"/>
+        </w:rPr>
+        <w:annotationRef/>
+      </w:r>
+      <w:r>
+        <w:t>I think you need to rephrase this somehow.  I’m not sure you can talk about a confidence interval without also discussing a hypothesis.  I think I would try to explain this more in English to make sure that it really applies the way that you want it to.  The next bit kind of does it, but there should be a smoother way to say it.  Maybe you want to specify numeric vs character checks in here.</w:t>
+      </w:r>
+    </w:p>
+  </w:comment>
+  <w:comment w:id="91" w:author="Heather" w:date="2015-10-16T09:24:00Z" w:initials="H">
+    <w:p>
+      <w:pPr>
+        <w:pStyle w:val="CommentText"/>
+      </w:pPr>
+      <w:r>
+        <w:rPr>
+          <w:rStyle w:val="CommentReference"/>
+        </w:rPr>
+        <w:annotationRef/>
+      </w:r>
+      <w:r>
+        <w:t>This missingness section needs a rewrite.  If this is part of your process, that’s fine, but you need to be very clear about how the data actually is, and what changes you made to it and why.  This gave the idea that our data had zeros where it should have missings.</w:t>
+      </w:r>
+    </w:p>
+  </w:comment>
+  <w:comment w:id="115" w:author="Heather" w:date="2015-10-16T09:24:00Z" w:initials="H">
+    <w:p>
+      <w:pPr>
+        <w:pStyle w:val="CommentText"/>
+      </w:pPr>
+      <w:r>
+        <w:rPr>
+          <w:rStyle w:val="CommentReference"/>
+        </w:rPr>
+        <w:annotationRef/>
+      </w:r>
+      <w:r>
+        <w:t>I don’t understand what you are trying to say here.</w:t>
+      </w:r>
+    </w:p>
+  </w:comment>
+  <w:comment w:id="135" w:author="Heather" w:date="2015-10-16T09:24:00Z" w:initials="H">
+    <w:p>
+      <w:pPr>
+        <w:pStyle w:val="CommentText"/>
+      </w:pPr>
+      <w:r>
+        <w:rPr>
+          <w:rStyle w:val="CommentReference"/>
+        </w:rPr>
+        <w:annotationRef/>
+      </w:r>
+      <w:r>
+        <w:t>Can you say something about the relationship of these as well?  Does it go API &gt; scrape &gt; csv?  Or the other way around?</w:t>
+      </w:r>
+    </w:p>
+  </w:comment>
+  <w:comment w:id="191" w:author="Heather" w:date="2015-10-16T09:24:00Z" w:initials="H">
+    <w:p>
+      <w:pPr>
+        <w:pStyle w:val="CommentText"/>
+      </w:pPr>
+      <w:r>
+        <w:rPr>
+          <w:rStyle w:val="CommentReference"/>
+        </w:rPr>
+        <w:annotationRef/>
+      </w:r>
+      <w:r>
+        <w:t>Assumption.  Can we really say this?</w:t>
       </w:r>
     </w:p>
   </w:comment>
@@ -2639,7 +5170,7 @@
 </file>
 
 <file path=word/numbering.xml><?xml version="1.0" encoding="utf-8"?>
-<w:numbering xmlns:wpc="http://schemas.microsoft.com/office/word/2010/wordprocessingCanvas" xmlns:mo="http://schemas.microsoft.com/office/mac/office/2008/main" xmlns:mc="http://schemas.openxmlformats.org/markup-compatibility/2006" xmlns:mv="urn:schemas-microsoft-com:mac:vml" xmlns:o="urn:schemas-microsoft-com:office:office" xmlns:r="http://schemas.openxmlformats.org/officeDocument/2006/relationships" xmlns:m="http://schemas.openxmlformats.org/officeDocument/2006/math" xmlns:v="urn:schemas-microsoft-com:vml" xmlns:wp14="http://schemas.microsoft.com/office/word/2010/wordprocessingDrawing" xmlns:wp="http://schemas.openxmlformats.org/drawingml/2006/wordprocessingDrawing" xmlns:w10="urn:schemas-microsoft-com:office:word" xmlns:w="http://schemas.openxmlformats.org/wordprocessingml/2006/main" xmlns:w14="http://schemas.microsoft.com/office/word/2010/wordml" xmlns:w15="http://schemas.microsoft.com/office/word/2012/wordml" xmlns:wpg="http://schemas.microsoft.com/office/word/2010/wordprocessingGroup" xmlns:wpi="http://schemas.microsoft.com/office/word/2010/wordprocessingInk" xmlns:wne="http://schemas.microsoft.com/office/word/2006/wordml" xmlns:wps="http://schemas.microsoft.com/office/word/2010/wordprocessingShape" mc:Ignorable="w14 w15 wp14">
+<w:numbering xmlns:wpc="http://schemas.microsoft.com/office/word/2010/wordprocessingCanvas" xmlns:mc="http://schemas.openxmlformats.org/markup-compatibility/2006" xmlns:o="urn:schemas-microsoft-com:office:office" xmlns:r="http://schemas.openxmlformats.org/officeDocument/2006/relationships" xmlns:m="http://schemas.openxmlformats.org/officeDocument/2006/math" xmlns:v="urn:schemas-microsoft-com:vml" xmlns:wp14="http://schemas.microsoft.com/office/word/2010/wordprocessingDrawing" xmlns:wp="http://schemas.openxmlformats.org/drawingml/2006/wordprocessingDrawing" xmlns:w10="urn:schemas-microsoft-com:office:word" xmlns:w="http://schemas.openxmlformats.org/wordprocessingml/2006/main" xmlns:w14="http://schemas.microsoft.com/office/word/2010/wordml" xmlns:wpg="http://schemas.microsoft.com/office/word/2010/wordprocessingGroup" xmlns:wpi="http://schemas.microsoft.com/office/word/2010/wordprocessingInk" xmlns:wne="http://schemas.microsoft.com/office/word/2006/wordml" xmlns:wps="http://schemas.microsoft.com/office/word/2010/wordprocessingShape" mc:Ignorable="w14 wp14">
   <w:abstractNum w:abstractNumId="0">
     <w:nsid w:val="0CD14F70"/>
     <w:multiLevelType w:val="hybridMultilevel"/>
@@ -3116,7 +5647,7 @@
 </file>
 
 <file path=word/styles.xml><?xml version="1.0" encoding="utf-8"?>
-<w:styles xmlns:mc="http://schemas.openxmlformats.org/markup-compatibility/2006" xmlns:r="http://schemas.openxmlformats.org/officeDocument/2006/relationships" xmlns:w="http://schemas.openxmlformats.org/wordprocessingml/2006/main" xmlns:w14="http://schemas.microsoft.com/office/word/2010/wordml" xmlns:w15="http://schemas.microsoft.com/office/word/2012/wordml" mc:Ignorable="w14 w15">
+<w:styles xmlns:mc="http://schemas.openxmlformats.org/markup-compatibility/2006" xmlns:r="http://schemas.openxmlformats.org/officeDocument/2006/relationships" xmlns:w="http://schemas.openxmlformats.org/wordprocessingml/2006/main" xmlns:w14="http://schemas.microsoft.com/office/word/2010/wordml" mc:Ignorable="w14">
   <w:docDefaults>
     <w:rPrDefault>
       <w:rPr>
@@ -3132,387 +5663,480 @@
       </w:pPr>
     </w:pPrDefault>
   </w:docDefaults>
-  <w:latentStyles w:defLockedState="0" w:defUIPriority="99" w:defSemiHidden="0" w:defUnhideWhenUsed="0" w:defQFormat="0" w:count="380">
-    <w:lsdException w:name="Normal" w:uiPriority="0" w:qFormat="1"/>
-    <w:lsdException w:name="heading 1" w:uiPriority="9" w:qFormat="1"/>
-    <w:lsdException w:name="heading 2" w:semiHidden="1" w:uiPriority="9" w:unhideWhenUsed="1" w:qFormat="1"/>
-    <w:lsdException w:name="heading 3" w:semiHidden="1" w:uiPriority="9" w:unhideWhenUsed="1" w:qFormat="1"/>
-    <w:lsdException w:name="heading 4" w:semiHidden="1" w:uiPriority="9" w:unhideWhenUsed="1" w:qFormat="1"/>
-    <w:lsdException w:name="heading 5" w:semiHidden="1" w:uiPriority="9" w:unhideWhenUsed="1" w:qFormat="1"/>
-    <w:lsdException w:name="heading 6" w:semiHidden="1" w:uiPriority="9" w:unhideWhenUsed="1" w:qFormat="1"/>
-    <w:lsdException w:name="heading 7" w:semiHidden="1" w:uiPriority="9" w:unhideWhenUsed="1" w:qFormat="1"/>
-    <w:lsdException w:name="heading 8" w:semiHidden="1" w:uiPriority="9" w:unhideWhenUsed="1" w:qFormat="1"/>
-    <w:lsdException w:name="heading 9" w:semiHidden="1" w:uiPriority="9" w:unhideWhenUsed="1" w:qFormat="1"/>
-    <w:lsdException w:name="index 1" w:semiHidden="1" w:unhideWhenUsed="1"/>
-    <w:lsdException w:name="index 2" w:semiHidden="1" w:unhideWhenUsed="1"/>
-    <w:lsdException w:name="index 3" w:semiHidden="1" w:unhideWhenUsed="1"/>
-    <w:lsdException w:name="index 4" w:semiHidden="1" w:unhideWhenUsed="1"/>
-    <w:lsdException w:name="index 5" w:semiHidden="1" w:unhideWhenUsed="1"/>
-    <w:lsdException w:name="index 6" w:semiHidden="1" w:unhideWhenUsed="1"/>
-    <w:lsdException w:name="index 7" w:semiHidden="1" w:unhideWhenUsed="1"/>
-    <w:lsdException w:name="index 8" w:semiHidden="1" w:unhideWhenUsed="1"/>
-    <w:lsdException w:name="index 9" w:semiHidden="1" w:unhideWhenUsed="1"/>
-    <w:lsdException w:name="toc 1" w:semiHidden="1" w:uiPriority="39" w:unhideWhenUsed="1"/>
-    <w:lsdException w:name="toc 2" w:semiHidden="1" w:uiPriority="39" w:unhideWhenUsed="1"/>
-    <w:lsdException w:name="toc 3" w:semiHidden="1" w:uiPriority="39" w:unhideWhenUsed="1"/>
-    <w:lsdException w:name="toc 4" w:semiHidden="1" w:uiPriority="39" w:unhideWhenUsed="1"/>
-    <w:lsdException w:name="toc 5" w:semiHidden="1" w:uiPriority="39" w:unhideWhenUsed="1"/>
-    <w:lsdException w:name="toc 6" w:semiHidden="1" w:uiPriority="39" w:unhideWhenUsed="1"/>
-    <w:lsdException w:name="toc 7" w:semiHidden="1" w:uiPriority="39" w:unhideWhenUsed="1"/>
-    <w:lsdException w:name="toc 8" w:semiHidden="1" w:uiPriority="39" w:unhideWhenUsed="1"/>
-    <w:lsdException w:name="toc 9" w:semiHidden="1" w:uiPriority="39" w:unhideWhenUsed="1"/>
-    <w:lsdException w:name="Normal Indent" w:semiHidden="1" w:unhideWhenUsed="1"/>
-    <w:lsdException w:name="footnote text" w:semiHidden="1" w:unhideWhenUsed="1"/>
-    <w:lsdException w:name="annotation text" w:semiHidden="1" w:unhideWhenUsed="1"/>
-    <w:lsdException w:name="header" w:semiHidden="1" w:unhideWhenUsed="1"/>
-    <w:lsdException w:name="footer" w:semiHidden="1" w:unhideWhenUsed="1"/>
-    <w:lsdException w:name="index heading" w:semiHidden="1" w:unhideWhenUsed="1"/>
-    <w:lsdException w:name="caption" w:semiHidden="1" w:uiPriority="35" w:unhideWhenUsed="1" w:qFormat="1"/>
-    <w:lsdException w:name="table of figures" w:semiHidden="1" w:unhideWhenUsed="1"/>
-    <w:lsdException w:name="envelope address" w:semiHidden="1" w:unhideWhenUsed="1"/>
-    <w:lsdException w:name="envelope return" w:semiHidden="1" w:unhideWhenUsed="1"/>
-    <w:lsdException w:name="footnote reference" w:semiHidden="1" w:unhideWhenUsed="1"/>
-    <w:lsdException w:name="annotation reference" w:semiHidden="1" w:unhideWhenUsed="1"/>
-    <w:lsdException w:name="line number" w:semiHidden="1" w:unhideWhenUsed="1"/>
-    <w:lsdException w:name="page number" w:semiHidden="1" w:unhideWhenUsed="1"/>
-    <w:lsdException w:name="endnote reference" w:semiHidden="1" w:unhideWhenUsed="1"/>
-    <w:lsdException w:name="endnote text" w:semiHidden="1" w:unhideWhenUsed="1"/>
-    <w:lsdException w:name="table of authorities" w:semiHidden="1" w:unhideWhenUsed="1"/>
-    <w:lsdException w:name="macro" w:semiHidden="1" w:unhideWhenUsed="1"/>
-    <w:lsdException w:name="toa heading" w:semiHidden="1" w:unhideWhenUsed="1"/>
-    <w:lsdException w:name="List" w:semiHidden="1" w:unhideWhenUsed="1"/>
-    <w:lsdException w:name="List Bullet" w:semiHidden="1" w:unhideWhenUsed="1"/>
-    <w:lsdException w:name="List Number" w:semiHidden="1" w:unhideWhenUsed="1"/>
-    <w:lsdException w:name="List 2" w:semiHidden="1" w:unhideWhenUsed="1"/>
-    <w:lsdException w:name="List 3" w:semiHidden="1" w:unhideWhenUsed="1"/>
-    <w:lsdException w:name="List 4" w:semiHidden="1" w:unhideWhenUsed="1"/>
-    <w:lsdException w:name="List 5" w:semiHidden="1" w:unhideWhenUsed="1"/>
-    <w:lsdException w:name="List Bullet 2" w:semiHidden="1" w:unhideWhenUsed="1"/>
-    <w:lsdException w:name="List Bullet 3" w:semiHidden="1" w:unhideWhenUsed="1"/>
-    <w:lsdException w:name="List Bullet 4" w:semiHidden="1" w:unhideWhenUsed="1"/>
-    <w:lsdException w:name="List Bullet 5" w:semiHidden="1" w:unhideWhenUsed="1"/>
-    <w:lsdException w:name="List Number 2" w:semiHidden="1" w:unhideWhenUsed="1"/>
-    <w:lsdException w:name="List Number 3" w:semiHidden="1" w:unhideWhenUsed="1"/>
-    <w:lsdException w:name="List Number 4" w:semiHidden="1" w:unhideWhenUsed="1"/>
-    <w:lsdException w:name="List Number 5" w:semiHidden="1" w:unhideWhenUsed="1"/>
-    <w:lsdException w:name="Title" w:uiPriority="10" w:qFormat="1"/>
-    <w:lsdException w:name="Closing" w:semiHidden="1" w:unhideWhenUsed="1"/>
-    <w:lsdException w:name="Signature" w:semiHidden="1" w:unhideWhenUsed="1"/>
-    <w:lsdException w:name="Default Paragraph Font" w:semiHidden="1" w:uiPriority="1" w:unhideWhenUsed="1"/>
-    <w:lsdException w:name="Body Text" w:semiHidden="1" w:unhideWhenUsed="1"/>
-    <w:lsdException w:name="Body Text Indent" w:semiHidden="1" w:unhideWhenUsed="1"/>
-    <w:lsdException w:name="List Continue" w:semiHidden="1" w:unhideWhenUsed="1"/>
-    <w:lsdException w:name="List Continue 2" w:semiHidden="1" w:unhideWhenUsed="1"/>
-    <w:lsdException w:name="List Continue 3" w:semiHidden="1" w:unhideWhenUsed="1"/>
-    <w:lsdException w:name="List Continue 4" w:semiHidden="1" w:unhideWhenUsed="1"/>
-    <w:lsdException w:name="List Continue 5" w:semiHidden="1" w:unhideWhenUsed="1"/>
-    <w:lsdException w:name="Message Header" w:semiHidden="1" w:unhideWhenUsed="1"/>
-    <w:lsdException w:name="Subtitle" w:uiPriority="11" w:qFormat="1"/>
-    <w:lsdException w:name="Salutation" w:semiHidden="1" w:unhideWhenUsed="1"/>
-    <w:lsdException w:name="Date" w:semiHidden="1" w:unhideWhenUsed="1"/>
-    <w:lsdException w:name="Body Text First Indent" w:semiHidden="1" w:unhideWhenUsed="1"/>
-    <w:lsdException w:name="Body Text First Indent 2" w:semiHidden="1" w:unhideWhenUsed="1"/>
-    <w:lsdException w:name="Note Heading" w:semiHidden="1" w:unhideWhenUsed="1"/>
-    <w:lsdException w:name="Body Text 2" w:semiHidden="1" w:unhideWhenUsed="1"/>
-    <w:lsdException w:name="Body Text 3" w:semiHidden="1" w:unhideWhenUsed="1"/>
-    <w:lsdException w:name="Body Text Indent 2" w:semiHidden="1" w:unhideWhenUsed="1"/>
-    <w:lsdException w:name="Body Text Indent 3" w:semiHidden="1" w:unhideWhenUsed="1"/>
-    <w:lsdException w:name="Block Text" w:semiHidden="1" w:unhideWhenUsed="1"/>
-    <w:lsdException w:name="Hyperlink" w:semiHidden="1" w:unhideWhenUsed="1"/>
-    <w:lsdException w:name="FollowedHyperlink" w:semiHidden="1" w:unhideWhenUsed="1"/>
-    <w:lsdException w:name="Strong" w:uiPriority="22" w:qFormat="1"/>
-    <w:lsdException w:name="Emphasis" w:uiPriority="20" w:qFormat="1"/>
-    <w:lsdException w:name="Document Map" w:semiHidden="1" w:unhideWhenUsed="1"/>
-    <w:lsdException w:name="Plain Text" w:semiHidden="1" w:unhideWhenUsed="1"/>
-    <w:lsdException w:name="E-mail Signature" w:semiHidden="1" w:unhideWhenUsed="1"/>
-    <w:lsdException w:name="HTML Top of Form" w:semiHidden="1" w:unhideWhenUsed="1"/>
-    <w:lsdException w:name="HTML Bottom of Form" w:semiHidden="1" w:unhideWhenUsed="1"/>
-    <w:lsdException w:name="Normal (Web)" w:semiHidden="1" w:unhideWhenUsed="1"/>
-    <w:lsdException w:name="HTML Acronym" w:semiHidden="1" w:unhideWhenUsed="1"/>
-    <w:lsdException w:name="HTML Address" w:semiHidden="1" w:unhideWhenUsed="1"/>
-    <w:lsdException w:name="HTML Cite" w:semiHidden="1" w:unhideWhenUsed="1"/>
-    <w:lsdException w:name="HTML Code" w:semiHidden="1" w:unhideWhenUsed="1"/>
-    <w:lsdException w:name="HTML Definition" w:semiHidden="1" w:unhideWhenUsed="1"/>
-    <w:lsdException w:name="HTML Keyboard" w:semiHidden="1" w:unhideWhenUsed="1"/>
-    <w:lsdException w:name="HTML Preformatted" w:semiHidden="1" w:unhideWhenUsed="1"/>
-    <w:lsdException w:name="HTML Sample" w:semiHidden="1" w:unhideWhenUsed="1"/>
-    <w:lsdException w:name="HTML Typewriter" w:semiHidden="1" w:unhideWhenUsed="1"/>
-    <w:lsdException w:name="HTML Variable" w:semiHidden="1" w:unhideWhenUsed="1"/>
-    <w:lsdException w:name="Normal Table" w:semiHidden="1" w:unhideWhenUsed="1"/>
-    <w:lsdException w:name="annotation subject" w:semiHidden="1" w:unhideWhenUsed="1"/>
-    <w:lsdException w:name="No List" w:semiHidden="1" w:unhideWhenUsed="1"/>
-    <w:lsdException w:name="Outline List 1" w:semiHidden="1" w:unhideWhenUsed="1"/>
-    <w:lsdException w:name="Outline List 2" w:semiHidden="1" w:unhideWhenUsed="1"/>
-    <w:lsdException w:name="Outline List 3" w:semiHidden="1" w:unhideWhenUsed="1"/>
-    <w:lsdException w:name="Table Simple 1" w:semiHidden="1" w:unhideWhenUsed="1"/>
-    <w:lsdException w:name="Table Simple 2" w:semiHidden="1" w:unhideWhenUsed="1"/>
-    <w:lsdException w:name="Table Simple 3" w:semiHidden="1" w:unhideWhenUsed="1"/>
-    <w:lsdException w:name="Table Classic 1" w:semiHidden="1" w:unhideWhenUsed="1"/>
-    <w:lsdException w:name="Table Classic 2" w:semiHidden="1" w:unhideWhenUsed="1"/>
-    <w:lsdException w:name="Table Classic 3" w:semiHidden="1" w:unhideWhenUsed="1"/>
-    <w:lsdException w:name="Table Classic 4" w:semiHidden="1" w:unhideWhenUsed="1"/>
-    <w:lsdException w:name="Table Colorful 1" w:semiHidden="1" w:unhideWhenUsed="1"/>
-    <w:lsdException w:name="Table Colorful 2" w:semiHidden="1" w:unhideWhenUsed="1"/>
-    <w:lsdException w:name="Table Colorful 3" w:semiHidden="1" w:unhideWhenUsed="1"/>
-    <w:lsdException w:name="Table Columns 1" w:semiHidden="1" w:unhideWhenUsed="1"/>
-    <w:lsdException w:name="Table Columns 2" w:semiHidden="1" w:unhideWhenUsed="1"/>
-    <w:lsdException w:name="Table Columns 3" w:semiHidden="1" w:unhideWhenUsed="1"/>
-    <w:lsdException w:name="Table Columns 4" w:semiHidden="1" w:unhideWhenUsed="1"/>
-    <w:lsdException w:name="Table Columns 5" w:semiHidden="1" w:unhideWhenUsed="1"/>
-    <w:lsdException w:name="Table Grid 1" w:semiHidden="1" w:unhideWhenUsed="1"/>
-    <w:lsdException w:name="Table Grid 2" w:semiHidden="1" w:unhideWhenUsed="1"/>
-    <w:lsdException w:name="Table Grid 3" w:semiHidden="1" w:unhideWhenUsed="1"/>
-    <w:lsdException w:name="Table Grid 4" w:semiHidden="1" w:unhideWhenUsed="1"/>
-    <w:lsdException w:name="Table Grid 5" w:semiHidden="1" w:unhideWhenUsed="1"/>
-    <w:lsdException w:name="Table Grid 6" w:semiHidden="1" w:unhideWhenUsed="1"/>
-    <w:lsdException w:name="Table Grid 7" w:semiHidden="1" w:unhideWhenUsed="1"/>
-    <w:lsdException w:name="Table Grid 8" w:semiHidden="1" w:unhideWhenUsed="1"/>
-    <w:lsdException w:name="Table List 1" w:semiHidden="1" w:unhideWhenUsed="1"/>
-    <w:lsdException w:name="Table List 2" w:semiHidden="1" w:unhideWhenUsed="1"/>
-    <w:lsdException w:name="Table List 3" w:semiHidden="1" w:unhideWhenUsed="1"/>
-    <w:lsdException w:name="Table List 4" w:semiHidden="1" w:unhideWhenUsed="1"/>
-    <w:lsdException w:name="Table List 5" w:semiHidden="1" w:unhideWhenUsed="1"/>
-    <w:lsdException w:name="Table List 6" w:semiHidden="1" w:unhideWhenUsed="1"/>
-    <w:lsdException w:name="Table List 7" w:semiHidden="1" w:unhideWhenUsed="1"/>
-    <w:lsdException w:name="Table List 8" w:semiHidden="1" w:unhideWhenUsed="1"/>
-    <w:lsdException w:name="Table 3D effects 1" w:semiHidden="1" w:unhideWhenUsed="1"/>
-    <w:lsdException w:name="Table 3D effects 2" w:semiHidden="1" w:unhideWhenUsed="1"/>
-    <w:lsdException w:name="Table 3D effects 3" w:semiHidden="1" w:unhideWhenUsed="1"/>
-    <w:lsdException w:name="Table Contemporary" w:semiHidden="1" w:unhideWhenUsed="1"/>
-    <w:lsdException w:name="Table Elegant" w:semiHidden="1" w:unhideWhenUsed="1"/>
-    <w:lsdException w:name="Table Professional" w:semiHidden="1" w:unhideWhenUsed="1"/>
-    <w:lsdException w:name="Table Subtle 1" w:semiHidden="1" w:unhideWhenUsed="1"/>
-    <w:lsdException w:name="Table Subtle 2" w:semiHidden="1" w:unhideWhenUsed="1"/>
-    <w:lsdException w:name="Table Web 1" w:semiHidden="1" w:unhideWhenUsed="1"/>
-    <w:lsdException w:name="Table Web 2" w:semiHidden="1" w:unhideWhenUsed="1"/>
-    <w:lsdException w:name="Table Web 3" w:semiHidden="1" w:unhideWhenUsed="1"/>
-    <w:lsdException w:name="Balloon Text" w:semiHidden="1" w:unhideWhenUsed="1"/>
-    <w:lsdException w:name="Table Grid" w:uiPriority="39"/>
-    <w:lsdException w:name="Table Theme" w:semiHidden="1" w:unhideWhenUsed="1"/>
-    <w:lsdException w:name="Note Level 1" w:semiHidden="1" w:unhideWhenUsed="1"/>
-    <w:lsdException w:name="Note Level 2" w:semiHidden="1" w:unhideWhenUsed="1"/>
-    <w:lsdException w:name="Note Level 3" w:semiHidden="1" w:unhideWhenUsed="1"/>
-    <w:lsdException w:name="Note Level 4" w:semiHidden="1" w:unhideWhenUsed="1"/>
-    <w:lsdException w:name="Note Level 5" w:semiHidden="1" w:unhideWhenUsed="1"/>
-    <w:lsdException w:name="Note Level 6" w:semiHidden="1" w:unhideWhenUsed="1"/>
-    <w:lsdException w:name="Note Level 7" w:semiHidden="1" w:unhideWhenUsed="1"/>
-    <w:lsdException w:name="Note Level 8" w:semiHidden="1" w:unhideWhenUsed="1"/>
-    <w:lsdException w:name="Note Level 9" w:semiHidden="1" w:unhideWhenUsed="1"/>
-    <w:lsdException w:name="Placeholder Text" w:semiHidden="1"/>
-    <w:lsdException w:name="No Spacing" w:uiPriority="1" w:qFormat="1"/>
-    <w:lsdException w:name="Light Shading" w:uiPriority="60"/>
-    <w:lsdException w:name="Light List" w:uiPriority="61"/>
-    <w:lsdException w:name="Light Grid" w:uiPriority="62"/>
-    <w:lsdException w:name="Medium Shading 1" w:uiPriority="63"/>
-    <w:lsdException w:name="Medium Shading 2" w:uiPriority="64"/>
-    <w:lsdException w:name="Medium List 1" w:uiPriority="65"/>
-    <w:lsdException w:name="Medium List 2" w:uiPriority="66"/>
-    <w:lsdException w:name="Medium Grid 1" w:uiPriority="67"/>
-    <w:lsdException w:name="Medium Grid 2" w:uiPriority="68"/>
-    <w:lsdException w:name="Medium Grid 3" w:uiPriority="69"/>
-    <w:lsdException w:name="Dark List" w:uiPriority="70"/>
-    <w:lsdException w:name="Colorful Shading" w:uiPriority="71"/>
-    <w:lsdException w:name="Colorful List" w:uiPriority="72"/>
-    <w:lsdException w:name="Colorful Grid" w:uiPriority="73"/>
-    <w:lsdException w:name="Light Shading Accent 1" w:uiPriority="60"/>
-    <w:lsdException w:name="Light List Accent 1" w:uiPriority="61"/>
-    <w:lsdException w:name="Light Grid Accent 1" w:uiPriority="62"/>
-    <w:lsdException w:name="Medium Shading 1 Accent 1" w:uiPriority="63"/>
-    <w:lsdException w:name="Medium Shading 2 Accent 1" w:uiPriority="64"/>
-    <w:lsdException w:name="Medium List 1 Accent 1" w:uiPriority="65"/>
-    <w:lsdException w:name="Revision" w:semiHidden="1"/>
-    <w:lsdException w:name="List Paragraph" w:uiPriority="34" w:qFormat="1"/>
-    <w:lsdException w:name="Quote" w:uiPriority="29" w:qFormat="1"/>
-    <w:lsdException w:name="Intense Quote" w:uiPriority="30" w:qFormat="1"/>
-    <w:lsdException w:name="Medium List 2 Accent 1" w:uiPriority="66"/>
-    <w:lsdException w:name="Medium Grid 1 Accent 1" w:uiPriority="67"/>
-    <w:lsdException w:name="Medium Grid 2 Accent 1" w:uiPriority="68"/>
-    <w:lsdException w:name="Medium Grid 3 Accent 1" w:uiPriority="69"/>
-    <w:lsdException w:name="Dark List Accent 1" w:uiPriority="70"/>
-    <w:lsdException w:name="Colorful Shading Accent 1" w:uiPriority="71"/>
-    <w:lsdException w:name="Colorful List Accent 1" w:uiPriority="72"/>
-    <w:lsdException w:name="Colorful Grid Accent 1" w:uiPriority="73"/>
-    <w:lsdException w:name="Light Shading Accent 2" w:uiPriority="60"/>
-    <w:lsdException w:name="Light List Accent 2" w:uiPriority="61"/>
-    <w:lsdException w:name="Light Grid Accent 2" w:uiPriority="62"/>
-    <w:lsdException w:name="Medium Shading 1 Accent 2" w:uiPriority="63"/>
-    <w:lsdException w:name="Medium Shading 2 Accent 2" w:uiPriority="64"/>
-    <w:lsdException w:name="Medium List 1 Accent 2" w:uiPriority="65"/>
-    <w:lsdException w:name="Medium List 2 Accent 2" w:uiPriority="66"/>
-    <w:lsdException w:name="Medium Grid 1 Accent 2" w:uiPriority="67"/>
-    <w:lsdException w:name="Medium Grid 2 Accent 2" w:uiPriority="68"/>
-    <w:lsdException w:name="Medium Grid 3 Accent 2" w:uiPriority="69"/>
-    <w:lsdException w:name="Dark List Accent 2" w:uiPriority="70"/>
-    <w:lsdException w:name="Colorful Shading Accent 2" w:uiPriority="71"/>
-    <w:lsdException w:name="Colorful List Accent 2" w:uiPriority="72"/>
-    <w:lsdException w:name="Colorful Grid Accent 2" w:uiPriority="73"/>
-    <w:lsdException w:name="Light Shading Accent 3" w:uiPriority="60"/>
-    <w:lsdException w:name="Light List Accent 3" w:uiPriority="61"/>
-    <w:lsdException w:name="Light Grid Accent 3" w:uiPriority="62"/>
-    <w:lsdException w:name="Medium Shading 1 Accent 3" w:uiPriority="63"/>
-    <w:lsdException w:name="Medium Shading 2 Accent 3" w:uiPriority="64"/>
-    <w:lsdException w:name="Medium List 1 Accent 3" w:uiPriority="65"/>
-    <w:lsdException w:name="Medium List 2 Accent 3" w:uiPriority="66"/>
-    <w:lsdException w:name="Medium Grid 1 Accent 3" w:uiPriority="67"/>
-    <w:lsdException w:name="Medium Grid 2 Accent 3" w:uiPriority="68"/>
-    <w:lsdException w:name="Medium Grid 3 Accent 3" w:uiPriority="69"/>
-    <w:lsdException w:name="Dark List Accent 3" w:uiPriority="70"/>
-    <w:lsdException w:name="Colorful Shading Accent 3" w:uiPriority="71"/>
-    <w:lsdException w:name="Colorful List Accent 3" w:uiPriority="72"/>
-    <w:lsdException w:name="Colorful Grid Accent 3" w:uiPriority="73"/>
-    <w:lsdException w:name="Light Shading Accent 4" w:uiPriority="60"/>
-    <w:lsdException w:name="Light List Accent 4" w:uiPriority="61"/>
-    <w:lsdException w:name="Light Grid Accent 4" w:uiPriority="62"/>
-    <w:lsdException w:name="Medium Shading 1 Accent 4" w:uiPriority="63"/>
-    <w:lsdException w:name="Medium Shading 2 Accent 4" w:uiPriority="64"/>
-    <w:lsdException w:name="Medium List 1 Accent 4" w:uiPriority="65"/>
-    <w:lsdException w:name="Medium List 2 Accent 4" w:uiPriority="66"/>
-    <w:lsdException w:name="Medium Grid 1 Accent 4" w:uiPriority="67"/>
-    <w:lsdException w:name="Medium Grid 2 Accent 4" w:uiPriority="68"/>
-    <w:lsdException w:name="Medium Grid 3 Accent 4" w:uiPriority="69"/>
-    <w:lsdException w:name="Dark List Accent 4" w:uiPriority="70"/>
-    <w:lsdException w:name="Colorful Shading Accent 4" w:uiPriority="71"/>
-    <w:lsdException w:name="Colorful List Accent 4" w:uiPriority="72"/>
-    <w:lsdException w:name="Colorful Grid Accent 4" w:uiPriority="73"/>
-    <w:lsdException w:name="Light Shading Accent 5" w:uiPriority="60"/>
-    <w:lsdException w:name="Light List Accent 5" w:uiPriority="61"/>
-    <w:lsdException w:name="Light Grid Accent 5" w:uiPriority="62"/>
-    <w:lsdException w:name="Medium Shading 1 Accent 5" w:uiPriority="63"/>
-    <w:lsdException w:name="Medium Shading 2 Accent 5" w:uiPriority="64"/>
-    <w:lsdException w:name="Medium List 1 Accent 5" w:uiPriority="65"/>
-    <w:lsdException w:name="Medium List 2 Accent 5" w:uiPriority="66"/>
-    <w:lsdException w:name="Medium Grid 1 Accent 5" w:uiPriority="67"/>
-    <w:lsdException w:name="Medium Grid 2 Accent 5" w:uiPriority="68"/>
-    <w:lsdException w:name="Medium Grid 3 Accent 5" w:uiPriority="69"/>
-    <w:lsdException w:name="Dark List Accent 5" w:uiPriority="70"/>
-    <w:lsdException w:name="Colorful Shading Accent 5" w:uiPriority="71"/>
-    <w:lsdException w:name="Colorful List Accent 5" w:uiPriority="72"/>
-    <w:lsdException w:name="Colorful Grid Accent 5" w:uiPriority="73"/>
-    <w:lsdException w:name="Light Shading Accent 6" w:uiPriority="60"/>
-    <w:lsdException w:name="Light List Accent 6" w:uiPriority="61"/>
-    <w:lsdException w:name="Light Grid Accent 6" w:uiPriority="62"/>
-    <w:lsdException w:name="Medium Shading 1 Accent 6" w:uiPriority="63"/>
-    <w:lsdException w:name="Medium Shading 2 Accent 6" w:uiPriority="64"/>
-    <w:lsdException w:name="Medium List 1 Accent 6" w:uiPriority="65"/>
-    <w:lsdException w:name="Medium List 2 Accent 6" w:uiPriority="66"/>
-    <w:lsdException w:name="Medium Grid 1 Accent 6" w:uiPriority="67"/>
-    <w:lsdException w:name="Medium Grid 2 Accent 6" w:uiPriority="68"/>
-    <w:lsdException w:name="Medium Grid 3 Accent 6" w:uiPriority="69"/>
-    <w:lsdException w:name="Dark List Accent 6" w:uiPriority="70"/>
-    <w:lsdException w:name="Colorful Shading Accent 6" w:uiPriority="71"/>
-    <w:lsdException w:name="Colorful List Accent 6" w:uiPriority="72"/>
-    <w:lsdException w:name="Colorful Grid Accent 6" w:uiPriority="73"/>
-    <w:lsdException w:name="Subtle Emphasis" w:uiPriority="19" w:qFormat="1"/>
-    <w:lsdException w:name="Intense Emphasis" w:uiPriority="21" w:qFormat="1"/>
-    <w:lsdException w:name="Subtle Reference" w:uiPriority="31" w:qFormat="1"/>
-    <w:lsdException w:name="Intense Reference" w:uiPriority="32" w:qFormat="1"/>
-    <w:lsdException w:name="Book Title" w:uiPriority="33" w:qFormat="1"/>
-    <w:lsdException w:name="Bibliography" w:semiHidden="1" w:uiPriority="37" w:unhideWhenUsed="1"/>
-    <w:lsdException w:name="TOC Heading" w:semiHidden="1" w:uiPriority="39" w:unhideWhenUsed="1" w:qFormat="1"/>
-    <w:lsdException w:name="Plain Table 1" w:uiPriority="41"/>
-    <w:lsdException w:name="Plain Table 2" w:uiPriority="42"/>
-    <w:lsdException w:name="Plain Table 3" w:uiPriority="43"/>
-    <w:lsdException w:name="Plain Table 4" w:uiPriority="44"/>
-    <w:lsdException w:name="Plain Table 5" w:uiPriority="45"/>
-    <w:lsdException w:name="Grid Table Light" w:uiPriority="40"/>
-    <w:lsdException w:name="Grid Table 1 Light" w:uiPriority="46"/>
-    <w:lsdException w:name="Grid Table 2" w:uiPriority="47"/>
-    <w:lsdException w:name="Grid Table 3" w:uiPriority="48"/>
-    <w:lsdException w:name="Grid Table 4" w:uiPriority="49"/>
-    <w:lsdException w:name="Grid Table 5 Dark" w:uiPriority="50"/>
-    <w:lsdException w:name="Grid Table 6 Colorful" w:uiPriority="51"/>
-    <w:lsdException w:name="Grid Table 7 Colorful" w:uiPriority="52"/>
-    <w:lsdException w:name="Grid Table 1 Light Accent 1" w:uiPriority="46"/>
-    <w:lsdException w:name="Grid Table 2 Accent 1" w:uiPriority="47"/>
-    <w:lsdException w:name="Grid Table 3 Accent 1" w:uiPriority="48"/>
-    <w:lsdException w:name="Grid Table 4 Accent 1" w:uiPriority="49"/>
-    <w:lsdException w:name="Grid Table 5 Dark Accent 1" w:uiPriority="50"/>
-    <w:lsdException w:name="Grid Table 6 Colorful Accent 1" w:uiPriority="51"/>
-    <w:lsdException w:name="Grid Table 7 Colorful Accent 1" w:uiPriority="52"/>
-    <w:lsdException w:name="Grid Table 1 Light Accent 2" w:uiPriority="46"/>
-    <w:lsdException w:name="Grid Table 2 Accent 2" w:uiPriority="47"/>
-    <w:lsdException w:name="Grid Table 3 Accent 2" w:uiPriority="48"/>
-    <w:lsdException w:name="Grid Table 4 Accent 2" w:uiPriority="49"/>
-    <w:lsdException w:name="Grid Table 5 Dark Accent 2" w:uiPriority="50"/>
-    <w:lsdException w:name="Grid Table 6 Colorful Accent 2" w:uiPriority="51"/>
-    <w:lsdException w:name="Grid Table 7 Colorful Accent 2" w:uiPriority="52"/>
-    <w:lsdException w:name="Grid Table 1 Light Accent 3" w:uiPriority="46"/>
-    <w:lsdException w:name="Grid Table 2 Accent 3" w:uiPriority="47"/>
-    <w:lsdException w:name="Grid Table 3 Accent 3" w:uiPriority="48"/>
-    <w:lsdException w:name="Grid Table 4 Accent 3" w:uiPriority="49"/>
-    <w:lsdException w:name="Grid Table 5 Dark Accent 3" w:uiPriority="50"/>
-    <w:lsdException w:name="Grid Table 6 Colorful Accent 3" w:uiPriority="51"/>
-    <w:lsdException w:name="Grid Table 7 Colorful Accent 3" w:uiPriority="52"/>
-    <w:lsdException w:name="Grid Table 1 Light Accent 4" w:uiPriority="46"/>
-    <w:lsdException w:name="Grid Table 2 Accent 4" w:uiPriority="47"/>
-    <w:lsdException w:name="Grid Table 3 Accent 4" w:uiPriority="48"/>
-    <w:lsdException w:name="Grid Table 4 Accent 4" w:uiPriority="49"/>
-    <w:lsdException w:name="Grid Table 5 Dark Accent 4" w:uiPriority="50"/>
-    <w:lsdException w:name="Grid Table 6 Colorful Accent 4" w:uiPriority="51"/>
-    <w:lsdException w:name="Grid Table 7 Colorful Accent 4" w:uiPriority="52"/>
-    <w:lsdException w:name="Grid Table 1 Light Accent 5" w:uiPriority="46"/>
-    <w:lsdException w:name="Grid Table 2 Accent 5" w:uiPriority="47"/>
-    <w:lsdException w:name="Grid Table 3 Accent 5" w:uiPriority="48"/>
-    <w:lsdException w:name="Grid Table 4 Accent 5" w:uiPriority="49"/>
-    <w:lsdException w:name="Grid Table 5 Dark Accent 5" w:uiPriority="50"/>
-    <w:lsdException w:name="Grid Table 6 Colorful Accent 5" w:uiPriority="51"/>
-    <w:lsdException w:name="Grid Table 7 Colorful Accent 5" w:uiPriority="52"/>
-    <w:lsdException w:name="Grid Table 1 Light Accent 6" w:uiPriority="46"/>
-    <w:lsdException w:name="Grid Table 2 Accent 6" w:uiPriority="47"/>
-    <w:lsdException w:name="Grid Table 3 Accent 6" w:uiPriority="48"/>
-    <w:lsdException w:name="Grid Table 4 Accent 6" w:uiPriority="49"/>
-    <w:lsdException w:name="Grid Table 5 Dark Accent 6" w:uiPriority="50"/>
-    <w:lsdException w:name="Grid Table 6 Colorful Accent 6" w:uiPriority="51"/>
-    <w:lsdException w:name="Grid Table 7 Colorful Accent 6" w:uiPriority="52"/>
-    <w:lsdException w:name="List Table 1 Light" w:uiPriority="46"/>
-    <w:lsdException w:name="List Table 2" w:uiPriority="47"/>
-    <w:lsdException w:name="List Table 3" w:uiPriority="48"/>
-    <w:lsdException w:name="List Table 4" w:uiPriority="49"/>
-    <w:lsdException w:name="List Table 5 Dark" w:uiPriority="50"/>
-    <w:lsdException w:name="List Table 6 Colorful" w:uiPriority="51"/>
-    <w:lsdException w:name="List Table 7 Colorful" w:uiPriority="52"/>
-    <w:lsdException w:name="List Table 1 Light Accent 1" w:uiPriority="46"/>
-    <w:lsdException w:name="List Table 2 Accent 1" w:uiPriority="47"/>
-    <w:lsdException w:name="List Table 3 Accent 1" w:uiPriority="48"/>
-    <w:lsdException w:name="List Table 4 Accent 1" w:uiPriority="49"/>
-    <w:lsdException w:name="List Table 5 Dark Accent 1" w:uiPriority="50"/>
-    <w:lsdException w:name="List Table 6 Colorful Accent 1" w:uiPriority="51"/>
-    <w:lsdException w:name="List Table 7 Colorful Accent 1" w:uiPriority="52"/>
-    <w:lsdException w:name="List Table 1 Light Accent 2" w:uiPriority="46"/>
-    <w:lsdException w:name="List Table 2 Accent 2" w:uiPriority="47"/>
-    <w:lsdException w:name="List Table 3 Accent 2" w:uiPriority="48"/>
-    <w:lsdException w:name="List Table 4 Accent 2" w:uiPriority="49"/>
-    <w:lsdException w:name="List Table 5 Dark Accent 2" w:uiPriority="50"/>
-    <w:lsdException w:name="List Table 6 Colorful Accent 2" w:uiPriority="51"/>
-    <w:lsdException w:name="List Table 7 Colorful Accent 2" w:uiPriority="52"/>
-    <w:lsdException w:name="List Table 1 Light Accent 3" w:uiPriority="46"/>
-    <w:lsdException w:name="List Table 2 Accent 3" w:uiPriority="47"/>
-    <w:lsdException w:name="List Table 3 Accent 3" w:uiPriority="48"/>
-    <w:lsdException w:name="List Table 4 Accent 3" w:uiPriority="49"/>
-    <w:lsdException w:name="List Table 5 Dark Accent 3" w:uiPriority="50"/>
-    <w:lsdException w:name="List Table 6 Colorful Accent 3" w:uiPriority="51"/>
-    <w:lsdException w:name="List Table 7 Colorful Accent 3" w:uiPriority="52"/>
-    <w:lsdException w:name="List Table 1 Light Accent 4" w:uiPriority="46"/>
-    <w:lsdException w:name="List Table 2 Accent 4" w:uiPriority="47"/>
-    <w:lsdException w:name="List Table 3 Accent 4" w:uiPriority="48"/>
-    <w:lsdException w:name="List Table 4 Accent 4" w:uiPriority="49"/>
-    <w:lsdException w:name="List Table 5 Dark Accent 4" w:uiPriority="50"/>
-    <w:lsdException w:name="List Table 6 Colorful Accent 4" w:uiPriority="51"/>
-    <w:lsdException w:name="List Table 7 Colorful Accent 4" w:uiPriority="52"/>
-    <w:lsdException w:name="List Table 1 Light Accent 5" w:uiPriority="46"/>
-    <w:lsdException w:name="List Table 2 Accent 5" w:uiPriority="47"/>
-    <w:lsdException w:name="List Table 3 Accent 5" w:uiPriority="48"/>
-    <w:lsdException w:name="List Table 4 Accent 5" w:uiPriority="49"/>
-    <w:lsdException w:name="List Table 5 Dark Accent 5" w:uiPriority="50"/>
-    <w:lsdException w:name="List Table 6 Colorful Accent 5" w:uiPriority="51"/>
-    <w:lsdException w:name="List Table 7 Colorful Accent 5" w:uiPriority="52"/>
-    <w:lsdException w:name="List Table 1 Light Accent 6" w:uiPriority="46"/>
-    <w:lsdException w:name="List Table 2 Accent 6" w:uiPriority="47"/>
-    <w:lsdException w:name="List Table 3 Accent 6" w:uiPriority="48"/>
-    <w:lsdException w:name="List Table 4 Accent 6" w:uiPriority="49"/>
-    <w:lsdException w:name="List Table 5 Dark Accent 6" w:uiPriority="50"/>
-    <w:lsdException w:name="List Table 6 Colorful Accent 6" w:uiPriority="51"/>
-    <w:lsdException w:name="List Table 7 Colorful Accent 6" w:uiPriority="52"/>
+  <w:latentStyles w:defLockedState="0" w:defUIPriority="99" w:defSemiHidden="1" w:defUnhideWhenUsed="1" w:defQFormat="0" w:count="267">
+    <w:lsdException w:name="Normal" w:semiHidden="0" w:uiPriority="0" w:unhideWhenUsed="0" w:qFormat="1"/>
+    <w:lsdException w:name="heading 1" w:semiHidden="0" w:uiPriority="9" w:unhideWhenUsed="0" w:qFormat="1"/>
+    <w:lsdException w:name="heading 2" w:uiPriority="9" w:qFormat="1"/>
+    <w:lsdException w:name="heading 3" w:uiPriority="9" w:qFormat="1"/>
+    <w:lsdException w:name="heading 4" w:uiPriority="9" w:qFormat="1"/>
+    <w:lsdException w:name="heading 5" w:uiPriority="9" w:qFormat="1"/>
+    <w:lsdException w:name="heading 6" w:uiPriority="9" w:qFormat="1"/>
+    <w:lsdException w:name="heading 7" w:uiPriority="9" w:qFormat="1"/>
+    <w:lsdException w:name="heading 8" w:uiPriority="9" w:qFormat="1"/>
+    <w:lsdException w:name="heading 9" w:uiPriority="9" w:qFormat="1"/>
+    <w:lsdException w:name="toc 1" w:uiPriority="39"/>
+    <w:lsdException w:name="toc 2" w:uiPriority="39"/>
+    <w:lsdException w:name="toc 3" w:uiPriority="39"/>
+    <w:lsdException w:name="toc 4" w:uiPriority="39"/>
+    <w:lsdException w:name="toc 5" w:uiPriority="39"/>
+    <w:lsdException w:name="toc 6" w:uiPriority="39"/>
+    <w:lsdException w:name="toc 7" w:uiPriority="39"/>
+    <w:lsdException w:name="toc 8" w:uiPriority="39"/>
+    <w:lsdException w:name="toc 9" w:uiPriority="39"/>
+    <w:lsdException w:name="caption" w:uiPriority="35" w:qFormat="1"/>
+    <w:lsdException w:name="Title" w:semiHidden="0" w:uiPriority="10" w:unhideWhenUsed="0" w:qFormat="1"/>
+    <w:lsdException w:name="Default Paragraph Font" w:uiPriority="1"/>
+    <w:lsdException w:name="Subtitle" w:semiHidden="0" w:uiPriority="11" w:unhideWhenUsed="0" w:qFormat="1"/>
+    <w:lsdException w:name="Strong" w:semiHidden="0" w:uiPriority="22" w:unhideWhenUsed="0" w:qFormat="1"/>
+    <w:lsdException w:name="Emphasis" w:semiHidden="0" w:uiPriority="20" w:unhideWhenUsed="0" w:qFormat="1"/>
+    <w:lsdException w:name="Table Grid" w:semiHidden="0" w:uiPriority="39" w:unhideWhenUsed="0"/>
+    <w:lsdException w:name="Placeholder Text" w:unhideWhenUsed="0"/>
+    <w:lsdException w:name="No Spacing" w:semiHidden="0" w:uiPriority="1" w:unhideWhenUsed="0" w:qFormat="1"/>
+    <w:lsdException w:name="Light Shading" w:semiHidden="0" w:uiPriority="60" w:unhideWhenUsed="0"/>
+    <w:lsdException w:name="Light List" w:semiHidden="0" w:uiPriority="61" w:unhideWhenUsed="0"/>
+    <w:lsdException w:name="Light Grid" w:semiHidden="0" w:uiPriority="62" w:unhideWhenUsed="0"/>
+    <w:lsdException w:name="Medium Shading 1" w:semiHidden="0" w:uiPriority="63" w:unhideWhenUsed="0"/>
+    <w:lsdException w:name="Medium Shading 2" w:semiHidden="0" w:uiPriority="64" w:unhideWhenUsed="0"/>
+    <w:lsdException w:name="Medium List 1" w:semiHidden="0" w:uiPriority="65" w:unhideWhenUsed="0"/>
+    <w:lsdException w:name="Medium List 2" w:semiHidden="0" w:uiPriority="66" w:unhideWhenUsed="0"/>
+    <w:lsdException w:name="Medium Grid 1" w:semiHidden="0" w:uiPriority="67" w:unhideWhenUsed="0"/>
+    <w:lsdException w:name="Medium Grid 2" w:semiHidden="0" w:uiPriority="68" w:unhideWhenUsed="0"/>
+    <w:lsdException w:name="Medium Grid 3" w:semiHidden="0" w:uiPriority="69" w:unhideWhenUsed="0"/>
+    <w:lsdException w:name="Dark List" w:semiHidden="0" w:uiPriority="70" w:unhideWhenUsed="0"/>
+    <w:lsdException w:name="Colorful Shading" w:semiHidden="0" w:uiPriority="71" w:unhideWhenUsed="0"/>
+    <w:lsdException w:name="Colorful List" w:semiHidden="0" w:uiPriority="72" w:unhideWhenUsed="0"/>
+    <w:lsdException w:name="Colorful Grid" w:semiHidden="0" w:uiPriority="73" w:unhideWhenUsed="0"/>
+    <w:lsdException w:name="Light Shading Accent 1" w:semiHidden="0" w:uiPriority="60" w:unhideWhenUsed="0"/>
+    <w:lsdException w:name="Light List Accent 1" w:semiHidden="0" w:uiPriority="61" w:unhideWhenUsed="0"/>
+    <w:lsdException w:name="Light Grid Accent 1" w:semiHidden="0" w:uiPriority="62" w:unhideWhenUsed="0"/>
+    <w:lsdException w:name="Medium Shading 1 Accent 1" w:semiHidden="0" w:uiPriority="63" w:unhideWhenUsed="0"/>
+    <w:lsdException w:name="Medium Shading 2 Accent 1" w:semiHidden="0" w:uiPriority="64" w:unhideWhenUsed="0"/>
+    <w:lsdException w:name="Medium List 1 Accent 1" w:semiHidden="0" w:uiPriority="65" w:unhideWhenUsed="0"/>
+    <w:lsdException w:name="Revision" w:unhideWhenUsed="0"/>
+    <w:lsdException w:name="List Paragraph" w:semiHidden="0" w:uiPriority="34" w:unhideWhenUsed="0" w:qFormat="1"/>
+    <w:lsdException w:name="Quote" w:semiHidden="0" w:uiPriority="29" w:unhideWhenUsed="0" w:qFormat="1"/>
+    <w:lsdException w:name="Intense Quote" w:semiHidden="0" w:uiPriority="30" w:unhideWhenUsed="0" w:qFormat="1"/>
+    <w:lsdException w:name="Medium List 2 Accent 1" w:semiHidden="0" w:uiPriority="66" w:unhideWhenUsed="0"/>
+    <w:lsdException w:name="Medium Grid 1 Accent 1" w:semiHidden="0" w:uiPriority="67" w:unhideWhenUsed="0"/>
+    <w:lsdException w:name="Medium Grid 2 Accent 1" w:semiHidden="0" w:uiPriority="68" w:unhideWhenUsed="0"/>
+    <w:lsdException w:name="Medium Grid 3 Accent 1" w:semiHidden="0" w:uiPriority="69" w:unhideWhenUsed="0"/>
+    <w:lsdException w:name="Dark List Accent 1" w:semiHidden="0" w:uiPriority="70" w:unhideWhenUsed="0"/>
+    <w:lsdException w:name="Colorful Shading Accent 1" w:semiHidden="0" w:uiPriority="71" w:unhideWhenUsed="0"/>
+    <w:lsdException w:name="Colorful List Accent 1" w:semiHidden="0" w:uiPriority="72" w:unhideWhenUsed="0"/>
+    <w:lsdException w:name="Colorful Grid Accent 1" w:semiHidden="0" w:uiPriority="73" w:unhideWhenUsed="0"/>
+    <w:lsdException w:name="Light Shading Accent 2" w:semiHidden="0" w:uiPriority="60" w:unhideWhenUsed="0"/>
+    <w:lsdException w:name="Light List Accent 2" w:semiHidden="0" w:uiPriority="61" w:unhideWhenUsed="0"/>
+    <w:lsdException w:name="Light Grid Accent 2" w:semiHidden="0" w:uiPriority="62" w:unhideWhenUsed="0"/>
+    <w:lsdException w:name="Medium Shading 1 Accent 2" w:semiHidden="0" w:uiPriority="63" w:unhideWhenUsed="0"/>
+    <w:lsdException w:name="Medium Shading 2 Accent 2" w:semiHidden="0" w:uiPriority="64" w:unhideWhenUsed="0"/>
+    <w:lsdException w:name="Medium List 1 Accent 2" w:semiHidden="0" w:uiPriority="65" w:unhideWhenUsed="0"/>
+    <w:lsdException w:name="Medium List 2 Accent 2" w:semiHidden="0" w:uiPriority="66" w:unhideWhenUsed="0"/>
+    <w:lsdException w:name="Medium Grid 1 Accent 2" w:semiHidden="0" w:uiPriority="67" w:unhideWhenUsed="0"/>
+    <w:lsdException w:name="Medium Grid 2 Accent 2" w:semiHidden="0" w:uiPriority="68" w:unhideWhenUsed="0"/>
+    <w:lsdException w:name="Medium Grid 3 Accent 2" w:semiHidden="0" w:uiPriority="69" w:unhideWhenUsed="0"/>
+    <w:lsdException w:name="Dark List Accent 2" w:semiHidden="0" w:uiPriority="70" w:unhideWhenUsed="0"/>
+    <w:lsdException w:name="Colorful Shading Accent 2" w:semiHidden="0" w:uiPriority="71" w:unhideWhenUsed="0"/>
+    <w:lsdException w:name="Colorful List Accent 2" w:semiHidden="0" w:uiPriority="72" w:unhideWhenUsed="0"/>
+    <w:lsdException w:name="Colorful Grid Accent 2" w:semiHidden="0" w:uiPriority="73" w:unhideWhenUsed="0"/>
+    <w:lsdException w:name="Light Shading Accent 3" w:semiHidden="0" w:uiPriority="60" w:unhideWhenUsed="0"/>
+    <w:lsdException w:name="Light List Accent 3" w:semiHidden="0" w:uiPriority="61" w:unhideWhenUsed="0"/>
+    <w:lsdException w:name="Light Grid Accent 3" w:semiHidden="0" w:uiPriority="62" w:unhideWhenUsed="0"/>
+    <w:lsdException w:name="Medium Shading 1 Accent 3" w:semiHidden="0" w:uiPriority="63" w:unhideWhenUsed="0"/>
+    <w:lsdException w:name="Medium Shading 2 Accent 3" w:semiHidden="0" w:uiPriority="64" w:unhideWhenUsed="0"/>
+    <w:lsdException w:name="Medium List 1 Accent 3" w:semiHidden="0" w:uiPriority="65" w:unhideWhenUsed="0"/>
+    <w:lsdException w:name="Medium List 2 Accent 3" w:semiHidden="0" w:uiPriority="66" w:unhideWhenUsed="0"/>
+    <w:lsdException w:name="Medium Grid 1 Accent 3" w:semiHidden="0" w:uiPriority="67" w:unhideWhenUsed="0"/>
+    <w:lsdException w:name="Medium Grid 2 Accent 3" w:semiHidden="0" w:uiPriority="68" w:unhideWhenUsed="0"/>
+    <w:lsdException w:name="Medium Grid 3 Accent 3" w:semiHidden="0" w:uiPriority="69" w:unhideWhenUsed="0"/>
+    <w:lsdException w:name="Dark List Accent 3" w:semiHidden="0" w:uiPriority="70" w:unhideWhenUsed="0"/>
+    <w:lsdException w:name="Colorful Shading Accent 3" w:semiHidden="0" w:uiPriority="71" w:unhideWhenUsed="0"/>
+    <w:lsdException w:name="Colorful List Accent 3" w:semiHidden="0" w:uiPriority="72" w:unhideWhenUsed="0"/>
+    <w:lsdException w:name="Colorful Grid Accent 3" w:semiHidden="0" w:uiPriority="73" w:unhideWhenUsed="0"/>
+    <w:lsdException w:name="Light Shading Accent 4" w:semiHidden="0" w:uiPriority="60" w:unhideWhenUsed="0"/>
+    <w:lsdException w:name="Light List Accent 4" w:semiHidden="0" w:uiPriority="61" w:unhideWhenUsed="0"/>
+    <w:lsdException w:name="Light Grid Accent 4" w:semiHidden="0" w:uiPriority="62" w:unhideWhenUsed="0"/>
+    <w:lsdException w:name="Medium Shading 1 Accent 4" w:semiHidden="0" w:uiPriority="63" w:unhideWhenUsed="0"/>
+    <w:lsdException w:name="Medium Shading 2 Accent 4" w:semiHidden="0" w:uiPriority="64" w:unhideWhenUsed="0"/>
+    <w:lsdException w:name="Medium List 1 Accent 4" w:semiHidden="0" w:uiPriority="65" w:unhideWhenUsed="0"/>
+    <w:lsdException w:name="Medium List 2 Accent 4" w:semiHidden="0" w:uiPriority="66" w:unhideWhenUsed="0"/>
+    <w:lsdException w:name="Medium Grid 1 Accent 4" w:semiHidden="0" w:uiPriority="67" w:unhideWhenUsed="0"/>
+    <w:lsdException w:name="Medium Grid 2 Accent 4" w:semiHidden="0" w:uiPriority="68" w:unhideWhenUsed="0"/>
+    <w:lsdException w:name="Medium Grid 3 Accent 4" w:semiHidden="0" w:uiPriority="69" w:unhideWhenUsed="0"/>
+    <w:lsdException w:name="Dark List Accent 4" w:semiHidden="0" w:uiPriority="70" w:unhideWhenUsed="0"/>
+    <w:lsdException w:name="Colorful Shading Accent 4" w:semiHidden="0" w:uiPriority="71" w:unhideWhenUsed="0"/>
+    <w:lsdException w:name="Colorful List Accent 4" w:semiHidden="0" w:uiPriority="72" w:unhideWhenUsed="0"/>
+    <w:lsdException w:name="Colorful Grid Accent 4" w:semiHidden="0" w:uiPriority="73" w:unhideWhenUsed="0"/>
+    <w:lsdException w:name="Light Shading Accent 5" w:semiHidden="0" w:uiPriority="60" w:unhideWhenUsed="0"/>
+    <w:lsdException w:name="Light List Accent 5" w:semiHidden="0" w:uiPriority="61" w:unhideWhenUsed="0"/>
+    <w:lsdException w:name="Light Grid Accent 5" w:semiHidden="0" w:uiPriority="62" w:unhideWhenUsed="0"/>
+    <w:lsdException w:name="Medium Shading 1 Accent 5" w:semiHidden="0" w:uiPriority="63" w:unhideWhenUsed="0"/>
+    <w:lsdException w:name="Medium Shading 2 Accent 5" w:semiHidden="0" w:uiPriority="64" w:unhideWhenUsed="0"/>
+    <w:lsdException w:name="Medium List 1 Accent 5" w:semiHidden="0" w:uiPriority="65" w:unhideWhenUsed="0"/>
+    <w:lsdException w:name="Medium List 2 Accent 5" w:semiHidden="0" w:uiPriority="66" w:unhideWhenUsed="0"/>
+    <w:lsdException w:name="Medium Grid 1 Accent 5" w:semiHidden="0" w:uiPriority="67" w:unhideWhenUsed="0"/>
+    <w:lsdException w:name="Medium Grid 2 Accent 5" w:semiHidden="0" w:uiPriority="68" w:unhideWhenUsed="0"/>
+    <w:lsdException w:name="Medium Grid 3 Accent 5" w:semiHidden="0" w:uiPriority="69" w:unhideWhenUsed="0"/>
+    <w:lsdException w:name="Dark List Accent 5" w:semiHidden="0" w:uiPriority="70" w:unhideWhenUsed="0"/>
+    <w:lsdException w:name="Colorful Shading Accent 5" w:semiHidden="0" w:uiPriority="71" w:unhideWhenUsed="0"/>
+    <w:lsdException w:name="Colorful List Accent 5" w:semiHidden="0" w:uiPriority="72" w:unhideWhenUsed="0"/>
+    <w:lsdException w:name="Colorful Grid Accent 5" w:semiHidden="0" w:uiPriority="73" w:unhideWhenUsed="0"/>
+    <w:lsdException w:name="Light Shading Accent 6" w:semiHidden="0" w:uiPriority="60" w:unhideWhenUsed="0"/>
+    <w:lsdException w:name="Light List Accent 6" w:semiHidden="0" w:uiPriority="61" w:unhideWhenUsed="0"/>
+    <w:lsdException w:name="Light Grid Accent 6" w:semiHidden="0" w:uiPriority="62" w:unhideWhenUsed="0"/>
+    <w:lsdException w:name="Medium Shading 1 Accent 6" w:semiHidden="0" w:uiPriority="63" w:unhideWhenUsed="0"/>
+    <w:lsdException w:name="Medium Shading 2 Accent 6" w:semiHidden="0" w:uiPriority="64" w:unhideWhenUsed="0"/>
+    <w:lsdException w:name="Medium List 1 Accent 6" w:semiHidden="0" w:uiPriority="65" w:unhideWhenUsed="0"/>
+    <w:lsdException w:name="Medium List 2 Accent 6" w:semiHidden="0" w:uiPriority="66" w:unhideWhenUsed="0"/>
+    <w:lsdException w:name="Medium Grid 1 Accent 6" w:semiHidden="0" w:uiPriority="67" w:unhideWhenUsed="0"/>
+    <w:lsdException w:name="Medium Grid 2 Accent 6" w:semiHidden="0" w:uiPriority="68" w:unhideWhenUsed="0"/>
+    <w:lsdException w:name="Medium Grid 3 Accent 6" w:semiHidden="0" w:uiPriority="69" w:unhideWhenUsed="0"/>
+    <w:lsdException w:name="Dark List Accent 6" w:semiHidden="0" w:uiPriority="70" w:unhideWhenUsed="0"/>
+    <w:lsdException w:name="Colorful Shading Accent 6" w:semiHidden="0" w:uiPriority="71" w:unhideWhenUsed="0"/>
+    <w:lsdException w:name="Colorful List Accent 6" w:semiHidden="0" w:uiPriority="72" w:unhideWhenUsed="0"/>
+    <w:lsdException w:name="Colorful Grid Accent 6" w:semiHidden="0" w:uiPriority="73" w:unhideWhenUsed="0"/>
+    <w:lsdException w:name="Subtle Emphasis" w:semiHidden="0" w:uiPriority="19" w:unhideWhenUsed="0" w:qFormat="1"/>
+    <w:lsdException w:name="Intense Emphasis" w:semiHidden="0" w:uiPriority="21" w:unhideWhenUsed="0" w:qFormat="1"/>
+    <w:lsdException w:name="Subtle Reference" w:semiHidden="0" w:uiPriority="31" w:unhideWhenUsed="0" w:qFormat="1"/>
+    <w:lsdException w:name="Intense Reference" w:semiHidden="0" w:uiPriority="32" w:unhideWhenUsed="0" w:qFormat="1"/>
+    <w:lsdException w:name="Book Title" w:semiHidden="0" w:uiPriority="33" w:unhideWhenUsed="0" w:qFormat="1"/>
+    <w:lsdException w:name="Bibliography" w:uiPriority="37"/>
+    <w:lsdException w:name="TOC Heading" w:uiPriority="39" w:qFormat="1"/>
+  </w:latentStyles>
+  <w:style w:type="paragraph" w:default="1" w:styleId="Normal">
+    <w:name w:val="Normal"/>
+    <w:qFormat/>
+  </w:style>
+  <w:style w:type="character" w:default="1" w:styleId="DefaultParagraphFont">
+    <w:name w:val="Default Paragraph Font"/>
+    <w:uiPriority w:val="1"/>
+    <w:semiHidden/>
+    <w:unhideWhenUsed/>
+  </w:style>
+  <w:style w:type="table" w:default="1" w:styleId="TableNormal">
+    <w:name w:val="Normal Table"/>
+    <w:uiPriority w:val="99"/>
+    <w:semiHidden/>
+    <w:unhideWhenUsed/>
+    <w:tblPr>
+      <w:tblInd w:w="0" w:type="dxa"/>
+      <w:tblCellMar>
+        <w:top w:w="0" w:type="dxa"/>
+        <w:left w:w="108" w:type="dxa"/>
+        <w:bottom w:w="0" w:type="dxa"/>
+        <w:right w:w="108" w:type="dxa"/>
+      </w:tblCellMar>
+    </w:tblPr>
+  </w:style>
+  <w:style w:type="numbering" w:default="1" w:styleId="NoList">
+    <w:name w:val="No List"/>
+    <w:uiPriority w:val="99"/>
+    <w:semiHidden/>
+    <w:unhideWhenUsed/>
+  </w:style>
+  <w:style w:type="character" w:styleId="Hyperlink">
+    <w:name w:val="Hyperlink"/>
+    <w:basedOn w:val="DefaultParagraphFont"/>
+    <w:uiPriority w:val="99"/>
+    <w:unhideWhenUsed/>
+    <w:rsid w:val="00EB7E29"/>
+    <w:rPr>
+      <w:color w:val="0563C1" w:themeColor="hyperlink"/>
+      <w:u w:val="single"/>
+    </w:rPr>
+  </w:style>
+  <w:style w:type="character" w:customStyle="1" w:styleId="apple-converted-space">
+    <w:name w:val="apple-converted-space"/>
+    <w:basedOn w:val="DefaultParagraphFont"/>
+    <w:rsid w:val="00EB7E29"/>
+  </w:style>
+  <w:style w:type="paragraph" w:styleId="NormalWeb">
+    <w:name w:val="Normal (Web)"/>
+    <w:basedOn w:val="Normal"/>
+    <w:uiPriority w:val="99"/>
+    <w:unhideWhenUsed/>
+    <w:rsid w:val="00EB7E29"/>
+    <w:pPr>
+      <w:spacing w:before="100" w:beforeAutospacing="1" w:after="100" w:afterAutospacing="1" w:line="240" w:lineRule="auto"/>
+    </w:pPr>
+    <w:rPr>
+      <w:rFonts w:ascii="Times New Roman" w:eastAsiaTheme="minorEastAsia" w:hAnsi="Times New Roman" w:cs="Times New Roman"/>
+      <w:sz w:val="24"/>
+      <w:szCs w:val="24"/>
+    </w:rPr>
+  </w:style>
+  <w:style w:type="paragraph" w:styleId="ListParagraph">
+    <w:name w:val="List Paragraph"/>
+    <w:basedOn w:val="Normal"/>
+    <w:uiPriority w:val="34"/>
+    <w:qFormat/>
+    <w:rsid w:val="00EB7E29"/>
+    <w:pPr>
+      <w:spacing w:line="240" w:lineRule="auto"/>
+      <w:ind w:left="720"/>
+      <w:contextualSpacing/>
+    </w:pPr>
+    <w:rPr>
+      <w:rFonts w:eastAsiaTheme="minorEastAsia"/>
+      <w:sz w:val="24"/>
+      <w:szCs w:val="24"/>
+    </w:rPr>
+  </w:style>
+  <w:style w:type="paragraph" w:styleId="BalloonText">
+    <w:name w:val="Balloon Text"/>
+    <w:basedOn w:val="Normal"/>
+    <w:link w:val="BalloonTextChar"/>
+    <w:uiPriority w:val="99"/>
+    <w:semiHidden/>
+    <w:unhideWhenUsed/>
+    <w:rsid w:val="00C14DBF"/>
+    <w:pPr>
+      <w:spacing w:line="240" w:lineRule="auto"/>
+    </w:pPr>
+    <w:rPr>
+      <w:rFonts w:ascii="Tahoma" w:hAnsi="Tahoma" w:cs="Tahoma"/>
+      <w:sz w:val="16"/>
+      <w:szCs w:val="16"/>
+    </w:rPr>
+  </w:style>
+  <w:style w:type="character" w:customStyle="1" w:styleId="BalloonTextChar">
+    <w:name w:val="Balloon Text Char"/>
+    <w:basedOn w:val="DefaultParagraphFont"/>
+    <w:link w:val="BalloonText"/>
+    <w:uiPriority w:val="99"/>
+    <w:semiHidden/>
+    <w:rsid w:val="00C14DBF"/>
+    <w:rPr>
+      <w:rFonts w:ascii="Tahoma" w:hAnsi="Tahoma" w:cs="Tahoma"/>
+      <w:sz w:val="16"/>
+      <w:szCs w:val="16"/>
+    </w:rPr>
+  </w:style>
+  <w:style w:type="character" w:styleId="CommentReference">
+    <w:name w:val="annotation reference"/>
+    <w:basedOn w:val="DefaultParagraphFont"/>
+    <w:uiPriority w:val="99"/>
+    <w:semiHidden/>
+    <w:unhideWhenUsed/>
+    <w:rsid w:val="00515092"/>
+    <w:rPr>
+      <w:sz w:val="16"/>
+      <w:szCs w:val="16"/>
+    </w:rPr>
+  </w:style>
+  <w:style w:type="paragraph" w:styleId="CommentText">
+    <w:name w:val="annotation text"/>
+    <w:basedOn w:val="Normal"/>
+    <w:link w:val="CommentTextChar"/>
+    <w:uiPriority w:val="99"/>
+    <w:semiHidden/>
+    <w:unhideWhenUsed/>
+    <w:rsid w:val="00515092"/>
+    <w:pPr>
+      <w:spacing w:line="240" w:lineRule="auto"/>
+    </w:pPr>
+    <w:rPr>
+      <w:sz w:val="20"/>
+      <w:szCs w:val="20"/>
+    </w:rPr>
+  </w:style>
+  <w:style w:type="character" w:customStyle="1" w:styleId="CommentTextChar">
+    <w:name w:val="Comment Text Char"/>
+    <w:basedOn w:val="DefaultParagraphFont"/>
+    <w:link w:val="CommentText"/>
+    <w:uiPriority w:val="99"/>
+    <w:semiHidden/>
+    <w:rsid w:val="00515092"/>
+    <w:rPr>
+      <w:sz w:val="20"/>
+      <w:szCs w:val="20"/>
+    </w:rPr>
+  </w:style>
+  <w:style w:type="paragraph" w:styleId="CommentSubject">
+    <w:name w:val="annotation subject"/>
+    <w:basedOn w:val="CommentText"/>
+    <w:next w:val="CommentText"/>
+    <w:link w:val="CommentSubjectChar"/>
+    <w:uiPriority w:val="99"/>
+    <w:semiHidden/>
+    <w:unhideWhenUsed/>
+    <w:rsid w:val="00515092"/>
+    <w:rPr>
+      <w:b/>
+      <w:bCs/>
+    </w:rPr>
+  </w:style>
+  <w:style w:type="character" w:customStyle="1" w:styleId="CommentSubjectChar">
+    <w:name w:val="Comment Subject Char"/>
+    <w:basedOn w:val="CommentTextChar"/>
+    <w:link w:val="CommentSubject"/>
+    <w:uiPriority w:val="99"/>
+    <w:semiHidden/>
+    <w:rsid w:val="00515092"/>
+    <w:rPr>
+      <w:b/>
+      <w:bCs/>
+      <w:sz w:val="20"/>
+      <w:szCs w:val="20"/>
+    </w:rPr>
+  </w:style>
+</w:styles>
+</file>
+
+<file path=word/stylesWithEffects.xml><?xml version="1.0" encoding="utf-8"?>
+<w:styles xmlns:wpc="http://schemas.microsoft.com/office/word/2010/wordprocessingCanvas" xmlns:mc="http://schemas.openxmlformats.org/markup-compatibility/2006" xmlns:o="urn:schemas-microsoft-com:office:office" xmlns:r="http://schemas.openxmlformats.org/officeDocument/2006/relationships" xmlns:m="http://schemas.openxmlformats.org/officeDocument/2006/math" xmlns:v="urn:schemas-microsoft-com:vml" xmlns:wp14="http://schemas.microsoft.com/office/word/2010/wordprocessingDrawing" xmlns:wp="http://schemas.openxmlformats.org/drawingml/2006/wordprocessingDrawing" xmlns:w10="urn:schemas-microsoft-com:office:word" xmlns:w="http://schemas.openxmlformats.org/wordprocessingml/2006/main" xmlns:w14="http://schemas.microsoft.com/office/word/2010/wordml" xmlns:wpg="http://schemas.microsoft.com/office/word/2010/wordprocessingGroup" xmlns:wpi="http://schemas.microsoft.com/office/word/2010/wordprocessingInk" xmlns:wne="http://schemas.microsoft.com/office/word/2006/wordml" xmlns:wps="http://schemas.microsoft.com/office/word/2010/wordprocessingShape" mc:Ignorable="w14 wp14">
+  <w:docDefaults>
+    <w:rPrDefault>
+      <w:rPr>
+        <w:rFonts w:asciiTheme="minorHAnsi" w:eastAsiaTheme="minorHAnsi" w:hAnsiTheme="minorHAnsi" w:cstheme="minorBidi"/>
+        <w:sz w:val="22"/>
+        <w:szCs w:val="22"/>
+        <w:lang w:val="en-US" w:eastAsia="en-US" w:bidi="ar-SA"/>
+      </w:rPr>
+    </w:rPrDefault>
+    <w:pPrDefault>
+      <w:pPr>
+        <w:spacing w:line="259" w:lineRule="auto"/>
+      </w:pPr>
+    </w:pPrDefault>
+  </w:docDefaults>
+  <w:latentStyles w:defLockedState="0" w:defUIPriority="99" w:defSemiHidden="1" w:defUnhideWhenUsed="1" w:defQFormat="0" w:count="267">
+    <w:lsdException w:name="Normal" w:semiHidden="0" w:uiPriority="0" w:unhideWhenUsed="0" w:qFormat="1"/>
+    <w:lsdException w:name="heading 1" w:semiHidden="0" w:uiPriority="9" w:unhideWhenUsed="0" w:qFormat="1"/>
+    <w:lsdException w:name="heading 2" w:uiPriority="9" w:qFormat="1"/>
+    <w:lsdException w:name="heading 3" w:uiPriority="9" w:qFormat="1"/>
+    <w:lsdException w:name="heading 4" w:uiPriority="9" w:qFormat="1"/>
+    <w:lsdException w:name="heading 5" w:uiPriority="9" w:qFormat="1"/>
+    <w:lsdException w:name="heading 6" w:uiPriority="9" w:qFormat="1"/>
+    <w:lsdException w:name="heading 7" w:uiPriority="9" w:qFormat="1"/>
+    <w:lsdException w:name="heading 8" w:uiPriority="9" w:qFormat="1"/>
+    <w:lsdException w:name="heading 9" w:uiPriority="9" w:qFormat="1"/>
+    <w:lsdException w:name="toc 1" w:uiPriority="39"/>
+    <w:lsdException w:name="toc 2" w:uiPriority="39"/>
+    <w:lsdException w:name="toc 3" w:uiPriority="39"/>
+    <w:lsdException w:name="toc 4" w:uiPriority="39"/>
+    <w:lsdException w:name="toc 5" w:uiPriority="39"/>
+    <w:lsdException w:name="toc 6" w:uiPriority="39"/>
+    <w:lsdException w:name="toc 7" w:uiPriority="39"/>
+    <w:lsdException w:name="toc 8" w:uiPriority="39"/>
+    <w:lsdException w:name="toc 9" w:uiPriority="39"/>
+    <w:lsdException w:name="caption" w:uiPriority="35" w:qFormat="1"/>
+    <w:lsdException w:name="Title" w:semiHidden="0" w:uiPriority="10" w:unhideWhenUsed="0" w:qFormat="1"/>
+    <w:lsdException w:name="Default Paragraph Font" w:uiPriority="1"/>
+    <w:lsdException w:name="Subtitle" w:semiHidden="0" w:uiPriority="11" w:unhideWhenUsed="0" w:qFormat="1"/>
+    <w:lsdException w:name="Strong" w:semiHidden="0" w:uiPriority="22" w:unhideWhenUsed="0" w:qFormat="1"/>
+    <w:lsdException w:name="Emphasis" w:semiHidden="0" w:uiPriority="20" w:unhideWhenUsed="0" w:qFormat="1"/>
+    <w:lsdException w:name="Table Grid" w:semiHidden="0" w:uiPriority="39" w:unhideWhenUsed="0"/>
+    <w:lsdException w:name="Placeholder Text" w:unhideWhenUsed="0"/>
+    <w:lsdException w:name="No Spacing" w:semiHidden="0" w:uiPriority="1" w:unhideWhenUsed="0" w:qFormat="1"/>
+    <w:lsdException w:name="Light Shading" w:semiHidden="0" w:uiPriority="60" w:unhideWhenUsed="0"/>
+    <w:lsdException w:name="Light List" w:semiHidden="0" w:uiPriority="61" w:unhideWhenUsed="0"/>
+    <w:lsdException w:name="Light Grid" w:semiHidden="0" w:uiPriority="62" w:unhideWhenUsed="0"/>
+    <w:lsdException w:name="Medium Shading 1" w:semiHidden="0" w:uiPriority="63" w:unhideWhenUsed="0"/>
+    <w:lsdException w:name="Medium Shading 2" w:semiHidden="0" w:uiPriority="64" w:unhideWhenUsed="0"/>
+    <w:lsdException w:name="Medium List 1" w:semiHidden="0" w:uiPriority="65" w:unhideWhenUsed="0"/>
+    <w:lsdException w:name="Medium List 2" w:semiHidden="0" w:uiPriority="66" w:unhideWhenUsed="0"/>
+    <w:lsdException w:name="Medium Grid 1" w:semiHidden="0" w:uiPriority="67" w:unhideWhenUsed="0"/>
+    <w:lsdException w:name="Medium Grid 2" w:semiHidden="0" w:uiPriority="68" w:unhideWhenUsed="0"/>
+    <w:lsdException w:name="Medium Grid 3" w:semiHidden="0" w:uiPriority="69" w:unhideWhenUsed="0"/>
+    <w:lsdException w:name="Dark List" w:semiHidden="0" w:uiPriority="70" w:unhideWhenUsed="0"/>
+    <w:lsdException w:name="Colorful Shading" w:semiHidden="0" w:uiPriority="71" w:unhideWhenUsed="0"/>
+    <w:lsdException w:name="Colorful List" w:semiHidden="0" w:uiPriority="72" w:unhideWhenUsed="0"/>
+    <w:lsdException w:name="Colorful Grid" w:semiHidden="0" w:uiPriority="73" w:unhideWhenUsed="0"/>
+    <w:lsdException w:name="Light Shading Accent 1" w:semiHidden="0" w:uiPriority="60" w:unhideWhenUsed="0"/>
+    <w:lsdException w:name="Light List Accent 1" w:semiHidden="0" w:uiPriority="61" w:unhideWhenUsed="0"/>
+    <w:lsdException w:name="Light Grid Accent 1" w:semiHidden="0" w:uiPriority="62" w:unhideWhenUsed="0"/>
+    <w:lsdException w:name="Medium Shading 1 Accent 1" w:semiHidden="0" w:uiPriority="63" w:unhideWhenUsed="0"/>
+    <w:lsdException w:name="Medium Shading 2 Accent 1" w:semiHidden="0" w:uiPriority="64" w:unhideWhenUsed="0"/>
+    <w:lsdException w:name="Medium List 1 Accent 1" w:semiHidden="0" w:uiPriority="65" w:unhideWhenUsed="0"/>
+    <w:lsdException w:name="Revision" w:unhideWhenUsed="0"/>
+    <w:lsdException w:name="List Paragraph" w:semiHidden="0" w:uiPriority="34" w:unhideWhenUsed="0" w:qFormat="1"/>
+    <w:lsdException w:name="Quote" w:semiHidden="0" w:uiPriority="29" w:unhideWhenUsed="0" w:qFormat="1"/>
+    <w:lsdException w:name="Intense Quote" w:semiHidden="0" w:uiPriority="30" w:unhideWhenUsed="0" w:qFormat="1"/>
+    <w:lsdException w:name="Medium List 2 Accent 1" w:semiHidden="0" w:uiPriority="66" w:unhideWhenUsed="0"/>
+    <w:lsdException w:name="Medium Grid 1 Accent 1" w:semiHidden="0" w:uiPriority="67" w:unhideWhenUsed="0"/>
+    <w:lsdException w:name="Medium Grid 2 Accent 1" w:semiHidden="0" w:uiPriority="68" w:unhideWhenUsed="0"/>
+    <w:lsdException w:name="Medium Grid 3 Accent 1" w:semiHidden="0" w:uiPriority="69" w:unhideWhenUsed="0"/>
+    <w:lsdException w:name="Dark List Accent 1" w:semiHidden="0" w:uiPriority="70" w:unhideWhenUsed="0"/>
+    <w:lsdException w:name="Colorful Shading Accent 1" w:semiHidden="0" w:uiPriority="71" w:unhideWhenUsed="0"/>
+    <w:lsdException w:name="Colorful List Accent 1" w:semiHidden="0" w:uiPriority="72" w:unhideWhenUsed="0"/>
+    <w:lsdException w:name="Colorful Grid Accent 1" w:semiHidden="0" w:uiPriority="73" w:unhideWhenUsed="0"/>
+    <w:lsdException w:name="Light Shading Accent 2" w:semiHidden="0" w:uiPriority="60" w:unhideWhenUsed="0"/>
+    <w:lsdException w:name="Light List Accent 2" w:semiHidden="0" w:uiPriority="61" w:unhideWhenUsed="0"/>
+    <w:lsdException w:name="Light Grid Accent 2" w:semiHidden="0" w:uiPriority="62" w:unhideWhenUsed="0"/>
+    <w:lsdException w:name="Medium Shading 1 Accent 2" w:semiHidden="0" w:uiPriority="63" w:unhideWhenUsed="0"/>
+    <w:lsdException w:name="Medium Shading 2 Accent 2" w:semiHidden="0" w:uiPriority="64" w:unhideWhenUsed="0"/>
+    <w:lsdException w:name="Medium List 1 Accent 2" w:semiHidden="0" w:uiPriority="65" w:unhideWhenUsed="0"/>
+    <w:lsdException w:name="Medium List 2 Accent 2" w:semiHidden="0" w:uiPriority="66" w:unhideWhenUsed="0"/>
+    <w:lsdException w:name="Medium Grid 1 Accent 2" w:semiHidden="0" w:uiPriority="67" w:unhideWhenUsed="0"/>
+    <w:lsdException w:name="Medium Grid 2 Accent 2" w:semiHidden="0" w:uiPriority="68" w:unhideWhenUsed="0"/>
+    <w:lsdException w:name="Medium Grid 3 Accent 2" w:semiHidden="0" w:uiPriority="69" w:unhideWhenUsed="0"/>
+    <w:lsdException w:name="Dark List Accent 2" w:semiHidden="0" w:uiPriority="70" w:unhideWhenUsed="0"/>
+    <w:lsdException w:name="Colorful Shading Accent 2" w:semiHidden="0" w:uiPriority="71" w:unhideWhenUsed="0"/>
+    <w:lsdException w:name="Colorful List Accent 2" w:semiHidden="0" w:uiPriority="72" w:unhideWhenUsed="0"/>
+    <w:lsdException w:name="Colorful Grid Accent 2" w:semiHidden="0" w:uiPriority="73" w:unhideWhenUsed="0"/>
+    <w:lsdException w:name="Light Shading Accent 3" w:semiHidden="0" w:uiPriority="60" w:unhideWhenUsed="0"/>
+    <w:lsdException w:name="Light List Accent 3" w:semiHidden="0" w:uiPriority="61" w:unhideWhenUsed="0"/>
+    <w:lsdException w:name="Light Grid Accent 3" w:semiHidden="0" w:uiPriority="62" w:unhideWhenUsed="0"/>
+    <w:lsdException w:name="Medium Shading 1 Accent 3" w:semiHidden="0" w:uiPriority="63" w:unhideWhenUsed="0"/>
+    <w:lsdException w:name="Medium Shading 2 Accent 3" w:semiHidden="0" w:uiPriority="64" w:unhideWhenUsed="0"/>
+    <w:lsdException w:name="Medium List 1 Accent 3" w:semiHidden="0" w:uiPriority="65" w:unhideWhenUsed="0"/>
+    <w:lsdException w:name="Medium List 2 Accent 3" w:semiHidden="0" w:uiPriority="66" w:unhideWhenUsed="0"/>
+    <w:lsdException w:name="Medium Grid 1 Accent 3" w:semiHidden="0" w:uiPriority="67" w:unhideWhenUsed="0"/>
+    <w:lsdException w:name="Medium Grid 2 Accent 3" w:semiHidden="0" w:uiPriority="68" w:unhideWhenUsed="0"/>
+    <w:lsdException w:name="Medium Grid 3 Accent 3" w:semiHidden="0" w:uiPriority="69" w:unhideWhenUsed="0"/>
+    <w:lsdException w:name="Dark List Accent 3" w:semiHidden="0" w:uiPriority="70" w:unhideWhenUsed="0"/>
+    <w:lsdException w:name="Colorful Shading Accent 3" w:semiHidden="0" w:uiPriority="71" w:unhideWhenUsed="0"/>
+    <w:lsdException w:name="Colorful List Accent 3" w:semiHidden="0" w:uiPriority="72" w:unhideWhenUsed="0"/>
+    <w:lsdException w:name="Colorful Grid Accent 3" w:semiHidden="0" w:uiPriority="73" w:unhideWhenUsed="0"/>
+    <w:lsdException w:name="Light Shading Accent 4" w:semiHidden="0" w:uiPriority="60" w:unhideWhenUsed="0"/>
+    <w:lsdException w:name="Light List Accent 4" w:semiHidden="0" w:uiPriority="61" w:unhideWhenUsed="0"/>
+    <w:lsdException w:name="Light Grid Accent 4" w:semiHidden="0" w:uiPriority="62" w:unhideWhenUsed="0"/>
+    <w:lsdException w:name="Medium Shading 1 Accent 4" w:semiHidden="0" w:uiPriority="63" w:unhideWhenUsed="0"/>
+    <w:lsdException w:name="Medium Shading 2 Accent 4" w:semiHidden="0" w:uiPriority="64" w:unhideWhenUsed="0"/>
+    <w:lsdException w:name="Medium List 1 Accent 4" w:semiHidden="0" w:uiPriority="65" w:unhideWhenUsed="0"/>
+    <w:lsdException w:name="Medium List 2 Accent 4" w:semiHidden="0" w:uiPriority="66" w:unhideWhenUsed="0"/>
+    <w:lsdException w:name="Medium Grid 1 Accent 4" w:semiHidden="0" w:uiPriority="67" w:unhideWhenUsed="0"/>
+    <w:lsdException w:name="Medium Grid 2 Accent 4" w:semiHidden="0" w:uiPriority="68" w:unhideWhenUsed="0"/>
+    <w:lsdException w:name="Medium Grid 3 Accent 4" w:semiHidden="0" w:uiPriority="69" w:unhideWhenUsed="0"/>
+    <w:lsdException w:name="Dark List Accent 4" w:semiHidden="0" w:uiPriority="70" w:unhideWhenUsed="0"/>
+    <w:lsdException w:name="Colorful Shading Accent 4" w:semiHidden="0" w:uiPriority="71" w:unhideWhenUsed="0"/>
+    <w:lsdException w:name="Colorful List Accent 4" w:semiHidden="0" w:uiPriority="72" w:unhideWhenUsed="0"/>
+    <w:lsdException w:name="Colorful Grid Accent 4" w:semiHidden="0" w:uiPriority="73" w:unhideWhenUsed="0"/>
+    <w:lsdException w:name="Light Shading Accent 5" w:semiHidden="0" w:uiPriority="60" w:unhideWhenUsed="0"/>
+    <w:lsdException w:name="Light List Accent 5" w:semiHidden="0" w:uiPriority="61" w:unhideWhenUsed="0"/>
+    <w:lsdException w:name="Light Grid Accent 5" w:semiHidden="0" w:uiPriority="62" w:unhideWhenUsed="0"/>
+    <w:lsdException w:name="Medium Shading 1 Accent 5" w:semiHidden="0" w:uiPriority="63" w:unhideWhenUsed="0"/>
+    <w:lsdException w:name="Medium Shading 2 Accent 5" w:semiHidden="0" w:uiPriority="64" w:unhideWhenUsed="0"/>
+    <w:lsdException w:name="Medium List 1 Accent 5" w:semiHidden="0" w:uiPriority="65" w:unhideWhenUsed="0"/>
+    <w:lsdException w:name="Medium List 2 Accent 5" w:semiHidden="0" w:uiPriority="66" w:unhideWhenUsed="0"/>
+    <w:lsdException w:name="Medium Grid 1 Accent 5" w:semiHidden="0" w:uiPriority="67" w:unhideWhenUsed="0"/>
+    <w:lsdException w:name="Medium Grid 2 Accent 5" w:semiHidden="0" w:uiPriority="68" w:unhideWhenUsed="0"/>
+    <w:lsdException w:name="Medium Grid 3 Accent 5" w:semiHidden="0" w:uiPriority="69" w:unhideWhenUsed="0"/>
+    <w:lsdException w:name="Dark List Accent 5" w:semiHidden="0" w:uiPriority="70" w:unhideWhenUsed="0"/>
+    <w:lsdException w:name="Colorful Shading Accent 5" w:semiHidden="0" w:uiPriority="71" w:unhideWhenUsed="0"/>
+    <w:lsdException w:name="Colorful List Accent 5" w:semiHidden="0" w:uiPriority="72" w:unhideWhenUsed="0"/>
+    <w:lsdException w:name="Colorful Grid Accent 5" w:semiHidden="0" w:uiPriority="73" w:unhideWhenUsed="0"/>
+    <w:lsdException w:name="Light Shading Accent 6" w:semiHidden="0" w:uiPriority="60" w:unhideWhenUsed="0"/>
+    <w:lsdException w:name="Light List Accent 6" w:semiHidden="0" w:uiPriority="61" w:unhideWhenUsed="0"/>
+    <w:lsdException w:name="Light Grid Accent 6" w:semiHidden="0" w:uiPriority="62" w:unhideWhenUsed="0"/>
+    <w:lsdException w:name="Medium Shading 1 Accent 6" w:semiHidden="0" w:uiPriority="63" w:unhideWhenUsed="0"/>
+    <w:lsdException w:name="Medium Shading 2 Accent 6" w:semiHidden="0" w:uiPriority="64" w:unhideWhenUsed="0"/>
+    <w:lsdException w:name="Medium List 1 Accent 6" w:semiHidden="0" w:uiPriority="65" w:unhideWhenUsed="0"/>
+    <w:lsdException w:name="Medium List 2 Accent 6" w:semiHidden="0" w:uiPriority="66" w:unhideWhenUsed="0"/>
+    <w:lsdException w:name="Medium Grid 1 Accent 6" w:semiHidden="0" w:uiPriority="67" w:unhideWhenUsed="0"/>
+    <w:lsdException w:name="Medium Grid 2 Accent 6" w:semiHidden="0" w:uiPriority="68" w:unhideWhenUsed="0"/>
+    <w:lsdException w:name="Medium Grid 3 Accent 6" w:semiHidden="0" w:uiPriority="69" w:unhideWhenUsed="0"/>
+    <w:lsdException w:name="Dark List Accent 6" w:semiHidden="0" w:uiPriority="70" w:unhideWhenUsed="0"/>
+    <w:lsdException w:name="Colorful Shading Accent 6" w:semiHidden="0" w:uiPriority="71" w:unhideWhenUsed="0"/>
+    <w:lsdException w:name="Colorful List Accent 6" w:semiHidden="0" w:uiPriority="72" w:unhideWhenUsed="0"/>
+    <w:lsdException w:name="Colorful Grid Accent 6" w:semiHidden="0" w:uiPriority="73" w:unhideWhenUsed="0"/>
+    <w:lsdException w:name="Subtle Emphasis" w:semiHidden="0" w:uiPriority="19" w:unhideWhenUsed="0" w:qFormat="1"/>
+    <w:lsdException w:name="Intense Emphasis" w:semiHidden="0" w:uiPriority="21" w:unhideWhenUsed="0" w:qFormat="1"/>
+    <w:lsdException w:name="Subtle Reference" w:semiHidden="0" w:uiPriority="31" w:unhideWhenUsed="0" w:qFormat="1"/>
+    <w:lsdException w:name="Intense Reference" w:semiHidden="0" w:uiPriority="32" w:unhideWhenUsed="0" w:qFormat="1"/>
+    <w:lsdException w:name="Book Title" w:semiHidden="0" w:uiPriority="33" w:unhideWhenUsed="0" w:qFormat="1"/>
+    <w:lsdException w:name="Bibliography" w:uiPriority="37"/>
+    <w:lsdException w:name="TOC Heading" w:uiPriority="39" w:qFormat="1"/>
   </w:latentStyles>
   <w:style w:type="paragraph" w:default="1" w:styleId="Normal">
     <w:name w:val="Normal"/>
@@ -3949,7 +6573,7 @@
   <a:extraClrSchemeLst/>
   <a:extLst>
     <a:ext uri="{05A4C25C-085E-4340-85A3-A5531E510DB2}">
-      <thm15:themeFamily xmlns:thm15="http://schemas.microsoft.com/office/thememl/2012/main" name="Office Theme" id="{62F939B6-93AF-4DB8-9C6B-D6C7DFDC589F}" vid="{4A3C46E8-61CC-4603-A589-7422A47A8E4A}"/>
+      <thm15:themeFamily xmlns:thm15="http://schemas.microsoft.com/office/thememl/2012/main" xmlns="" name="Office Theme" id="{62F939B6-93AF-4DB8-9C6B-D6C7DFDC589F}" vid="{4A3C46E8-61CC-4603-A589-7422A47A8E4A}"/>
     </a:ext>
   </a:extLst>
 </a:theme>

</xml_diff>